<commit_message>
Report updated. main.m updated
</commit_message>
<xml_diff>
--- a/ABM15-MateuszDubaniowski-Report.docx
+++ b/ABM15-MateuszDubaniowski-Report.docx
@@ -8,7 +8,10 @@
         <w:jc w:val="both"/>
       </w:pPr>
       <w:r>
-        <w:t>ABM Coursework Report</w:t>
+        <w:t>A</w:t>
+      </w:r>
+      <w:r>
+        <w:t>BM Coursework Report</w:t>
       </w:r>
     </w:p>
     <w:p>
@@ -434,6 +437,7 @@
           <w:id w:val="-1173951553"/>
           <w:citation/>
         </w:sdtPr>
+        <w:sdtEndPr/>
         <w:sdtContent>
           <w:r>
             <w:rPr>
@@ -574,6 +578,7 @@
           <w:id w:val="2111925032"/>
           <w:citation/>
         </w:sdtPr>
+        <w:sdtEndPr/>
         <w:sdtContent>
           <w:r>
             <w:rPr>
@@ -669,6 +674,7 @@
           <w:id w:val="1226265901"/>
           <w:citation/>
         </w:sdtPr>
+        <w:sdtEndPr/>
         <w:sdtContent>
           <w:r>
             <w:rPr>
@@ -1190,23 +1196,7 @@
           <w:rFonts w:ascii="Times New Roman" w:hAnsi="Times New Roman"/>
           <w:lang w:val="en-US"/>
         </w:rPr>
-        <w:t xml:space="preserve"> to disinfect </w:t>
-      </w:r>
-      <w:proofErr w:type="gramStart"/>
-      <w:r>
-        <w:rPr>
-          <w:rFonts w:ascii="Times New Roman" w:hAnsi="Times New Roman"/>
-          <w:lang w:val="en-US"/>
-        </w:rPr>
-        <w:t>themselves</w:t>
-      </w:r>
-      <w:proofErr w:type="gramEnd"/>
-      <w:r>
-        <w:rPr>
-          <w:rFonts w:ascii="Times New Roman" w:hAnsi="Times New Roman"/>
-          <w:lang w:val="en-US"/>
-        </w:rPr>
-        <w:t>.</w:t>
+        <w:t xml:space="preserve"> to disinfect themselves.</w:t>
       </w:r>
     </w:p>
     <w:p>
@@ -1697,84 +1687,20 @@
       <w:r>
         <w:rPr>
           <w:rFonts w:ascii="Times New Roman" w:hAnsi="Times New Roman"/>
-        </w:rPr>
-        <w:t xml:space="preserve">Similarly, there is a probabilities matrix – </w:t>
-      </w:r>
-      <w:r>
-        <w:rPr>
-          <w:rFonts w:ascii="Times New Roman" w:hAnsi="Times New Roman"/>
-          <w:i/>
-        </w:rPr>
-        <w:t>movementProbMat</w:t>
-      </w:r>
-      <w:r>
-        <w:rPr>
-          <w:rFonts w:ascii="Times New Roman" w:hAnsi="Times New Roman"/>
-        </w:rPr>
-        <w:t xml:space="preserve"> – which defines probabilities of transfer of staff agents from one cell of the map to another. This simulates</w:t>
-      </w:r>
-      <w:r>
-        <w:rPr>
-          <w:rFonts w:ascii="Times New Roman" w:hAnsi="Times New Roman"/>
-        </w:rPr>
-        <w:t xml:space="preserve"> the</w:t>
-      </w:r>
-      <w:r>
-        <w:rPr>
-          <w:rFonts w:ascii="Times New Roman" w:hAnsi="Times New Roman"/>
-        </w:rPr>
-        <w:t xml:space="preserve"> hospital staff walking around </w:t>
-      </w:r>
-      <w:r>
-        <w:rPr>
-          <w:rFonts w:ascii="Times New Roman" w:hAnsi="Times New Roman"/>
-        </w:rPr>
-        <w:t>a</w:t>
-      </w:r>
-      <w:r>
-        <w:rPr>
-          <w:rFonts w:ascii="Times New Roman" w:hAnsi="Times New Roman"/>
-        </w:rPr>
-        <w:t xml:space="preserve"> hospital</w:t>
-      </w:r>
-      <w:r>
-        <w:rPr>
-          <w:rFonts w:ascii="Times New Roman" w:hAnsi="Times New Roman"/>
-        </w:rPr>
-        <w:t xml:space="preserve"> attending to various patients</w:t>
-      </w:r>
-      <w:r>
-        <w:rPr>
-          <w:rFonts w:ascii="Times New Roman" w:hAnsi="Times New Roman"/>
-        </w:rPr>
-        <w:t>.</w:t>
-      </w:r>
-    </w:p>
-    <w:p>
-      <w:pPr>
-        <w:pStyle w:val="ListParagraph"/>
-        <w:keepNext/>
-        <w:spacing w:before="240" w:line="276" w:lineRule="auto"/>
-        <w:ind w:left="0"/>
-        <w:jc w:val="center"/>
-      </w:pPr>
-      <w:r>
-        <w:rPr>
-          <w:rFonts w:ascii="Times New Roman" w:hAnsi="Times New Roman"/>
           <w:noProof/>
           <w:lang w:val="en-US"/>
         </w:rPr>
         <w:drawing>
-          <wp:anchor distT="0" distB="0" distL="114300" distR="114300" simplePos="0" relativeHeight="251659264" behindDoc="0" locked="0" layoutInCell="1" allowOverlap="1" wp14:anchorId="0A1D921F" wp14:editId="45DAA997">
+          <wp:anchor distT="0" distB="0" distL="114300" distR="114300" simplePos="0" relativeHeight="251659264" behindDoc="0" locked="0" layoutInCell="1" allowOverlap="1" wp14:anchorId="0A1D921F" wp14:editId="4767C887">
             <wp:simplePos x="0" y="0"/>
             <wp:positionH relativeFrom="column">
-              <wp:posOffset>905510</wp:posOffset>
+              <wp:posOffset>1132205</wp:posOffset>
             </wp:positionH>
             <wp:positionV relativeFrom="paragraph">
-              <wp:posOffset>150495</wp:posOffset>
+              <wp:posOffset>907415</wp:posOffset>
             </wp:positionV>
-            <wp:extent cx="3460750" cy="3020695"/>
-            <wp:effectExtent l="0" t="0" r="0" b="1905"/>
+            <wp:extent cx="2981960" cy="2602865"/>
+            <wp:effectExtent l="0" t="0" r="0" b="0"/>
             <wp:wrapTopAndBottom/>
             <wp:docPr id="1" name="Picture 1"/>
             <wp:cNvGraphicFramePr>
@@ -1805,7 +1731,7 @@
                   <pic:spPr bwMode="auto">
                     <a:xfrm>
                       <a:off x="0" y="0"/>
-                      <a:ext cx="3460750" cy="3020695"/>
+                      <a:ext cx="2981960" cy="2602865"/>
                     </a:xfrm>
                     <a:prstGeom prst="rect">
                       <a:avLst/>
@@ -1827,9 +1753,73 @@
           </wp:anchor>
         </w:drawing>
       </w:r>
+      <w:r>
+        <w:rPr>
+          <w:rFonts w:ascii="Times New Roman" w:hAnsi="Times New Roman"/>
+        </w:rPr>
+        <w:t xml:space="preserve">Similarly, there is a probabilities matrix – </w:t>
+      </w:r>
+      <w:r>
+        <w:rPr>
+          <w:rFonts w:ascii="Times New Roman" w:hAnsi="Times New Roman"/>
+          <w:i/>
+        </w:rPr>
+        <w:t>movementProbMat</w:t>
+      </w:r>
+      <w:r>
+        <w:rPr>
+          <w:rFonts w:ascii="Times New Roman" w:hAnsi="Times New Roman"/>
+        </w:rPr>
+        <w:t xml:space="preserve"> – which defines probabilities of transfer of staff agents from one cell of the map to another. This simulates</w:t>
+      </w:r>
+      <w:r>
+        <w:rPr>
+          <w:rFonts w:ascii="Times New Roman" w:hAnsi="Times New Roman"/>
+        </w:rPr>
+        <w:t xml:space="preserve"> the</w:t>
+      </w:r>
+      <w:r>
+        <w:rPr>
+          <w:rFonts w:ascii="Times New Roman" w:hAnsi="Times New Roman"/>
+        </w:rPr>
+        <w:t xml:space="preserve"> hospital staff walking around </w:t>
+      </w:r>
+      <w:r>
+        <w:rPr>
+          <w:rFonts w:ascii="Times New Roman" w:hAnsi="Times New Roman"/>
+        </w:rPr>
+        <w:t>a</w:t>
+      </w:r>
+      <w:r>
+        <w:rPr>
+          <w:rFonts w:ascii="Times New Roman" w:hAnsi="Times New Roman"/>
+        </w:rPr>
+        <w:t xml:space="preserve"> hospital</w:t>
+      </w:r>
+      <w:r>
+        <w:rPr>
+          <w:rFonts w:ascii="Times New Roman" w:hAnsi="Times New Roman"/>
+        </w:rPr>
+        <w:t xml:space="preserve"> attending to various patients</w:t>
+      </w:r>
+      <w:r>
+        <w:rPr>
+          <w:rFonts w:ascii="Times New Roman" w:hAnsi="Times New Roman"/>
+        </w:rPr>
+        <w:t>.</w:t>
+      </w:r>
     </w:p>
     <w:p>
       <w:pPr>
+        <w:pStyle w:val="ListParagraph"/>
+        <w:keepNext/>
+        <w:spacing w:before="240" w:line="276" w:lineRule="auto"/>
+        <w:ind w:left="0"/>
+        <w:jc w:val="center"/>
+      </w:pPr>
+    </w:p>
+    <w:p>
+      <w:pPr>
         <w:pStyle w:val="Caption"/>
         <w:jc w:val="center"/>
         <w:rPr>
@@ -1907,7 +1897,67 @@
         <w:rPr>
           <w:rFonts w:ascii="Times New Roman" w:hAnsi="Times New Roman"/>
         </w:rPr>
-        <w:t>To sum up, in TABLE, we specify paramters that could be varied in the model with their descriptions.</w:t>
+        <w:t>To sum up, in</w:t>
+      </w:r>
+      <w:r>
+        <w:rPr>
+          <w:rFonts w:ascii="Times New Roman" w:hAnsi="Times New Roman"/>
+        </w:rPr>
+        <w:t xml:space="preserve"> </w:t>
+      </w:r>
+      <w:r>
+        <w:rPr>
+          <w:rFonts w:ascii="Times New Roman" w:hAnsi="Times New Roman"/>
+        </w:rPr>
+        <w:fldChar w:fldCharType="begin"/>
+      </w:r>
+      <w:r>
+        <w:rPr>
+          <w:rFonts w:ascii="Times New Roman" w:hAnsi="Times New Roman"/>
+        </w:rPr>
+        <w:instrText xml:space="preserve"> REF _Ref315533899 \h </w:instrText>
+      </w:r>
+      <w:r>
+        <w:rPr>
+          <w:rFonts w:ascii="Times New Roman" w:hAnsi="Times New Roman"/>
+        </w:rPr>
+      </w:r>
+      <w:r>
+        <w:rPr>
+          <w:rFonts w:ascii="Times New Roman" w:hAnsi="Times New Roman"/>
+        </w:rPr>
+        <w:fldChar w:fldCharType="separate"/>
+      </w:r>
+      <w:r>
+        <w:rPr>
+          <w:sz w:val="22"/>
+        </w:rPr>
+        <w:t xml:space="preserve">Table </w:t>
+      </w:r>
+      <w:r>
+        <w:rPr>
+          <w:noProof/>
+          <w:sz w:val="22"/>
+        </w:rPr>
+        <w:t>1</w:t>
+      </w:r>
+      <w:r>
+        <w:rPr>
+          <w:rFonts w:ascii="Times New Roman" w:hAnsi="Times New Roman"/>
+        </w:rPr>
+        <w:fldChar w:fldCharType="end"/>
+      </w:r>
+      <w:r>
+        <w:rPr>
+          <w:rFonts w:ascii="Times New Roman" w:hAnsi="Times New Roman"/>
+        </w:rPr>
+        <w:t>, we specify paramters that could be varied in the model with their descriptions.</w:t>
+      </w:r>
+      <w:r>
+        <w:rPr>
+          <w:rFonts w:ascii="Times New Roman" w:hAnsi="Times New Roman"/>
+        </w:rPr>
+        <w:t xml:space="preserve"> We also specify default values for these parameters that we used in the simulation unless noted otherwise.</w:t>
       </w:r>
     </w:p>
     <w:p>
@@ -1919,6 +1969,7 @@
           <w:sz w:val="22"/>
         </w:rPr>
       </w:pPr>
+      <w:bookmarkStart w:id="2" w:name="_Ref315533899"/>
       <w:r>
         <w:rPr>
           <w:sz w:val="22"/>
@@ -1956,6 +2007,7 @@
         </w:rPr>
         <w:fldChar w:fldCharType="end"/>
       </w:r>
+      <w:bookmarkEnd w:id="2"/>
       <w:r>
         <w:rPr>
           <w:sz w:val="22"/>
@@ -1966,12 +2018,13 @@
     <w:tbl>
       <w:tblPr>
         <w:tblStyle w:val="TableGrid"/>
-        <w:tblW w:w="0" w:type="auto"/>
+        <w:tblW w:w="8755" w:type="dxa"/>
         <w:tblLook w:val="04A0" w:firstRow="1" w:lastRow="0" w:firstColumn="1" w:lastColumn="0" w:noHBand="0" w:noVBand="1"/>
       </w:tblPr>
       <w:tblGrid>
-        <w:gridCol w:w="3510"/>
-        <w:gridCol w:w="5006"/>
+        <w:gridCol w:w="2736"/>
+        <w:gridCol w:w="4743"/>
+        <w:gridCol w:w="1276"/>
       </w:tblGrid>
       <w:tr>
         <w:trPr>
@@ -1979,7 +2032,7 @@
         </w:trPr>
         <w:tc>
           <w:tcPr>
-            <w:tcW w:w="3510" w:type="dxa"/>
+            <w:tcW w:w="2736" w:type="dxa"/>
             <w:tcBorders>
               <w:top w:val="single" w:sz="24" w:space="0" w:color="auto"/>
               <w:left w:val="single" w:sz="24" w:space="0" w:color="auto"/>
@@ -2006,7 +2059,7 @@
         </w:tc>
         <w:tc>
           <w:tcPr>
-            <w:tcW w:w="5006" w:type="dxa"/>
+            <w:tcW w:w="4743" w:type="dxa"/>
             <w:tcBorders>
               <w:top w:val="single" w:sz="24" w:space="0" w:color="auto"/>
               <w:left w:val="single" w:sz="24" w:space="0" w:color="auto"/>
@@ -2031,6 +2084,33 @@
             </w:r>
           </w:p>
         </w:tc>
+        <w:tc>
+          <w:tcPr>
+            <w:tcW w:w="1276" w:type="dxa"/>
+            <w:tcBorders>
+              <w:top w:val="single" w:sz="24" w:space="0" w:color="auto"/>
+              <w:left w:val="single" w:sz="24" w:space="0" w:color="auto"/>
+              <w:bottom w:val="single" w:sz="24" w:space="0" w:color="auto"/>
+              <w:right w:val="single" w:sz="24" w:space="0" w:color="auto"/>
+            </w:tcBorders>
+          </w:tcPr>
+          <w:p>
+            <w:pPr>
+              <w:jc w:val="both"/>
+              <w:rPr>
+                <w:rFonts w:ascii="Times New Roman" w:hAnsi="Times New Roman"/>
+                <w:b/>
+              </w:rPr>
+            </w:pPr>
+            <w:r>
+              <w:rPr>
+                <w:rFonts w:ascii="Times New Roman" w:hAnsi="Times New Roman"/>
+                <w:b/>
+              </w:rPr>
+              <w:t>Value</w:t>
+            </w:r>
+          </w:p>
+        </w:tc>
       </w:tr>
       <w:tr>
         <w:trPr>
@@ -2038,7 +2118,7 @@
         </w:trPr>
         <w:tc>
           <w:tcPr>
-            <w:tcW w:w="3510" w:type="dxa"/>
+            <w:tcW w:w="2736" w:type="dxa"/>
             <w:tcBorders>
               <w:top w:val="single" w:sz="24" w:space="0" w:color="auto"/>
             </w:tcBorders>
@@ -2061,7 +2141,7 @@
         </w:tc>
         <w:tc>
           <w:tcPr>
-            <w:tcW w:w="5006" w:type="dxa"/>
+            <w:tcW w:w="4743" w:type="dxa"/>
             <w:tcBorders>
               <w:top w:val="single" w:sz="24" w:space="0" w:color="auto"/>
             </w:tcBorders>
@@ -2082,11 +2162,12 @@
             </w:r>
           </w:p>
         </w:tc>
-      </w:tr>
-      <w:tr>
         <w:tc>
           <w:tcPr>
-            <w:tcW w:w="3510" w:type="dxa"/>
+            <w:tcW w:w="1276" w:type="dxa"/>
+            <w:tcBorders>
+              <w:top w:val="single" w:sz="24" w:space="0" w:color="auto"/>
+            </w:tcBorders>
           </w:tcPr>
           <w:p>
             <w:pPr>
@@ -2100,27 +2181,7 @@
               <w:rPr>
                 <w:rFonts w:ascii="Times New Roman" w:hAnsi="Times New Roman"/>
               </w:rPr>
-              <w:t>NSTAFF</w:t>
-            </w:r>
-          </w:p>
-        </w:tc>
-        <w:tc>
-          <w:tcPr>
-            <w:tcW w:w="5006" w:type="dxa"/>
-          </w:tcPr>
-          <w:p>
-            <w:pPr>
-              <w:spacing w:line="276" w:lineRule="auto"/>
-              <w:jc w:val="both"/>
-              <w:rPr>
-                <w:rFonts w:ascii="Times New Roman" w:hAnsi="Times New Roman"/>
-              </w:rPr>
-            </w:pPr>
-            <w:r>
-              <w:rPr>
-                <w:rFonts w:ascii="Times New Roman" w:hAnsi="Times New Roman"/>
-              </w:rPr>
-              <w:t>Number of staff</w:t>
+              <w:t>200</w:t>
             </w:r>
           </w:p>
         </w:tc>
@@ -2128,7 +2189,7 @@
       <w:tr>
         <w:tc>
           <w:tcPr>
-            <w:tcW w:w="3510" w:type="dxa"/>
+            <w:tcW w:w="2736" w:type="dxa"/>
           </w:tcPr>
           <w:p>
             <w:pPr>
@@ -2142,13 +2203,13 @@
               <w:rPr>
                 <w:rFonts w:ascii="Times New Roman" w:hAnsi="Times New Roman"/>
               </w:rPr>
-              <w:t>WARDSMAP</w:t>
+              <w:t>NSTAFF</w:t>
             </w:r>
           </w:p>
         </w:tc>
         <w:tc>
           <w:tcPr>
-            <w:tcW w:w="5006" w:type="dxa"/>
+            <w:tcW w:w="4743" w:type="dxa"/>
           </w:tcPr>
           <w:p>
             <w:pPr>
@@ -2162,7 +2223,27 @@
               <w:rPr>
                 <w:rFonts w:ascii="Times New Roman" w:hAnsi="Times New Roman"/>
               </w:rPr>
-              <w:t>Map of wards in hospital with beds per ward</w:t>
+              <w:t>Number of staff</w:t>
+            </w:r>
+          </w:p>
+        </w:tc>
+        <w:tc>
+          <w:tcPr>
+            <w:tcW w:w="1276" w:type="dxa"/>
+          </w:tcPr>
+          <w:p>
+            <w:pPr>
+              <w:spacing w:line="276" w:lineRule="auto"/>
+              <w:jc w:val="both"/>
+              <w:rPr>
+                <w:rFonts w:ascii="Times New Roman" w:hAnsi="Times New Roman"/>
+              </w:rPr>
+            </w:pPr>
+            <w:r>
+              <w:rPr>
+                <w:rFonts w:ascii="Times New Roman" w:hAnsi="Times New Roman"/>
+              </w:rPr>
+              <w:t>15</w:t>
             </w:r>
           </w:p>
         </w:tc>
@@ -2170,7 +2251,7 @@
       <w:tr>
         <w:tc>
           <w:tcPr>
-            <w:tcW w:w="3510" w:type="dxa"/>
+            <w:tcW w:w="2736" w:type="dxa"/>
           </w:tcPr>
           <w:p>
             <w:pPr>
@@ -2184,13 +2265,13 @@
               <w:rPr>
                 <w:rFonts w:ascii="Times New Roman" w:hAnsi="Times New Roman"/>
               </w:rPr>
-              <w:t>infectionPatient</w:t>
+              <w:t>WARDSMAP</w:t>
             </w:r>
           </w:p>
         </w:tc>
         <w:tc>
           <w:tcPr>
-            <w:tcW w:w="5006" w:type="dxa"/>
+            <w:tcW w:w="4743" w:type="dxa"/>
           </w:tcPr>
           <w:p>
             <w:pPr>
@@ -2204,7 +2285,27 @@
               <w:rPr>
                 <w:rFonts w:ascii="Times New Roman" w:hAnsi="Times New Roman"/>
               </w:rPr>
-              <w:t>Probability of patient getting infected</w:t>
+              <w:t>Map of wards in hospital with beds per ward</w:t>
+            </w:r>
+          </w:p>
+        </w:tc>
+        <w:tc>
+          <w:tcPr>
+            <w:tcW w:w="1276" w:type="dxa"/>
+          </w:tcPr>
+          <w:p>
+            <w:pPr>
+              <w:spacing w:line="276" w:lineRule="auto"/>
+              <w:jc w:val="both"/>
+              <w:rPr>
+                <w:rFonts w:ascii="Times New Roman" w:hAnsi="Times New Roman"/>
+              </w:rPr>
+            </w:pPr>
+            <w:r>
+              <w:rPr>
+                <w:rFonts w:ascii="Times New Roman" w:hAnsi="Times New Roman"/>
+              </w:rPr>
+              <w:t>varied</w:t>
             </w:r>
           </w:p>
         </w:tc>
@@ -2212,7 +2313,7 @@
       <w:tr>
         <w:tc>
           <w:tcPr>
-            <w:tcW w:w="3510" w:type="dxa"/>
+            <w:tcW w:w="2736" w:type="dxa"/>
           </w:tcPr>
           <w:p>
             <w:pPr>
@@ -2226,13 +2327,13 @@
               <w:rPr>
                 <w:rFonts w:ascii="Times New Roman" w:hAnsi="Times New Roman"/>
               </w:rPr>
-              <w:t>infectionStaff</w:t>
+              <w:t>infectionPatient</w:t>
             </w:r>
           </w:p>
         </w:tc>
         <w:tc>
           <w:tcPr>
-            <w:tcW w:w="5006" w:type="dxa"/>
+            <w:tcW w:w="4743" w:type="dxa"/>
           </w:tcPr>
           <w:p>
             <w:pPr>
@@ -2246,7 +2347,27 @@
               <w:rPr>
                 <w:rFonts w:ascii="Times New Roman" w:hAnsi="Times New Roman"/>
               </w:rPr>
-              <w:t>Probability of staff getting infected</w:t>
+              <w:t>Probability of patient getting infected</w:t>
+            </w:r>
+          </w:p>
+        </w:tc>
+        <w:tc>
+          <w:tcPr>
+            <w:tcW w:w="1276" w:type="dxa"/>
+          </w:tcPr>
+          <w:p>
+            <w:pPr>
+              <w:spacing w:line="276" w:lineRule="auto"/>
+              <w:jc w:val="both"/>
+              <w:rPr>
+                <w:rFonts w:ascii="Times New Roman" w:hAnsi="Times New Roman"/>
+              </w:rPr>
+            </w:pPr>
+            <w:r>
+              <w:rPr>
+                <w:rFonts w:ascii="Times New Roman" w:hAnsi="Times New Roman"/>
+              </w:rPr>
+              <w:t>0.1</w:t>
             </w:r>
           </w:p>
         </w:tc>
@@ -2254,7 +2375,7 @@
       <w:tr>
         <w:tc>
           <w:tcPr>
-            <w:tcW w:w="3510" w:type="dxa"/>
+            <w:tcW w:w="2736" w:type="dxa"/>
           </w:tcPr>
           <w:p>
             <w:pPr>
@@ -2268,13 +2389,13 @@
               <w:rPr>
                 <w:rFonts w:ascii="Times New Roman" w:hAnsi="Times New Roman"/>
               </w:rPr>
-              <w:t>recoverPatient</w:t>
+              <w:t>infectionStaff</w:t>
             </w:r>
           </w:p>
         </w:tc>
         <w:tc>
           <w:tcPr>
-            <w:tcW w:w="5006" w:type="dxa"/>
+            <w:tcW w:w="4743" w:type="dxa"/>
           </w:tcPr>
           <w:p>
             <w:pPr>
@@ -2288,7 +2409,27 @@
               <w:rPr>
                 <w:rFonts w:ascii="Times New Roman" w:hAnsi="Times New Roman"/>
               </w:rPr>
-              <w:t>Probability of patient recovering</w:t>
+              <w:t>Probability of staff getting infected</w:t>
+            </w:r>
+          </w:p>
+        </w:tc>
+        <w:tc>
+          <w:tcPr>
+            <w:tcW w:w="1276" w:type="dxa"/>
+          </w:tcPr>
+          <w:p>
+            <w:pPr>
+              <w:spacing w:line="276" w:lineRule="auto"/>
+              <w:jc w:val="both"/>
+              <w:rPr>
+                <w:rFonts w:ascii="Times New Roman" w:hAnsi="Times New Roman"/>
+              </w:rPr>
+            </w:pPr>
+            <w:r>
+              <w:rPr>
+                <w:rFonts w:ascii="Times New Roman" w:hAnsi="Times New Roman"/>
+              </w:rPr>
+              <w:t>0.05</w:t>
             </w:r>
           </w:p>
         </w:tc>
@@ -2296,7 +2437,7 @@
       <w:tr>
         <w:tc>
           <w:tcPr>
-            <w:tcW w:w="3510" w:type="dxa"/>
+            <w:tcW w:w="2736" w:type="dxa"/>
           </w:tcPr>
           <w:p>
             <w:pPr>
@@ -2310,13 +2451,13 @@
               <w:rPr>
                 <w:rFonts w:ascii="Times New Roman" w:hAnsi="Times New Roman"/>
               </w:rPr>
-              <w:t>recoverStaff</w:t>
+              <w:t>recoverPatient</w:t>
             </w:r>
           </w:p>
         </w:tc>
         <w:tc>
           <w:tcPr>
-            <w:tcW w:w="5006" w:type="dxa"/>
+            <w:tcW w:w="4743" w:type="dxa"/>
           </w:tcPr>
           <w:p>
             <w:pPr>
@@ -2330,19 +2471,27 @@
               <w:rPr>
                 <w:rFonts w:ascii="Times New Roman" w:hAnsi="Times New Roman"/>
               </w:rPr>
-              <w:t xml:space="preserve">Probability of </w:t>
+              <w:t>Probability of patient recovering</w:t>
             </w:r>
+          </w:p>
+        </w:tc>
+        <w:tc>
+          <w:tcPr>
+            <w:tcW w:w="1276" w:type="dxa"/>
+          </w:tcPr>
+          <w:p>
+            <w:pPr>
+              <w:spacing w:line="276" w:lineRule="auto"/>
+              <w:jc w:val="both"/>
+              <w:rPr>
+                <w:rFonts w:ascii="Times New Roman" w:hAnsi="Times New Roman"/>
+              </w:rPr>
+            </w:pPr>
             <w:r>
               <w:rPr>
                 <w:rFonts w:ascii="Times New Roman" w:hAnsi="Times New Roman"/>
               </w:rPr>
-              <w:t>staff</w:t>
-            </w:r>
-            <w:r>
-              <w:rPr>
-                <w:rFonts w:ascii="Times New Roman" w:hAnsi="Times New Roman"/>
-              </w:rPr>
-              <w:t xml:space="preserve"> recovering</w:t>
+              <w:t>0.1</w:t>
             </w:r>
           </w:p>
         </w:tc>
@@ -2350,7 +2499,7 @@
       <w:tr>
         <w:tc>
           <w:tcPr>
-            <w:tcW w:w="3510" w:type="dxa"/>
+            <w:tcW w:w="2736" w:type="dxa"/>
           </w:tcPr>
           <w:p>
             <w:pPr>
@@ -2366,17 +2515,31 @@
               </w:rPr>
               <w:t>recoverStaff</w:t>
             </w:r>
+          </w:p>
+        </w:tc>
+        <w:tc>
+          <w:tcPr>
+            <w:tcW w:w="4743" w:type="dxa"/>
+          </w:tcPr>
+          <w:p>
+            <w:pPr>
+              <w:spacing w:line="276" w:lineRule="auto"/>
+              <w:jc w:val="both"/>
+              <w:rPr>
+                <w:rFonts w:ascii="Times New Roman" w:hAnsi="Times New Roman"/>
+              </w:rPr>
+            </w:pPr>
             <w:r>
               <w:rPr>
                 <w:rFonts w:ascii="Times New Roman" w:hAnsi="Times New Roman"/>
               </w:rPr>
-              <w:t>CleanRoom</w:t>
+              <w:t>Probability of staff recovering</w:t>
             </w:r>
           </w:p>
         </w:tc>
         <w:tc>
           <w:tcPr>
-            <w:tcW w:w="5006" w:type="dxa"/>
+            <w:tcW w:w="1276" w:type="dxa"/>
           </w:tcPr>
           <w:p>
             <w:pPr>
@@ -2390,7 +2553,7 @@
               <w:rPr>
                 <w:rFonts w:ascii="Times New Roman" w:hAnsi="Times New Roman"/>
               </w:rPr>
-              <w:t>Probability of staff recovering in clean room</w:t>
+              <w:t>0.8</w:t>
             </w:r>
           </w:p>
         </w:tc>
@@ -2398,7 +2561,7 @@
       <w:tr>
         <w:tc>
           <w:tcPr>
-            <w:tcW w:w="3510" w:type="dxa"/>
+            <w:tcW w:w="2736" w:type="dxa"/>
           </w:tcPr>
           <w:p>
             <w:pPr>
@@ -2412,13 +2575,13 @@
               <w:rPr>
                 <w:rFonts w:ascii="Times New Roman" w:hAnsi="Times New Roman"/>
               </w:rPr>
-              <w:t>susceptiblePatient</w:t>
+              <w:t>recoverStaffCleanRoom</w:t>
             </w:r>
           </w:p>
         </w:tc>
         <w:tc>
           <w:tcPr>
-            <w:tcW w:w="5006" w:type="dxa"/>
+            <w:tcW w:w="4743" w:type="dxa"/>
           </w:tcPr>
           <w:p>
             <w:pPr>
@@ -2432,7 +2595,27 @@
               <w:rPr>
                 <w:rFonts w:ascii="Times New Roman" w:hAnsi="Times New Roman"/>
               </w:rPr>
-              <w:t>Probability of patient becoming susceptible again</w:t>
+              <w:t>Probability of staff recovering in clean room</w:t>
+            </w:r>
+          </w:p>
+        </w:tc>
+        <w:tc>
+          <w:tcPr>
+            <w:tcW w:w="1276" w:type="dxa"/>
+          </w:tcPr>
+          <w:p>
+            <w:pPr>
+              <w:spacing w:line="276" w:lineRule="auto"/>
+              <w:jc w:val="both"/>
+              <w:rPr>
+                <w:rFonts w:ascii="Times New Roman" w:hAnsi="Times New Roman"/>
+              </w:rPr>
+            </w:pPr>
+            <w:r>
+              <w:rPr>
+                <w:rFonts w:ascii="Times New Roman" w:hAnsi="Times New Roman"/>
+              </w:rPr>
+              <w:t>1</w:t>
             </w:r>
           </w:p>
         </w:tc>
@@ -2440,7 +2623,7 @@
       <w:tr>
         <w:tc>
           <w:tcPr>
-            <w:tcW w:w="3510" w:type="dxa"/>
+            <w:tcW w:w="2736" w:type="dxa"/>
           </w:tcPr>
           <w:p>
             <w:pPr>
@@ -2454,13 +2637,13 @@
               <w:rPr>
                 <w:rFonts w:ascii="Times New Roman" w:hAnsi="Times New Roman"/>
               </w:rPr>
-              <w:t>susceptibleStaff</w:t>
+              <w:t>susceptiblePatient</w:t>
             </w:r>
           </w:p>
         </w:tc>
         <w:tc>
           <w:tcPr>
-            <w:tcW w:w="5006" w:type="dxa"/>
+            <w:tcW w:w="4743" w:type="dxa"/>
           </w:tcPr>
           <w:p>
             <w:pPr>
@@ -2474,7 +2657,27 @@
               <w:rPr>
                 <w:rFonts w:ascii="Times New Roman" w:hAnsi="Times New Roman"/>
               </w:rPr>
-              <w:t>Probability of staff becoming susceptible again</w:t>
+              <w:t>Probability of patient becoming susceptible again</w:t>
+            </w:r>
+          </w:p>
+        </w:tc>
+        <w:tc>
+          <w:tcPr>
+            <w:tcW w:w="1276" w:type="dxa"/>
+          </w:tcPr>
+          <w:p>
+            <w:pPr>
+              <w:spacing w:line="276" w:lineRule="auto"/>
+              <w:jc w:val="both"/>
+              <w:rPr>
+                <w:rFonts w:ascii="Times New Roman" w:hAnsi="Times New Roman"/>
+              </w:rPr>
+            </w:pPr>
+            <w:r>
+              <w:rPr>
+                <w:rFonts w:ascii="Times New Roman" w:hAnsi="Times New Roman"/>
+              </w:rPr>
+              <w:t>0.8</w:t>
             </w:r>
           </w:p>
         </w:tc>
@@ -2482,7 +2685,69 @@
       <w:tr>
         <w:tc>
           <w:tcPr>
-            <w:tcW w:w="3510" w:type="dxa"/>
+            <w:tcW w:w="2736" w:type="dxa"/>
+          </w:tcPr>
+          <w:p>
+            <w:pPr>
+              <w:spacing w:line="276" w:lineRule="auto"/>
+              <w:jc w:val="both"/>
+              <w:rPr>
+                <w:rFonts w:ascii="Times New Roman" w:hAnsi="Times New Roman"/>
+              </w:rPr>
+            </w:pPr>
+            <w:r>
+              <w:rPr>
+                <w:rFonts w:ascii="Times New Roman" w:hAnsi="Times New Roman"/>
+              </w:rPr>
+              <w:t>susceptibleStaff</w:t>
+            </w:r>
+          </w:p>
+        </w:tc>
+        <w:tc>
+          <w:tcPr>
+            <w:tcW w:w="4743" w:type="dxa"/>
+          </w:tcPr>
+          <w:p>
+            <w:pPr>
+              <w:spacing w:line="276" w:lineRule="auto"/>
+              <w:jc w:val="both"/>
+              <w:rPr>
+                <w:rFonts w:ascii="Times New Roman" w:hAnsi="Times New Roman"/>
+              </w:rPr>
+            </w:pPr>
+            <w:r>
+              <w:rPr>
+                <w:rFonts w:ascii="Times New Roman" w:hAnsi="Times New Roman"/>
+              </w:rPr>
+              <w:t>Probability of staff becoming susceptible again</w:t>
+            </w:r>
+          </w:p>
+        </w:tc>
+        <w:tc>
+          <w:tcPr>
+            <w:tcW w:w="1276" w:type="dxa"/>
+          </w:tcPr>
+          <w:p>
+            <w:pPr>
+              <w:spacing w:line="276" w:lineRule="auto"/>
+              <w:jc w:val="both"/>
+              <w:rPr>
+                <w:rFonts w:ascii="Times New Roman" w:hAnsi="Times New Roman"/>
+              </w:rPr>
+            </w:pPr>
+            <w:r>
+              <w:rPr>
+                <w:rFonts w:ascii="Times New Roman" w:hAnsi="Times New Roman"/>
+              </w:rPr>
+              <w:t>0.92</w:t>
+            </w:r>
+          </w:p>
+        </w:tc>
+      </w:tr>
+      <w:tr>
+        <w:tc>
+          <w:tcPr>
+            <w:tcW w:w="2736" w:type="dxa"/>
           </w:tcPr>
           <w:p>
             <w:pPr>
@@ -2502,7 +2767,7 @@
         </w:tc>
         <w:tc>
           <w:tcPr>
-            <w:tcW w:w="5006" w:type="dxa"/>
+            <w:tcW w:w="4743" w:type="dxa"/>
           </w:tcPr>
           <w:p>
             <w:pPr>
@@ -2517,6 +2782,26 @@
                 <w:rFonts w:ascii="Times New Roman" w:hAnsi="Times New Roman"/>
               </w:rPr>
               <w:t>Probability of matrix of transitions between wards</w:t>
+            </w:r>
+          </w:p>
+        </w:tc>
+        <w:tc>
+          <w:tcPr>
+            <w:tcW w:w="1276" w:type="dxa"/>
+          </w:tcPr>
+          <w:p>
+            <w:pPr>
+              <w:spacing w:line="276" w:lineRule="auto"/>
+              <w:jc w:val="both"/>
+              <w:rPr>
+                <w:rFonts w:ascii="Times New Roman" w:hAnsi="Times New Roman"/>
+              </w:rPr>
+            </w:pPr>
+            <w:r>
+              <w:rPr>
+                <w:rFonts w:ascii="Times New Roman" w:hAnsi="Times New Roman"/>
+              </w:rPr>
+              <w:t>random</w:t>
             </w:r>
           </w:p>
         </w:tc>
@@ -2643,6 +2928,7 @@
           <w:sz w:val="22"/>
         </w:rPr>
       </w:pPr>
+      <w:bookmarkStart w:id="3" w:name="_Ref315533271"/>
       <w:r>
         <w:rPr>
           <w:sz w:val="22"/>
@@ -2680,6 +2966,7 @@
         </w:rPr>
         <w:fldChar w:fldCharType="end"/>
       </w:r>
+      <w:bookmarkEnd w:id="3"/>
       <w:r>
         <w:rPr>
           <w:sz w:val="22"/>
@@ -2688,9 +2975,199 @@
       </w:r>
     </w:p>
     <w:p>
-      <w:bookmarkStart w:id="2" w:name="_GoBack"/>
-      <w:bookmarkEnd w:id="2"/>
+      <w:r>
+        <w:t xml:space="preserve">On </w:t>
+      </w:r>
+      <w:r>
+        <w:fldChar w:fldCharType="begin"/>
+      </w:r>
+      <w:r>
+        <w:instrText xml:space="preserve"> REF _Ref315533271 \h </w:instrText>
+      </w:r>
+      <w:r>
+        <w:fldChar w:fldCharType="separate"/>
+      </w:r>
+      <w:r>
+        <w:rPr>
+          <w:sz w:val="22"/>
+        </w:rPr>
+        <w:t xml:space="preserve">Figure </w:t>
+      </w:r>
+      <w:r>
+        <w:rPr>
+          <w:noProof/>
+          <w:sz w:val="22"/>
+        </w:rPr>
+        <w:t>3</w:t>
+      </w:r>
+      <w:r>
+        <w:fldChar w:fldCharType="end"/>
+      </w:r>
+      <w:r>
+        <w:t xml:space="preserve">, we can see how the infection spreads through a hospital, when the map of the hospital is as shown on </w:t>
+      </w:r>
+      <w:r>
+        <w:fldChar w:fldCharType="begin"/>
+      </w:r>
+      <w:r>
+        <w:instrText xml:space="preserve"> REF _Ref315533658 \h </w:instrText>
+      </w:r>
+      <w:r>
+        <w:fldChar w:fldCharType="separate"/>
+      </w:r>
+      <w:r>
+        <w:rPr>
+          <w:sz w:val="22"/>
+        </w:rPr>
+        <w:t>Figure 4</w:t>
+      </w:r>
+      <w:r>
+        <w:fldChar w:fldCharType="end"/>
+      </w:r>
+      <w:r>
+        <w:t xml:space="preserve">. We can see from </w:t>
+      </w:r>
+      <w:r>
+        <w:fldChar w:fldCharType="begin"/>
+      </w:r>
+      <w:r>
+        <w:instrText xml:space="preserve"> REF _Ref315533658 \h </w:instrText>
+      </w:r>
+      <w:r>
+        <w:fldChar w:fldCharType="separate"/>
+      </w:r>
+      <w:r>
+        <w:rPr>
+          <w:sz w:val="22"/>
+        </w:rPr>
+        <w:t>Figure 4</w:t>
+      </w:r>
+      <w:r>
+        <w:fldChar w:fldCharType="end"/>
+      </w:r>
+      <w:r>
+        <w:t>, that there is one room in  the top left corner containing 7 beds, and the other wards contain only one bed per ward. This map allows us to produce the simulation in accordance with principles described in the previous chapter. The results suggest that in such environment, hospital-acquired infections</w:t>
+      </w:r>
+      <w:r>
+        <w:t xml:space="preserve"> will spread continously with no foreseeable end. We can see that the number of infected patients stabilizes around 20 and remains such for the whole duration of the simulation. Consequently, we can conclude that such a setup will not </w:t>
+      </w:r>
+      <w:bookmarkStart w:id="4" w:name="_GoBack"/>
+      <w:bookmarkEnd w:id="4"/>
+      <w:r>
+        <w:fldChar w:fldCharType="begin"/>
+      </w:r>
+      <w:r>
+        <w:instrText xml:space="preserve"> REF _Ref315533715 \h </w:instrText>
+      </w:r>
+      <w:r>
+        <w:fldChar w:fldCharType="end"/>
+      </w:r>
     </w:p>
+    <w:p>
+      <w:pPr>
+        <w:keepNext/>
+      </w:pPr>
+      <w:r>
+        <w:rPr>
+          <w:noProof/>
+          <w:lang w:val="en-US"/>
+        </w:rPr>
+        <w:drawing>
+          <wp:inline distT="0" distB="0" distL="0" distR="0" wp14:anchorId="2443BFFD" wp14:editId="4113F539">
+            <wp:extent cx="5270500" cy="3952875"/>
+            <wp:effectExtent l="0" t="0" r="12700" b="9525"/>
+            <wp:docPr id="4" name="Picture 4"/>
+            <wp:cNvGraphicFramePr>
+              <a:graphicFrameLocks xmlns:a="http://schemas.openxmlformats.org/drawingml/2006/main" noChangeAspect="1"/>
+            </wp:cNvGraphicFramePr>
+            <a:graphic xmlns:a="http://schemas.openxmlformats.org/drawingml/2006/main">
+              <a:graphicData uri="http://schemas.openxmlformats.org/drawingml/2006/picture">
+                <pic:pic xmlns:pic="http://schemas.openxmlformats.org/drawingml/2006/picture">
+                  <pic:nvPicPr>
+                    <pic:cNvPr id="0" name="Map1.jpg"/>
+                    <pic:cNvPicPr/>
+                  </pic:nvPicPr>
+                  <pic:blipFill>
+                    <a:blip r:embed="rId12">
+                      <a:extLst>
+                        <a:ext uri="{28A0092B-C50C-407E-A947-70E740481C1C}">
+                          <a14:useLocalDpi xmlns:a14="http://schemas.microsoft.com/office/drawing/2010/main" val="0"/>
+                        </a:ext>
+                      </a:extLst>
+                    </a:blip>
+                    <a:stretch>
+                      <a:fillRect/>
+                    </a:stretch>
+                  </pic:blipFill>
+                  <pic:spPr>
+                    <a:xfrm>
+                      <a:off x="0" y="0"/>
+                      <a:ext cx="5270500" cy="3952875"/>
+                    </a:xfrm>
+                    <a:prstGeom prst="rect">
+                      <a:avLst/>
+                    </a:prstGeom>
+                  </pic:spPr>
+                </pic:pic>
+              </a:graphicData>
+            </a:graphic>
+          </wp:inline>
+        </w:drawing>
+      </w:r>
+    </w:p>
+    <w:p>
+      <w:pPr>
+        <w:pStyle w:val="Caption"/>
+        <w:rPr>
+          <w:sz w:val="22"/>
+        </w:rPr>
+      </w:pPr>
+      <w:bookmarkStart w:id="5" w:name="_Ref315533658"/>
+      <w:r>
+        <w:rPr>
+          <w:sz w:val="22"/>
+        </w:rPr>
+        <w:t xml:space="preserve">Figure </w:t>
+      </w:r>
+      <w:r>
+        <w:rPr>
+          <w:sz w:val="22"/>
+        </w:rPr>
+        <w:fldChar w:fldCharType="begin"/>
+      </w:r>
+      <w:r>
+        <w:rPr>
+          <w:sz w:val="22"/>
+        </w:rPr>
+        <w:instrText xml:space="preserve"> SEQ Figure \* ARABIC </w:instrText>
+      </w:r>
+      <w:r>
+        <w:rPr>
+          <w:sz w:val="22"/>
+        </w:rPr>
+        <w:fldChar w:fldCharType="separate"/>
+      </w:r>
+      <w:r>
+        <w:rPr>
+          <w:sz w:val="22"/>
+        </w:rPr>
+        <w:t>4</w:t>
+      </w:r>
+      <w:r>
+        <w:rPr>
+          <w:sz w:val="22"/>
+        </w:rPr>
+        <w:fldChar w:fldCharType="end"/>
+      </w:r>
+      <w:bookmarkEnd w:id="5"/>
+      <w:r>
+        <w:rPr>
+          <w:sz w:val="22"/>
+        </w:rPr>
+        <w:t>: Map of the hospital with one 7-bed ward and rest 1-bed wards</w:t>
+      </w:r>
+    </w:p>
+    <w:p/>
     <w:p>
       <w:pPr>
         <w:pStyle w:val="Heading1"/>
@@ -2707,6 +3184,7 @@
         <w:t>Conclusions</w:t>
       </w:r>
     </w:p>
+    <w:bookmarkStart w:id="6" w:name="_Ref315533715" w:displacedByCustomXml="next"/>
     <w:sdt>
       <w:sdtPr>
         <w:rPr>
@@ -2893,8 +3371,8 @@
     </w:sdt>
     <w:p/>
     <w:sectPr>
-      <w:headerReference w:type="default" r:id="rId12"/>
-      <w:footerReference w:type="default" r:id="rId13"/>
+      <w:headerReference w:type="default" r:id="rId13"/>
+      <w:footerReference w:type="default" r:id="rId14"/>
       <w:pgSz w:w="11900" w:h="16840"/>
       <w:pgMar w:top="1440" w:right="1800" w:bottom="1440" w:left="1800" w:header="708" w:footer="708" w:gutter="0"/>
       <w:cols w:space="708"/>
@@ -2958,7 +3436,7 @@
         <w:rStyle w:val="PageNumber"/>
         <w:noProof/>
       </w:rPr>
-      <w:t>6</w:t>
+      <w:t>7</w:t>
     </w:r>
     <w:r>
       <w:rPr>
@@ -5452,7 +5930,7 @@
 </file>
 
 <file path=customXml/itemProps1.xml><?xml version="1.0" encoding="utf-8"?>
-<ds:datastoreItem xmlns:ds="http://schemas.openxmlformats.org/officeDocument/2006/customXml" ds:itemID="{7453EE26-0BB6-1C4A-B07E-082CFD502554}">
+<ds:datastoreItem xmlns:ds="http://schemas.openxmlformats.org/officeDocument/2006/customXml" ds:itemID="{7EBB9C7F-3375-DF4F-88A5-25F4103C076E}">
   <ds:schemaRefs>
     <ds:schemaRef ds:uri="http://schemas.openxmlformats.org/officeDocument/2006/bibliography"/>
   </ds:schemaRefs>

</xml_diff>

<commit_message>
Only conclusions left report.
</commit_message>
<xml_diff>
--- a/ABM15-MateuszDubaniowski-Report.docx
+++ b/ABM15-MateuszDubaniowski-Report.docx
@@ -437,7 +437,6 @@
           <w:id w:val="-1173951553"/>
           <w:citation/>
         </w:sdtPr>
-        <w:sdtEndPr/>
         <w:sdtContent>
           <w:r>
             <w:rPr>
@@ -578,7 +577,6 @@
           <w:id w:val="2111925032"/>
           <w:citation/>
         </w:sdtPr>
-        <w:sdtEndPr/>
         <w:sdtContent>
           <w:r>
             <w:rPr>
@@ -674,7 +672,6 @@
           <w:id w:val="1226265901"/>
           <w:citation/>
         </w:sdtPr>
-        <w:sdtEndPr/>
         <w:sdtContent>
           <w:r>
             <w:rPr>
@@ -2975,6 +2972,10 @@
       </w:r>
     </w:p>
     <w:p>
+      <w:pPr>
+        <w:spacing w:before="240" w:line="276" w:lineRule="auto"/>
+        <w:jc w:val="both"/>
+      </w:pPr>
       <w:r>
         <w:t xml:space="preserve">On </w:t>
       </w:r>
@@ -2988,17 +2989,7 @@
         <w:fldChar w:fldCharType="separate"/>
       </w:r>
       <w:r>
-        <w:rPr>
-          <w:sz w:val="22"/>
-        </w:rPr>
-        <w:t xml:space="preserve">Figure </w:t>
-      </w:r>
-      <w:r>
-        <w:rPr>
-          <w:noProof/>
-          <w:sz w:val="22"/>
-        </w:rPr>
-        <w:t>3</w:t>
+        <w:t>Figure 3</w:t>
       </w:r>
       <w:r>
         <w:fldChar w:fldCharType="end"/>
@@ -3016,9 +3007,6 @@
         <w:fldChar w:fldCharType="separate"/>
       </w:r>
       <w:r>
-        <w:rPr>
-          <w:sz w:val="22"/>
-        </w:rPr>
         <w:t>Figure 4</w:t>
       </w:r>
       <w:r>
@@ -3037,9 +3025,6 @@
         <w:fldChar w:fldCharType="separate"/>
       </w:r>
       <w:r>
-        <w:rPr>
-          <w:sz w:val="22"/>
-        </w:rPr>
         <w:t>Figure 4</w:t>
       </w:r>
       <w:r>
@@ -3049,10 +3034,11 @@
         <w:t>, that there is one room in  the top left corner containing 7 beds, and the other wards contain only one bed per ward. This map allows us to produce the simulation in accordance with principles described in the previous chapter. The results suggest that in such environment, hospital-acquired infections</w:t>
       </w:r>
       <w:r>
-        <w:t xml:space="preserve"> will spread continously with no foreseeable end. We can see that the number of infected patients stabilizes around 20 and remains such for the whole duration of the simulation. Consequently, we can conclude that such a setup will not </w:t>
-      </w:r>
-      <w:bookmarkStart w:id="4" w:name="_GoBack"/>
-      <w:bookmarkEnd w:id="4"/>
+        <w:t xml:space="preserve"> will spread continously with no foreseeable end. We can see that the number of infected patients stabilizes around 20 and remains such for the whole duration of the simulation. Consequently, we can conclude that</w:t>
+      </w:r>
+      <w:r>
+        <w:t xml:space="preserve"> such a hospital setup is not beneficial to decreasing the prevalance of HAIs.</w:t>
+      </w:r>
       <w:r>
         <w:fldChar w:fldCharType="begin"/>
       </w:r>
@@ -3073,9 +3059,9 @@
           <w:lang w:val="en-US"/>
         </w:rPr>
         <w:drawing>
-          <wp:inline distT="0" distB="0" distL="0" distR="0" wp14:anchorId="2443BFFD" wp14:editId="4113F539">
-            <wp:extent cx="5270500" cy="3952875"/>
-            <wp:effectExtent l="0" t="0" r="12700" b="9525"/>
+          <wp:inline distT="0" distB="0" distL="0" distR="0" wp14:anchorId="2443BFFD" wp14:editId="5DEBAA58">
+            <wp:extent cx="4818733" cy="3614050"/>
+            <wp:effectExtent l="0" t="0" r="7620" b="0"/>
             <wp:docPr id="4" name="Picture 4"/>
             <wp:cNvGraphicFramePr>
               <a:graphicFrameLocks xmlns:a="http://schemas.openxmlformats.org/drawingml/2006/main" noChangeAspect="1"/>
@@ -3102,7 +3088,7 @@
                   <pic:spPr>
                     <a:xfrm>
                       <a:off x="0" y="0"/>
-                      <a:ext cx="5270500" cy="3952875"/>
+                      <a:ext cx="4819080" cy="3614310"/>
                     </a:xfrm>
                     <a:prstGeom prst="rect">
                       <a:avLst/>
@@ -3122,7 +3108,7 @@
           <w:sz w:val="22"/>
         </w:rPr>
       </w:pPr>
-      <w:bookmarkStart w:id="5" w:name="_Ref315533658"/>
+      <w:bookmarkStart w:id="4" w:name="_Ref315533658"/>
       <w:r>
         <w:rPr>
           <w:sz w:val="22"/>
@@ -3149,6 +3135,7 @@
       </w:r>
       <w:r>
         <w:rPr>
+          <w:noProof/>
           <w:sz w:val="22"/>
         </w:rPr>
         <w:t>4</w:t>
@@ -3159,15 +3146,444 @@
         </w:rPr>
         <w:fldChar w:fldCharType="end"/>
       </w:r>
+      <w:bookmarkEnd w:id="4"/>
+      <w:r>
+        <w:rPr>
+          <w:sz w:val="22"/>
+        </w:rPr>
+        <w:t>: Map of the hospital with one 7-bed ward and rest 1-bed wards</w:t>
+      </w:r>
+    </w:p>
+    <w:p>
+      <w:pPr>
+        <w:spacing w:before="240" w:line="276" w:lineRule="auto"/>
+        <w:jc w:val="both"/>
+      </w:pPr>
+      <w:r>
+        <w:t xml:space="preserve">To find out an optimal setup, or number of beds per ward, we </w:t>
+      </w:r>
+      <w:r>
+        <w:t>vary the map of hospital in the</w:t>
+      </w:r>
+      <w:r>
+        <w:t xml:space="preserve"> simulation</w:t>
+      </w:r>
+      <w:r>
+        <w:t>. By looking at the graph of infected patients, we can deduce, weth</w:t>
+      </w:r>
+      <w:r>
+        <w:t>er such setup is beneficial in the given</w:t>
+      </w:r>
+      <w:r>
+        <w:t xml:space="preserve"> hospital setting.</w:t>
+      </w:r>
+      <w:r>
+        <w:t xml:space="preserve"> Bel</w:t>
+      </w:r>
+      <w:r>
+        <w:t>ow, on</w:t>
+      </w:r>
+      <w:r>
+        <w:t xml:space="preserve"> </w:t>
+      </w:r>
+      <w:r>
+        <w:fldChar w:fldCharType="begin"/>
+      </w:r>
+      <w:r>
+        <w:instrText xml:space="preserve"> REF _Ref315536092 \h </w:instrText>
+      </w:r>
+      <w:r>
+        <w:fldChar w:fldCharType="separate"/>
+      </w:r>
+      <w:r>
+        <w:rPr>
+          <w:sz w:val="22"/>
+        </w:rPr>
+        <w:t xml:space="preserve">Figure </w:t>
+      </w:r>
+      <w:r>
+        <w:rPr>
+          <w:noProof/>
+          <w:sz w:val="22"/>
+        </w:rPr>
+        <w:t>5</w:t>
+      </w:r>
+      <w:r>
+        <w:fldChar w:fldCharType="end"/>
+      </w:r>
+      <w:r>
+        <w:t>, a graph showing</w:t>
+      </w:r>
+      <w:r>
+        <w:t xml:space="preserve"> a</w:t>
+      </w:r>
+      <w:r>
+        <w:t xml:space="preserve"> more optimal setup is presented.</w:t>
+      </w:r>
+      <w:r>
+        <w:t xml:space="preserve"> We can see that the infection becomes eradicated at around 100 timesteps. This map was simulated 10 times, each time presenting similar results. This result allowed us to infer that such setup is beneficial to limiting the spread of HAIs. On </w:t>
+      </w:r>
+      <w:r>
+        <w:fldChar w:fldCharType="begin"/>
+      </w:r>
+      <w:r>
+        <w:instrText xml:space="preserve"> REF _Ref315536213 \h </w:instrText>
+      </w:r>
+      <w:r>
+        <w:fldChar w:fldCharType="separate"/>
+      </w:r>
+      <w:r>
+        <w:rPr>
+          <w:sz w:val="22"/>
+        </w:rPr>
+        <w:t xml:space="preserve">Figure </w:t>
+      </w:r>
+      <w:r>
+        <w:rPr>
+          <w:noProof/>
+          <w:sz w:val="22"/>
+        </w:rPr>
+        <w:t>6</w:t>
+      </w:r>
+      <w:r>
+        <w:fldChar w:fldCharType="end"/>
+      </w:r>
+      <w:r>
+        <w:t xml:space="preserve">, we can see the map of a hospital for </w:t>
+      </w:r>
+      <w:r>
+        <w:fldChar w:fldCharType="begin"/>
+      </w:r>
+      <w:r>
+        <w:instrText xml:space="preserve"> REF _Ref315536092 \h </w:instrText>
+      </w:r>
+      <w:r>
+        <w:fldChar w:fldCharType="separate"/>
+      </w:r>
+      <w:r>
+        <w:rPr>
+          <w:sz w:val="22"/>
+        </w:rPr>
+        <w:t xml:space="preserve">Figure </w:t>
+      </w:r>
+      <w:r>
+        <w:rPr>
+          <w:noProof/>
+          <w:sz w:val="22"/>
+        </w:rPr>
+        <w:t>5</w:t>
+      </w:r>
+      <w:r>
+        <w:fldChar w:fldCharType="end"/>
+      </w:r>
+      <w:r>
+        <w:t xml:space="preserve"> results.</w:t>
+      </w:r>
+    </w:p>
+    <w:p>
+      <w:pPr>
+        <w:spacing w:before="240" w:line="276" w:lineRule="auto"/>
+        <w:jc w:val="both"/>
+      </w:pPr>
+      <w:r>
+        <w:t>The simulation in MATLAB together with analysis of results such as presented above enables us to derive a recommended number of hospital beds per ward. This</w:t>
+      </w:r>
+      <w:r>
+        <w:t xml:space="preserve"> could be done by running </w:t>
+      </w:r>
+      <w:r>
+        <w:t>several</w:t>
+      </w:r>
+      <w:r>
+        <w:t xml:space="preserve"> maps with dif</w:t>
+      </w:r>
+      <w:r>
+        <w:t xml:space="preserve">ferent numbers of beds per ward each. After running the simulation with various maps, we noticed that the threshold tends to be at 3-bed and 4-bed wards. For 3-bed wards most of the runs ended with HAI being eradicated after 200 timesteps, while for 4-bed wards HAIs still remained in circulation after 200 timesteps. </w:t>
+      </w:r>
+      <w:r>
+        <w:t>This result suggests that hospital wards with 3-beds or less are significantly less prone to an HAI epidemic.</w:t>
+      </w:r>
+    </w:p>
+    <w:p>
+      <w:pPr>
+        <w:spacing w:before="240" w:line="276" w:lineRule="auto"/>
+        <w:jc w:val="both"/>
+      </w:pPr>
+      <w:r>
+        <w:t xml:space="preserve">The above results hold true for the probabilities and parameters presented in </w:t>
+      </w:r>
+      <w:r>
+        <w:fldChar w:fldCharType="begin"/>
+      </w:r>
+      <w:r>
+        <w:instrText xml:space="preserve"> REF _Ref315533899 \h </w:instrText>
+      </w:r>
+      <w:r>
+        <w:fldChar w:fldCharType="separate"/>
+      </w:r>
+      <w:r>
+        <w:rPr>
+          <w:sz w:val="22"/>
+        </w:rPr>
+        <w:t xml:space="preserve">Table </w:t>
+      </w:r>
+      <w:r>
+        <w:rPr>
+          <w:noProof/>
+          <w:sz w:val="22"/>
+        </w:rPr>
+        <w:t>1</w:t>
+      </w:r>
+      <w:r>
+        <w:fldChar w:fldCharType="end"/>
+      </w:r>
+      <w:r>
+        <w:t>. Variation of these parameters influences the simulation outcomes. The extent to which these pa</w:t>
+      </w:r>
+      <w:r>
+        <w:t>ramters coincide with actual values is debatable</w:t>
+      </w:r>
+      <w:r>
+        <w:t>, and further investigations and observation</w:t>
+      </w:r>
+      <w:r>
+        <w:t>s</w:t>
+      </w:r>
+      <w:r>
+        <w:t xml:space="preserve"> of these parameters</w:t>
+      </w:r>
+      <w:r>
+        <w:t xml:space="preserve"> in hospital settings</w:t>
+      </w:r>
+      <w:r>
+        <w:t xml:space="preserve"> would be required to arrive with accurate values. Moreover, a consultation with field experts </w:t>
+      </w:r>
+      <w:r>
+        <w:t>would help in ensuring the</w:t>
+      </w:r>
+      <w:r>
+        <w:t xml:space="preserve"> reliability of these parameters.</w:t>
+      </w:r>
+    </w:p>
+    <w:p>
+      <w:pPr>
+        <w:keepNext/>
+        <w:spacing w:before="240" w:line="276" w:lineRule="auto"/>
+        <w:jc w:val="both"/>
+      </w:pPr>
+      <w:r>
+        <w:rPr>
+          <w:noProof/>
+          <w:lang w:val="en-US"/>
+        </w:rPr>
+        <w:drawing>
+          <wp:inline distT="0" distB="0" distL="0" distR="0" wp14:anchorId="3B4EB390" wp14:editId="5BD4E508">
+            <wp:extent cx="4818733" cy="3614050"/>
+            <wp:effectExtent l="0" t="0" r="7620" b="0"/>
+            <wp:docPr id="5" name="Picture 5"/>
+            <wp:cNvGraphicFramePr>
+              <a:graphicFrameLocks xmlns:a="http://schemas.openxmlformats.org/drawingml/2006/main" noChangeAspect="1"/>
+            </wp:cNvGraphicFramePr>
+            <a:graphic xmlns:a="http://schemas.openxmlformats.org/drawingml/2006/main">
+              <a:graphicData uri="http://schemas.openxmlformats.org/drawingml/2006/picture">
+                <pic:pic xmlns:pic="http://schemas.openxmlformats.org/drawingml/2006/picture">
+                  <pic:nvPicPr>
+                    <pic:cNvPr id="0" name="Graph2.jpg"/>
+                    <pic:cNvPicPr/>
+                  </pic:nvPicPr>
+                  <pic:blipFill>
+                    <a:blip r:embed="rId13">
+                      <a:extLst>
+                        <a:ext uri="{28A0092B-C50C-407E-A947-70E740481C1C}">
+                          <a14:useLocalDpi xmlns:a14="http://schemas.microsoft.com/office/drawing/2010/main" val="0"/>
+                        </a:ext>
+                      </a:extLst>
+                    </a:blip>
+                    <a:stretch>
+                      <a:fillRect/>
+                    </a:stretch>
+                  </pic:blipFill>
+                  <pic:spPr>
+                    <a:xfrm>
+                      <a:off x="0" y="0"/>
+                      <a:ext cx="4819072" cy="3614304"/>
+                    </a:xfrm>
+                    <a:prstGeom prst="rect">
+                      <a:avLst/>
+                    </a:prstGeom>
+                  </pic:spPr>
+                </pic:pic>
+              </a:graphicData>
+            </a:graphic>
+          </wp:inline>
+        </w:drawing>
+      </w:r>
+    </w:p>
+    <w:p>
+      <w:pPr>
+        <w:pStyle w:val="Caption"/>
+        <w:jc w:val="both"/>
+        <w:rPr>
+          <w:sz w:val="22"/>
+        </w:rPr>
+      </w:pPr>
+      <w:bookmarkStart w:id="5" w:name="_Ref315536092"/>
+      <w:r>
+        <w:rPr>
+          <w:sz w:val="22"/>
+        </w:rPr>
+        <w:t xml:space="preserve">Figure </w:t>
+      </w:r>
+      <w:r>
+        <w:rPr>
+          <w:sz w:val="22"/>
+        </w:rPr>
+        <w:fldChar w:fldCharType="begin"/>
+      </w:r>
+      <w:r>
+        <w:rPr>
+          <w:sz w:val="22"/>
+        </w:rPr>
+        <w:instrText xml:space="preserve"> SEQ Figure \* ARABIC </w:instrText>
+      </w:r>
+      <w:r>
+        <w:rPr>
+          <w:sz w:val="22"/>
+        </w:rPr>
+        <w:fldChar w:fldCharType="separate"/>
+      </w:r>
+      <w:r>
+        <w:rPr>
+          <w:noProof/>
+          <w:sz w:val="22"/>
+        </w:rPr>
+        <w:t>5</w:t>
+      </w:r>
+      <w:r>
+        <w:rPr>
+          <w:sz w:val="22"/>
+        </w:rPr>
+        <w:fldChar w:fldCharType="end"/>
+      </w:r>
       <w:bookmarkEnd w:id="5"/>
       <w:r>
         <w:rPr>
           <w:sz w:val="22"/>
         </w:rPr>
-        <w:t>: Map of the hospital with one 7-bed ward and rest 1-bed wards</w:t>
-      </w:r>
-    </w:p>
-    <w:p/>
+        <w:t>: Heatmap after 200 timesteps</w:t>
+      </w:r>
+      <w:r>
+        <w:rPr>
+          <w:sz w:val="22"/>
+        </w:rPr>
+        <w:t>, and a graph of infections vs. timesteps for a hospital map of 3-bed and 2-bed wards.</w:t>
+      </w:r>
+    </w:p>
+    <w:p>
+      <w:pPr>
+        <w:keepNext/>
+      </w:pPr>
+      <w:r>
+        <w:rPr>
+          <w:noProof/>
+          <w:lang w:val="en-US"/>
+        </w:rPr>
+        <w:drawing>
+          <wp:inline distT="0" distB="0" distL="0" distR="0" wp14:anchorId="235CE0C7" wp14:editId="7937C2EA">
+            <wp:extent cx="4590133" cy="3442600"/>
+            <wp:effectExtent l="0" t="0" r="7620" b="12065"/>
+            <wp:docPr id="6" name="Picture 6"/>
+            <wp:cNvGraphicFramePr>
+              <a:graphicFrameLocks xmlns:a="http://schemas.openxmlformats.org/drawingml/2006/main" noChangeAspect="1"/>
+            </wp:cNvGraphicFramePr>
+            <a:graphic xmlns:a="http://schemas.openxmlformats.org/drawingml/2006/main">
+              <a:graphicData uri="http://schemas.openxmlformats.org/drawingml/2006/picture">
+                <pic:pic xmlns:pic="http://schemas.openxmlformats.org/drawingml/2006/picture">
+                  <pic:nvPicPr>
+                    <pic:cNvPr id="0" name="Map2.jpg"/>
+                    <pic:cNvPicPr/>
+                  </pic:nvPicPr>
+                  <pic:blipFill>
+                    <a:blip r:embed="rId14">
+                      <a:extLst>
+                        <a:ext uri="{28A0092B-C50C-407E-A947-70E740481C1C}">
+                          <a14:useLocalDpi xmlns:a14="http://schemas.microsoft.com/office/drawing/2010/main" val="0"/>
+                        </a:ext>
+                      </a:extLst>
+                    </a:blip>
+                    <a:stretch>
+                      <a:fillRect/>
+                    </a:stretch>
+                  </pic:blipFill>
+                  <pic:spPr>
+                    <a:xfrm>
+                      <a:off x="0" y="0"/>
+                      <a:ext cx="4590471" cy="3442854"/>
+                    </a:xfrm>
+                    <a:prstGeom prst="rect">
+                      <a:avLst/>
+                    </a:prstGeom>
+                  </pic:spPr>
+                </pic:pic>
+              </a:graphicData>
+            </a:graphic>
+          </wp:inline>
+        </w:drawing>
+      </w:r>
+    </w:p>
+    <w:p>
+      <w:pPr>
+        <w:pStyle w:val="Caption"/>
+        <w:rPr>
+          <w:sz w:val="22"/>
+        </w:rPr>
+      </w:pPr>
+      <w:bookmarkStart w:id="6" w:name="_Ref315536213"/>
+      <w:r>
+        <w:rPr>
+          <w:sz w:val="22"/>
+        </w:rPr>
+        <w:t xml:space="preserve">Figure </w:t>
+      </w:r>
+      <w:r>
+        <w:rPr>
+          <w:sz w:val="22"/>
+        </w:rPr>
+        <w:fldChar w:fldCharType="begin"/>
+      </w:r>
+      <w:r>
+        <w:rPr>
+          <w:sz w:val="22"/>
+        </w:rPr>
+        <w:instrText xml:space="preserve"> SEQ Figure \* ARABIC </w:instrText>
+      </w:r>
+      <w:r>
+        <w:rPr>
+          <w:sz w:val="22"/>
+        </w:rPr>
+        <w:fldChar w:fldCharType="separate"/>
+      </w:r>
+      <w:r>
+        <w:rPr>
+          <w:noProof/>
+          <w:sz w:val="22"/>
+        </w:rPr>
+        <w:t>6</w:t>
+      </w:r>
+      <w:r>
+        <w:rPr>
+          <w:sz w:val="22"/>
+        </w:rPr>
+        <w:fldChar w:fldCharType="end"/>
+      </w:r>
+      <w:bookmarkEnd w:id="6"/>
+      <w:r>
+        <w:rPr>
+          <w:sz w:val="22"/>
+        </w:rPr>
+        <w:t>: Map of hospital with 3-bed, 2-bed, and 1-bed wards only</w:t>
+      </w:r>
+    </w:p>
     <w:p>
       <w:pPr>
         <w:pStyle w:val="Heading1"/>
@@ -3184,7 +3600,36 @@
         <w:t>Conclusions</w:t>
       </w:r>
     </w:p>
-    <w:bookmarkStart w:id="6" w:name="_Ref315533715" w:displacedByCustomXml="next"/>
+    <w:p>
+      <w:pPr>
+        <w:spacing w:before="240" w:line="276" w:lineRule="auto"/>
+        <w:jc w:val="both"/>
+      </w:pPr>
+      <w:r>
+        <w:t>In this chapter, we present summary of the project. Furthermore, we present conclusions derived from the project</w:t>
+      </w:r>
+      <w:r>
+        <w:t>,</w:t>
+      </w:r>
+      <w:r>
+        <w:t xml:space="preserve"> and suggest further work that could be </w:t>
+      </w:r>
+      <w:r>
+        <w:t>carried on the subject</w:t>
+      </w:r>
+      <w:bookmarkStart w:id="7" w:name="_GoBack"/>
+      <w:bookmarkEnd w:id="7"/>
+      <w:r>
+        <w:t>.</w:t>
+      </w:r>
+    </w:p>
+    <w:p>
+      <w:pPr>
+        <w:spacing w:before="240" w:line="276" w:lineRule="auto"/>
+        <w:jc w:val="both"/>
+      </w:pPr>
+    </w:p>
+    <w:bookmarkStart w:id="8" w:name="_Ref315533715" w:displacedByCustomXml="next"/>
     <w:sdt>
       <w:sdtPr>
         <w:rPr>
@@ -3371,8 +3816,8 @@
     </w:sdt>
     <w:p/>
     <w:sectPr>
-      <w:headerReference w:type="default" r:id="rId13"/>
-      <w:footerReference w:type="default" r:id="rId14"/>
+      <w:headerReference w:type="default" r:id="rId15"/>
+      <w:footerReference w:type="default" r:id="rId16"/>
       <w:pgSz w:w="11900" w:h="16840"/>
       <w:pgMar w:top="1440" w:right="1800" w:bottom="1440" w:left="1800" w:header="708" w:footer="708" w:gutter="0"/>
       <w:cols w:space="708"/>
@@ -3436,7 +3881,7 @@
         <w:rStyle w:val="PageNumber"/>
         <w:noProof/>
       </w:rPr>
-      <w:t>7</w:t>
+      <w:t>9</w:t>
     </w:r>
     <w:r>
       <w:rPr>
@@ -5930,7 +6375,7 @@
 </file>
 
 <file path=customXml/itemProps1.xml><?xml version="1.0" encoding="utf-8"?>
-<ds:datastoreItem xmlns:ds="http://schemas.openxmlformats.org/officeDocument/2006/customXml" ds:itemID="{7EBB9C7F-3375-DF4F-88A5-25F4103C076E}">
+<ds:datastoreItem xmlns:ds="http://schemas.openxmlformats.org/officeDocument/2006/customXml" ds:itemID="{27E5CE5E-4BBC-054F-ABAE-BCAE4297D855}">
   <ds:schemaRefs>
     <ds:schemaRef ds:uri="http://schemas.openxmlformats.org/officeDocument/2006/bibliography"/>
   </ds:schemaRefs>

</xml_diff>

<commit_message>
Complete report. First draft.
</commit_message>
<xml_diff>
--- a/ABM15-MateuszDubaniowski-Report.docx
+++ b/ABM15-MateuszDubaniowski-Report.docx
@@ -174,7 +174,19 @@
         <w:rPr>
           <w:rFonts w:ascii="Times New Roman" w:hAnsi="Times New Roman"/>
         </w:rPr>
-        <w:t>ent-Based Modelling coursework</w:t>
+        <w:t>ent-Based Modelling</w:t>
+      </w:r>
+      <w:r>
+        <w:rPr>
+          <w:rFonts w:ascii="Times New Roman" w:hAnsi="Times New Roman"/>
+        </w:rPr>
+        <w:t xml:space="preserve"> (ABM)</w:t>
+      </w:r>
+      <w:r>
+        <w:rPr>
+          <w:rFonts w:ascii="Times New Roman" w:hAnsi="Times New Roman"/>
+        </w:rPr>
+        <w:t xml:space="preserve"> coursework</w:t>
       </w:r>
       <w:r>
         <w:rPr>
@@ -222,7 +234,19 @@
         <w:rPr>
           <w:rFonts w:ascii="Times New Roman" w:hAnsi="Times New Roman"/>
         </w:rPr>
-        <w:t xml:space="preserve"> the understanding of the topic. We take the approach learned throughout the course and apply this approach to a real-life </w:t>
+        <w:t xml:space="preserve"> the understanding of the topic. We take the approach learned throughout the course</w:t>
+      </w:r>
+      <w:r>
+        <w:rPr>
+          <w:rFonts w:ascii="Times New Roman" w:hAnsi="Times New Roman"/>
+        </w:rPr>
+        <w:t>,</w:t>
+      </w:r>
+      <w:r>
+        <w:rPr>
+          <w:rFonts w:ascii="Times New Roman" w:hAnsi="Times New Roman"/>
+        </w:rPr>
+        <w:t xml:space="preserve"> and apply this approach to a real-life </w:t>
       </w:r>
       <w:r>
         <w:rPr>
@@ -240,7 +264,19 @@
         <w:rPr>
           <w:rFonts w:ascii="Times New Roman" w:hAnsi="Times New Roman"/>
         </w:rPr>
-        <w:t xml:space="preserve"> We apply the agent-based approach to model spreading of hospital-acquired infections (HAIs).</w:t>
+        <w:t xml:space="preserve"> We apply the agent-based approach to model spread</w:t>
+      </w:r>
+      <w:r>
+        <w:rPr>
+          <w:rFonts w:ascii="Times New Roman" w:hAnsi="Times New Roman"/>
+        </w:rPr>
+        <w:t>ing</w:t>
+      </w:r>
+      <w:r>
+        <w:rPr>
+          <w:rFonts w:ascii="Times New Roman" w:hAnsi="Times New Roman"/>
+        </w:rPr>
+        <w:t xml:space="preserve"> of hospital-acquired infections (HAIs).</w:t>
       </w:r>
       <w:r>
         <w:rPr>
@@ -288,7 +324,119 @@
         <w:rPr>
           <w:rFonts w:ascii="Times New Roman" w:hAnsi="Times New Roman"/>
         </w:rPr>
-        <w:t>predict the optimal set-up for a set of specific initial conditions.</w:t>
+        <w:t>predict the optimal</w:t>
+      </w:r>
+      <w:r>
+        <w:rPr>
+          <w:rFonts w:ascii="Times New Roman" w:hAnsi="Times New Roman"/>
+        </w:rPr>
+        <w:t xml:space="preserve"> hospital</w:t>
+      </w:r>
+      <w:r>
+        <w:rPr>
+          <w:rFonts w:ascii="Times New Roman" w:hAnsi="Times New Roman"/>
+        </w:rPr>
+        <w:t xml:space="preserve"> set-up for a set of specific initial conditions.</w:t>
+      </w:r>
+    </w:p>
+    <w:p>
+      <w:pPr>
+        <w:spacing w:before="240" w:line="276" w:lineRule="auto"/>
+        <w:jc w:val="both"/>
+        <w:rPr>
+          <w:rFonts w:ascii="Times New Roman" w:hAnsi="Times New Roman"/>
+        </w:rPr>
+      </w:pPr>
+      <w:r>
+        <w:rPr>
+          <w:rFonts w:ascii="Times New Roman" w:hAnsi="Times New Roman"/>
+        </w:rPr>
+        <w:t xml:space="preserve">This report is accompanied by a MATLAB simulation file </w:t>
+      </w:r>
+      <w:r>
+        <w:rPr>
+          <w:rFonts w:ascii="Times New Roman" w:hAnsi="Times New Roman"/>
+          <w:i/>
+        </w:rPr>
+        <w:t>main.m</w:t>
+      </w:r>
+      <w:r>
+        <w:rPr>
+          <w:rFonts w:ascii="Times New Roman" w:hAnsi="Times New Roman"/>
+        </w:rPr>
+        <w:t xml:space="preserve">, which contains the simulation model. Furthermore, a version tracking tool </w:t>
+      </w:r>
+      <w:r>
+        <w:rPr>
+          <w:rFonts w:ascii="Times New Roman" w:hAnsi="Times New Roman"/>
+          <w:i/>
+        </w:rPr>
+        <w:t>git</w:t>
+      </w:r>
+      <w:r>
+        <w:rPr>
+          <w:rFonts w:ascii="Times New Roman" w:hAnsi="Times New Roman"/>
+        </w:rPr>
+        <w:t xml:space="preserve"> is used with a public </w:t>
+      </w:r>
+      <w:r>
+        <w:rPr>
+          <w:rFonts w:ascii="Times New Roman" w:hAnsi="Times New Roman"/>
+          <w:i/>
+        </w:rPr>
+        <w:t>github</w:t>
+      </w:r>
+      <w:r>
+        <w:rPr>
+          <w:rFonts w:ascii="Times New Roman" w:hAnsi="Times New Roman"/>
+        </w:rPr>
+        <w:t xml:space="preserve"> repository, which can be accessed via the following link:</w:t>
+      </w:r>
+    </w:p>
+    <w:p>
+      <w:pPr>
+        <w:spacing w:before="240" w:line="276" w:lineRule="auto"/>
+        <w:jc w:val="both"/>
+        <w:rPr>
+          <w:rFonts w:ascii="Times New Roman" w:hAnsi="Times New Roman"/>
+        </w:rPr>
+      </w:pPr>
+      <w:hyperlink r:id="rId9" w:history="1">
+        <w:r>
+          <w:rPr>
+            <w:rStyle w:val="Hyperlink"/>
+            <w:rFonts w:ascii="Times New Roman" w:hAnsi="Times New Roman"/>
+          </w:rPr>
+          <w:t>https://github.com/mduban/ABMProject</w:t>
+        </w:r>
+      </w:hyperlink>
+    </w:p>
+    <w:p>
+      <w:pPr>
+        <w:spacing w:before="240" w:line="276" w:lineRule="auto"/>
+        <w:jc w:val="both"/>
+        <w:rPr>
+          <w:rFonts w:ascii="Times New Roman" w:hAnsi="Times New Roman"/>
+        </w:rPr>
+      </w:pPr>
+      <w:r>
+        <w:rPr>
+          <w:rFonts w:ascii="Times New Roman" w:hAnsi="Times New Roman"/>
+        </w:rPr>
+        <w:t>“</w:t>
+      </w:r>
+      <w:r>
+        <w:rPr>
+          <w:rFonts w:ascii="Times New Roman" w:hAnsi="Times New Roman"/>
+          <w:i/>
+        </w:rPr>
+        <w:t>stable</w:t>
+      </w:r>
+      <w:r>
+        <w:rPr>
+          <w:rFonts w:ascii="Times New Roman" w:hAnsi="Times New Roman"/>
+        </w:rPr>
+        <w:t>” branch is the repository branch to be used for the purpose of assessment of this report and coursework.</w:t>
       </w:r>
     </w:p>
     <w:p>
@@ -427,7 +575,14 @@
         <w:rPr>
           <w:rFonts w:ascii="Times New Roman" w:hAnsi="Times New Roman"/>
         </w:rPr>
-        <w:t>infections acquired in hospitals and other healthcare facilities. To be classified as a nosocomial infection, the patient must have been admitted for reasons other than the infection. He or she must also have shown no signs of active or incubating infection.</w:t>
+        <w:t xml:space="preserve">infections acquired in hospitals and other healthcare facilities. To be classified as a nosocomial infection, the patient must have been admitted for reasons </w:t>
+      </w:r>
+      <w:r>
+        <w:rPr>
+          <w:rFonts w:ascii="Times New Roman" w:hAnsi="Times New Roman"/>
+        </w:rPr>
+        <w:lastRenderedPageBreak/>
+        <w:t>other than the infection. He or she must also have shown no signs of active or incubating infection.</w:t>
       </w:r>
       <w:sdt>
         <w:sdtPr>
@@ -542,7 +697,6 @@
         <w:rPr>
           <w:rFonts w:ascii="Times New Roman" w:hAnsi="Times New Roman"/>
         </w:rPr>
-        <w:lastRenderedPageBreak/>
         <w:t>It is estimated that in 2011, 75’000 patients in the US died due to hospital-acquired infections</w:t>
       </w:r>
       <w:r>
@@ -1193,7 +1347,23 @@
           <w:rFonts w:ascii="Times New Roman" w:hAnsi="Times New Roman"/>
           <w:lang w:val="en-US"/>
         </w:rPr>
-        <w:t xml:space="preserve"> to disinfect themselves.</w:t>
+        <w:t xml:space="preserve"> to disinfect </w:t>
+      </w:r>
+      <w:proofErr w:type="gramStart"/>
+      <w:r>
+        <w:rPr>
+          <w:rFonts w:ascii="Times New Roman" w:hAnsi="Times New Roman"/>
+          <w:lang w:val="en-US"/>
+        </w:rPr>
+        <w:t>themselves</w:t>
+      </w:r>
+      <w:proofErr w:type="gramEnd"/>
+      <w:r>
+        <w:rPr>
+          <w:rFonts w:ascii="Times New Roman" w:hAnsi="Times New Roman"/>
+          <w:lang w:val="en-US"/>
+        </w:rPr>
+        <w:t>.</w:t>
       </w:r>
     </w:p>
     <w:p>
@@ -1359,7 +1529,7 @@
                     </pic:cNvPicPr>
                   </pic:nvPicPr>
                   <pic:blipFill>
-                    <a:blip r:embed="rId9">
+                    <a:blip r:embed="rId10">
                       <a:extLst>
                         <a:ext uri="{28A0092B-C50C-407E-A947-70E740481C1C}">
                           <a14:useLocalDpi xmlns:a14="http://schemas.microsoft.com/office/drawing/2010/main" val="0"/>
@@ -1713,7 +1883,7 @@
                     </pic:cNvPicPr>
                   </pic:nvPicPr>
                   <pic:blipFill>
-                    <a:blip r:embed="rId10">
+                    <a:blip r:embed="rId11">
                       <a:extLst>
                         <a:ext uri="{28A0092B-C50C-407E-A947-70E740481C1C}">
                           <a14:useLocalDpi xmlns:a14="http://schemas.microsoft.com/office/drawing/2010/main" val="0"/>
@@ -2885,7 +3055,7 @@
                     </pic:cNvPicPr>
                   </pic:nvPicPr>
                   <pic:blipFill>
-                    <a:blip r:embed="rId11">
+                    <a:blip r:embed="rId12">
                       <a:extLst>
                         <a:ext uri="{28A0092B-C50C-407E-A947-70E740481C1C}">
                           <a14:useLocalDpi xmlns:a14="http://schemas.microsoft.com/office/drawing/2010/main" val="0"/>
@@ -3074,7 +3244,7 @@
                     <pic:cNvPicPr/>
                   </pic:nvPicPr>
                   <pic:blipFill>
-                    <a:blip r:embed="rId12">
+                    <a:blip r:embed="rId13">
                       <a:extLst>
                         <a:ext uri="{28A0092B-C50C-407E-A947-70E740481C1C}">
                           <a14:useLocalDpi xmlns:a14="http://schemas.microsoft.com/office/drawing/2010/main" val="0"/>
@@ -3392,7 +3562,7 @@
                     <pic:cNvPicPr/>
                   </pic:nvPicPr>
                   <pic:blipFill>
-                    <a:blip r:embed="rId13">
+                    <a:blip r:embed="rId14">
                       <a:extLst>
                         <a:ext uri="{28A0092B-C50C-407E-A947-70E740481C1C}">
                           <a14:useLocalDpi xmlns:a14="http://schemas.microsoft.com/office/drawing/2010/main" val="0"/>
@@ -3504,7 +3674,7 @@
                     <pic:cNvPicPr/>
                   </pic:nvPicPr>
                   <pic:blipFill>
-                    <a:blip r:embed="rId14">
+                    <a:blip r:embed="rId15">
                       <a:extLst>
                         <a:ext uri="{28A0092B-C50C-407E-A947-70E740481C1C}">
                           <a14:useLocalDpi xmlns:a14="http://schemas.microsoft.com/office/drawing/2010/main" val="0"/>
@@ -3617,17 +3787,114 @@
       <w:r>
         <w:t>carried on the subject</w:t>
       </w:r>
+      <w:r>
+        <w:t>.</w:t>
+      </w:r>
+    </w:p>
+    <w:p>
+      <w:pPr>
+        <w:spacing w:before="240" w:line="276" w:lineRule="auto"/>
+        <w:jc w:val="both"/>
+      </w:pPr>
+      <w:r>
+        <w:t>Hospital-acquired infections (HAIs) are a serious issue in modern hospitals. These infections contribute to many diseases and reduced standard of healthcare at many facilities. It is estimated that 4% of patients admitted into US hospitals acquire a HAI.</w:t>
+      </w:r>
+    </w:p>
+    <w:p>
+      <w:pPr>
+        <w:spacing w:before="240" w:line="276" w:lineRule="auto"/>
+        <w:jc w:val="both"/>
+      </w:pPr>
+      <w:r>
+        <w:t xml:space="preserve">We developed a MATLAB simulation model following the agent-based modelling principles that simulates spreading of HAIs within hospitals of a particular outline of wards and number of beds per ward. The model uses various parameters for acquiring the infection and simulating transfers between wards. These parameters, when established correctly would allow us for a given hospital </w:t>
+      </w:r>
+      <w:r>
+        <w:t>design arrive with the optimal number of beds in wards that would prevent spreading of hospital acquired infections. These depend on various factors which could differ from hospital to hospital and an expert input along with observation of the environment would be required to devise correct parameters.</w:t>
+      </w:r>
+    </w:p>
+    <w:p>
+      <w:pPr>
+        <w:spacing w:before="240" w:line="276" w:lineRule="auto"/>
+        <w:jc w:val="both"/>
+      </w:pPr>
+      <w:r>
+        <w:t>Our model would help to design better hopsitals, which reduce the spread of HAIs. Similarly, it would allow to arrive with the number of beds per ward for a given hospital design that reduces the spread of hospital acquired infections. For the paramters used in this report, the threshold between HAIs spreading indefinitely, and HAIs diminishing before 200 timesteps of simulation showed up to be between 3-bed wards and 4-bed wards. This suggests  that reducing the number of beds per ward to 3, we can decrease the risks of HAIs spreading throughout the hospital significantly.</w:t>
+      </w:r>
+    </w:p>
+    <w:p>
+      <w:pPr>
+        <w:pStyle w:val="Heading2"/>
+      </w:pPr>
+      <w:r>
+        <w:t>Future work</w:t>
+      </w:r>
+    </w:p>
+    <w:p>
+      <w:pPr>
+        <w:spacing w:before="240" w:line="276" w:lineRule="auto"/>
+        <w:jc w:val="both"/>
+      </w:pPr>
+      <w:r>
+        <w:t>Finally, we present several ideas that could contribute to the project and extend its scope. These could be implemented in the next stage of the project, time permitting:</w:t>
+      </w:r>
+    </w:p>
+    <w:p>
+      <w:pPr>
+        <w:pStyle w:val="ListParagraph"/>
+        <w:numPr>
+          <w:ilvl w:val="0"/>
+          <w:numId w:val="7"/>
+        </w:numPr>
+        <w:spacing w:before="240" w:line="276" w:lineRule="auto"/>
+        <w:jc w:val="both"/>
+      </w:pPr>
+      <w:r>
+        <w:t>Validation of parameters – validating simulation parameters with expert opinions and observation of hospital environment.</w:t>
+      </w:r>
+    </w:p>
+    <w:p>
+      <w:pPr>
+        <w:pStyle w:val="ListParagraph"/>
+        <w:numPr>
+          <w:ilvl w:val="0"/>
+          <w:numId w:val="7"/>
+        </w:numPr>
+        <w:spacing w:before="240" w:line="276" w:lineRule="auto"/>
+        <w:jc w:val="both"/>
+      </w:pPr>
+      <w:r>
+        <w:t>Introducing mechanism for isolating infected patients – in real-life setting of a hospital infected patients might be attempted to be isolated from the general population of the hopsital. This mechanism could be introduced into the simulation.</w:t>
+      </w:r>
+    </w:p>
+    <w:p>
+      <w:pPr>
+        <w:pStyle w:val="ListParagraph"/>
+        <w:numPr>
+          <w:ilvl w:val="0"/>
+          <w:numId w:val="7"/>
+        </w:numPr>
+        <w:spacing w:before="240" w:line="276" w:lineRule="auto"/>
+        <w:jc w:val="both"/>
+      </w:pPr>
+      <w:r>
+        <w:t>Paramters drawn from a distribution – each of the simulation parameters could be drawn from a distribution devised specifically for this parameter.</w:t>
+      </w:r>
       <w:bookmarkStart w:id="7" w:name="_GoBack"/>
       <w:bookmarkEnd w:id="7"/>
-      <w:r>
-        <w:t>.</w:t>
-      </w:r>
-    </w:p>
-    <w:p>
-      <w:pPr>
+    </w:p>
+    <w:p>
+      <w:pPr>
+        <w:pStyle w:val="ListParagraph"/>
+        <w:numPr>
+          <w:ilvl w:val="0"/>
+          <w:numId w:val="7"/>
+        </w:numPr>
         <w:spacing w:before="240" w:line="276" w:lineRule="auto"/>
         <w:jc w:val="both"/>
       </w:pPr>
+      <w:r>
+        <w:t>New/discharged patients – introducing a mechanism to simulate new patients entering the hospital as well as patients being discharged.</w:t>
+      </w:r>
     </w:p>
     <w:bookmarkStart w:id="8" w:name="_Ref315533715" w:displacedByCustomXml="next"/>
     <w:sdt>
@@ -3816,8 +4083,8 @@
     </w:sdt>
     <w:p/>
     <w:sectPr>
-      <w:headerReference w:type="default" r:id="rId15"/>
-      <w:footerReference w:type="default" r:id="rId16"/>
+      <w:headerReference w:type="default" r:id="rId16"/>
+      <w:footerReference w:type="default" r:id="rId17"/>
       <w:pgSz w:w="11900" w:h="16840"/>
       <w:pgMar w:top="1440" w:right="1800" w:bottom="1440" w:left="1800" w:header="708" w:footer="708" w:gutter="0"/>
       <w:cols w:space="708"/>
@@ -3881,7 +4148,7 @@
         <w:rStyle w:val="PageNumber"/>
         <w:noProof/>
       </w:rPr>
-      <w:t>9</w:t>
+      <w:t>10</w:t>
     </w:r>
     <w:r>
       <w:rPr>
@@ -4159,6 +4426,119 @@
     </w:lvl>
   </w:abstractNum>
   <w:abstractNum w:abstractNumId="2">
+    <w:nsid w:val="1B3450A6"/>
+    <w:multiLevelType w:val="hybridMultilevel"/>
+    <w:tmpl w:val="82265876"/>
+    <w:lvl w:ilvl="0" w:tplc="04090001">
+      <w:start w:val="1"/>
+      <w:numFmt w:val="bullet"/>
+      <w:lvlText w:val=""/>
+      <w:lvlJc w:val="left"/>
+      <w:pPr>
+        <w:ind w:left="720" w:hanging="360"/>
+      </w:pPr>
+      <w:rPr>
+        <w:rFonts w:ascii="Symbol" w:hAnsi="Symbol" w:hint="default"/>
+      </w:rPr>
+    </w:lvl>
+    <w:lvl w:ilvl="1" w:tplc="04090003" w:tentative="1">
+      <w:start w:val="1"/>
+      <w:numFmt w:val="bullet"/>
+      <w:lvlText w:val="o"/>
+      <w:lvlJc w:val="left"/>
+      <w:pPr>
+        <w:ind w:left="1440" w:hanging="360"/>
+      </w:pPr>
+      <w:rPr>
+        <w:rFonts w:ascii="Courier New" w:hAnsi="Courier New" w:hint="default"/>
+      </w:rPr>
+    </w:lvl>
+    <w:lvl w:ilvl="2" w:tplc="04090005" w:tentative="1">
+      <w:start w:val="1"/>
+      <w:numFmt w:val="bullet"/>
+      <w:lvlText w:val=""/>
+      <w:lvlJc w:val="left"/>
+      <w:pPr>
+        <w:ind w:left="2160" w:hanging="360"/>
+      </w:pPr>
+      <w:rPr>
+        <w:rFonts w:ascii="Wingdings" w:hAnsi="Wingdings" w:hint="default"/>
+      </w:rPr>
+    </w:lvl>
+    <w:lvl w:ilvl="3" w:tplc="04090001" w:tentative="1">
+      <w:start w:val="1"/>
+      <w:numFmt w:val="bullet"/>
+      <w:lvlText w:val=""/>
+      <w:lvlJc w:val="left"/>
+      <w:pPr>
+        <w:ind w:left="2880" w:hanging="360"/>
+      </w:pPr>
+      <w:rPr>
+        <w:rFonts w:ascii="Symbol" w:hAnsi="Symbol" w:hint="default"/>
+      </w:rPr>
+    </w:lvl>
+    <w:lvl w:ilvl="4" w:tplc="04090003" w:tentative="1">
+      <w:start w:val="1"/>
+      <w:numFmt w:val="bullet"/>
+      <w:lvlText w:val="o"/>
+      <w:lvlJc w:val="left"/>
+      <w:pPr>
+        <w:ind w:left="3600" w:hanging="360"/>
+      </w:pPr>
+      <w:rPr>
+        <w:rFonts w:ascii="Courier New" w:hAnsi="Courier New" w:hint="default"/>
+      </w:rPr>
+    </w:lvl>
+    <w:lvl w:ilvl="5" w:tplc="04090005" w:tentative="1">
+      <w:start w:val="1"/>
+      <w:numFmt w:val="bullet"/>
+      <w:lvlText w:val=""/>
+      <w:lvlJc w:val="left"/>
+      <w:pPr>
+        <w:ind w:left="4320" w:hanging="360"/>
+      </w:pPr>
+      <w:rPr>
+        <w:rFonts w:ascii="Wingdings" w:hAnsi="Wingdings" w:hint="default"/>
+      </w:rPr>
+    </w:lvl>
+    <w:lvl w:ilvl="6" w:tplc="04090001" w:tentative="1">
+      <w:start w:val="1"/>
+      <w:numFmt w:val="bullet"/>
+      <w:lvlText w:val=""/>
+      <w:lvlJc w:val="left"/>
+      <w:pPr>
+        <w:ind w:left="5040" w:hanging="360"/>
+      </w:pPr>
+      <w:rPr>
+        <w:rFonts w:ascii="Symbol" w:hAnsi="Symbol" w:hint="default"/>
+      </w:rPr>
+    </w:lvl>
+    <w:lvl w:ilvl="7" w:tplc="04090003" w:tentative="1">
+      <w:start w:val="1"/>
+      <w:numFmt w:val="bullet"/>
+      <w:lvlText w:val="o"/>
+      <w:lvlJc w:val="left"/>
+      <w:pPr>
+        <w:ind w:left="5760" w:hanging="360"/>
+      </w:pPr>
+      <w:rPr>
+        <w:rFonts w:ascii="Courier New" w:hAnsi="Courier New" w:hint="default"/>
+      </w:rPr>
+    </w:lvl>
+    <w:lvl w:ilvl="8" w:tplc="04090005" w:tentative="1">
+      <w:start w:val="1"/>
+      <w:numFmt w:val="bullet"/>
+      <w:lvlText w:val=""/>
+      <w:lvlJc w:val="left"/>
+      <w:pPr>
+        <w:ind w:left="6480" w:hanging="360"/>
+      </w:pPr>
+      <w:rPr>
+        <w:rFonts w:ascii="Wingdings" w:hAnsi="Wingdings" w:hint="default"/>
+      </w:rPr>
+    </w:lvl>
+  </w:abstractNum>
+  <w:abstractNum w:abstractNumId="3">
     <w:nsid w:val="58603276"/>
     <w:multiLevelType w:val="hybridMultilevel"/>
     <w:tmpl w:val="256CF548"/>
@@ -4244,7 +4624,7 @@
       </w:pPr>
     </w:lvl>
   </w:abstractNum>
-  <w:abstractNum w:abstractNumId="3">
+  <w:abstractNum w:abstractNumId="4">
     <w:nsid w:val="7DE75D6D"/>
     <w:multiLevelType w:val="hybridMultilevel"/>
     <w:tmpl w:val="DC4AAC32"/>
@@ -4385,7 +4765,7 @@
     </w:lvl>
   </w:abstractNum>
   <w:num w:numId="1">
-    <w:abstractNumId w:val="2"/>
+    <w:abstractNumId w:val="3"/>
   </w:num>
   <w:num w:numId="2">
     <w:abstractNumId w:val="0"/>
@@ -4400,7 +4780,10 @@
     <w:abstractNumId w:val="1"/>
   </w:num>
   <w:num w:numId="6">
-    <w:abstractNumId w:val="3"/>
+    <w:abstractNumId w:val="4"/>
+  </w:num>
+  <w:num w:numId="7">
+    <w:abstractNumId w:val="2"/>
   </w:num>
 </w:numbering>
 </file>
@@ -5186,6 +5569,17 @@
       </w:tblCellMar>
     </w:tblPr>
   </w:style>
+  <w:style w:type="character" w:styleId="Hyperlink">
+    <w:name w:val="Hyperlink"/>
+    <w:basedOn w:val="DefaultParagraphFont"/>
+    <w:uiPriority w:val="99"/>
+    <w:unhideWhenUsed/>
+    <w:rsid w:val="00D94B25"/>
+    <w:rPr>
+      <w:color w:val="0000FF" w:themeColor="hyperlink"/>
+      <w:u w:val="single"/>
+    </w:rPr>
+  </w:style>
 </w:styles>
 </file>
 
@@ -5969,6 +6363,17 @@
         <w:right w:w="108" w:type="dxa"/>
       </w:tblCellMar>
     </w:tblPr>
+  </w:style>
+  <w:style w:type="character" w:styleId="Hyperlink">
+    <w:name w:val="Hyperlink"/>
+    <w:basedOn w:val="DefaultParagraphFont"/>
+    <w:uiPriority w:val="99"/>
+    <w:unhideWhenUsed/>
+    <w:rsid w:val="00D94B25"/>
+    <w:rPr>
+      <w:color w:val="0000FF" w:themeColor="hyperlink"/>
+      <w:u w:val="single"/>
+    </w:rPr>
   </w:style>
 </w:styles>
 </file>
@@ -6375,7 +6780,7 @@
 </file>
 
 <file path=customXml/itemProps1.xml><?xml version="1.0" encoding="utf-8"?>
-<ds:datastoreItem xmlns:ds="http://schemas.openxmlformats.org/officeDocument/2006/customXml" ds:itemID="{27E5CE5E-4BBC-054F-ABAE-BCAE4297D855}">
+<ds:datastoreItem xmlns:ds="http://schemas.openxmlformats.org/officeDocument/2006/customXml" ds:itemID="{6F3F020D-AD21-E44B-B746-9A7950D3AE35}">
   <ds:schemaRefs>
     <ds:schemaRef ds:uri="http://schemas.openxmlformats.org/officeDocument/2006/bibliography"/>
   </ds:schemaRefs>

</xml_diff>

<commit_message>
First draft with email address.
</commit_message>
<xml_diff>
--- a/ABM15-MateuszDubaniowski-Report.docx
+++ b/ABM15-MateuszDubaniowski-Report.docx
@@ -8,10 +8,7 @@
         <w:jc w:val="both"/>
       </w:pPr>
       <w:r>
-        <w:t>A</w:t>
-      </w:r>
-      <w:r>
-        <w:t>BM Coursework Report</w:t>
+        <w:t>ABM Coursework Report</w:t>
       </w:r>
     </w:p>
     <w:p>
@@ -47,7 +44,32 @@
           <w:rStyle w:val="Emphasis"/>
           <w:sz w:val="22"/>
         </w:rPr>
-        <w:t>Mateusz Dubaniowski</w:t>
+        <w:t>Mateusz</w:t>
+      </w:r>
+      <w:r>
+        <w:rPr>
+          <w:rStyle w:val="Emphasis"/>
+          <w:sz w:val="22"/>
+        </w:rPr>
+        <w:t xml:space="preserve"> Iwo</w:t>
+      </w:r>
+      <w:bookmarkStart w:id="0" w:name="_GoBack"/>
+      <w:bookmarkEnd w:id="0"/>
+      <w:r>
+        <w:rPr>
+          <w:rStyle w:val="Emphasis"/>
+          <w:sz w:val="22"/>
+        </w:rPr>
+        <w:t xml:space="preserve"> Dubaniowski</w:t>
+      </w:r>
+      <w:r>
+        <w:rPr>
+          <w:rStyle w:val="FootnoteReference"/>
+          <w:i/>
+          <w:iCs/>
+          <w:sz w:val="22"/>
+        </w:rPr>
+        <w:footnoteReference w:id="1"/>
       </w:r>
     </w:p>
     <w:p>
@@ -592,6 +614,7 @@
           <w:id w:val="-1173951553"/>
           <w:citation/>
         </w:sdtPr>
+        <w:sdtEndPr/>
         <w:sdtContent>
           <w:r>
             <w:rPr>
@@ -731,6 +754,7 @@
           <w:id w:val="2111925032"/>
           <w:citation/>
         </w:sdtPr>
+        <w:sdtEndPr/>
         <w:sdtContent>
           <w:r>
             <w:rPr>
@@ -826,6 +850,7 @@
           <w:id w:val="1226265901"/>
           <w:citation/>
         </w:sdtPr>
+        <w:sdtEndPr/>
         <w:sdtContent>
           <w:r>
             <w:rPr>
@@ -1347,23 +1372,7 @@
           <w:rFonts w:ascii="Times New Roman" w:hAnsi="Times New Roman"/>
           <w:lang w:val="en-US"/>
         </w:rPr>
-        <w:t xml:space="preserve"> to disinfect </w:t>
-      </w:r>
-      <w:proofErr w:type="gramStart"/>
-      <w:r>
-        <w:rPr>
-          <w:rFonts w:ascii="Times New Roman" w:hAnsi="Times New Roman"/>
-          <w:lang w:val="en-US"/>
-        </w:rPr>
-        <w:t>themselves</w:t>
-      </w:r>
-      <w:proofErr w:type="gramEnd"/>
-      <w:r>
-        <w:rPr>
-          <w:rFonts w:ascii="Times New Roman" w:hAnsi="Times New Roman"/>
-          <w:lang w:val="en-US"/>
-        </w:rPr>
-        <w:t>.</w:t>
+        <w:t xml:space="preserve"> to disinfect themselves.</w:t>
       </w:r>
     </w:p>
     <w:p>
@@ -1577,7 +1586,7 @@
           <w:szCs w:val="22"/>
         </w:rPr>
       </w:pPr>
-      <w:bookmarkStart w:id="0" w:name="_Ref314759769"/>
+      <w:bookmarkStart w:id="1" w:name="_Ref314759769"/>
       <w:r>
         <w:rPr>
           <w:sz w:val="22"/>
@@ -1621,7 +1630,7 @@
         </w:rPr>
         <w:fldChar w:fldCharType="end"/>
       </w:r>
-      <w:bookmarkEnd w:id="0"/>
+      <w:bookmarkEnd w:id="1"/>
       <w:r>
         <w:rPr>
           <w:sz w:val="22"/>
@@ -1993,7 +2002,7 @@
           <w:sz w:val="22"/>
         </w:rPr>
       </w:pPr>
-      <w:bookmarkStart w:id="1" w:name="_Ref314759359"/>
+      <w:bookmarkStart w:id="2" w:name="_Ref314759359"/>
       <w:r>
         <w:rPr>
           <w:sz w:val="22"/>
@@ -2031,7 +2040,7 @@
         </w:rPr>
         <w:fldChar w:fldCharType="end"/>
       </w:r>
-      <w:bookmarkEnd w:id="1"/>
+      <w:bookmarkEnd w:id="2"/>
       <w:r>
         <w:rPr>
           <w:sz w:val="22"/>
@@ -2136,7 +2145,7 @@
           <w:sz w:val="22"/>
         </w:rPr>
       </w:pPr>
-      <w:bookmarkStart w:id="2" w:name="_Ref315533899"/>
+      <w:bookmarkStart w:id="3" w:name="_Ref315533899"/>
       <w:r>
         <w:rPr>
           <w:sz w:val="22"/>
@@ -2174,7 +2183,7 @@
         </w:rPr>
         <w:fldChar w:fldCharType="end"/>
       </w:r>
-      <w:bookmarkEnd w:id="2"/>
+      <w:bookmarkEnd w:id="3"/>
       <w:r>
         <w:rPr>
           <w:sz w:val="22"/>
@@ -3095,7 +3104,7 @@
           <w:sz w:val="22"/>
         </w:rPr>
       </w:pPr>
-      <w:bookmarkStart w:id="3" w:name="_Ref315533271"/>
+      <w:bookmarkStart w:id="4" w:name="_Ref315533271"/>
       <w:r>
         <w:rPr>
           <w:sz w:val="22"/>
@@ -3133,7 +3142,7 @@
         </w:rPr>
         <w:fldChar w:fldCharType="end"/>
       </w:r>
-      <w:bookmarkEnd w:id="3"/>
+      <w:bookmarkEnd w:id="4"/>
       <w:r>
         <w:rPr>
           <w:sz w:val="22"/>
@@ -3278,7 +3287,7 @@
           <w:sz w:val="22"/>
         </w:rPr>
       </w:pPr>
-      <w:bookmarkStart w:id="4" w:name="_Ref315533658"/>
+      <w:bookmarkStart w:id="5" w:name="_Ref315533658"/>
       <w:r>
         <w:rPr>
           <w:sz w:val="22"/>
@@ -3316,7 +3325,7 @@
         </w:rPr>
         <w:fldChar w:fldCharType="end"/>
       </w:r>
-      <w:bookmarkEnd w:id="4"/>
+      <w:bookmarkEnd w:id="5"/>
       <w:r>
         <w:rPr>
           <w:sz w:val="22"/>
@@ -3597,7 +3606,7 @@
           <w:sz w:val="22"/>
         </w:rPr>
       </w:pPr>
-      <w:bookmarkStart w:id="5" w:name="_Ref315536092"/>
+      <w:bookmarkStart w:id="6" w:name="_Ref315536092"/>
       <w:r>
         <w:rPr>
           <w:sz w:val="22"/>
@@ -3635,7 +3644,7 @@
         </w:rPr>
         <w:fldChar w:fldCharType="end"/>
       </w:r>
-      <w:bookmarkEnd w:id="5"/>
+      <w:bookmarkEnd w:id="6"/>
       <w:r>
         <w:rPr>
           <w:sz w:val="22"/>
@@ -3708,7 +3717,7 @@
           <w:sz w:val="22"/>
         </w:rPr>
       </w:pPr>
-      <w:bookmarkStart w:id="6" w:name="_Ref315536213"/>
+      <w:bookmarkStart w:id="7" w:name="_Ref315536213"/>
       <w:r>
         <w:rPr>
           <w:sz w:val="22"/>
@@ -3746,7 +3755,7 @@
         </w:rPr>
         <w:fldChar w:fldCharType="end"/>
       </w:r>
-      <w:bookmarkEnd w:id="6"/>
+      <w:bookmarkEnd w:id="7"/>
       <w:r>
         <w:rPr>
           <w:sz w:val="22"/>
@@ -3879,8 +3888,6 @@
       <w:r>
         <w:t>Paramters drawn from a distribution – each of the simulation parameters could be drawn from a distribution devised specifically for this parameter.</w:t>
       </w:r>
-      <w:bookmarkStart w:id="7" w:name="_GoBack"/>
-      <w:bookmarkEnd w:id="7"/>
     </w:p>
     <w:p>
       <w:pPr>
@@ -3896,7 +3903,6 @@
         <w:t>New/discharged patients – introducing a mechanism to simulate new patients entering the hospital as well as patients being discharged.</w:t>
       </w:r>
     </w:p>
-    <w:bookmarkStart w:id="8" w:name="_Ref315533715" w:displacedByCustomXml="next"/>
     <w:sdt>
       <w:sdtPr>
         <w:rPr>
@@ -4148,7 +4154,7 @@
         <w:rStyle w:val="PageNumber"/>
         <w:noProof/>
       </w:rPr>
-      <w:t>10</w:t>
+      <w:t>1</w:t>
     </w:r>
     <w:r>
       <w:rPr>
@@ -4173,6 +4179,45 @@
     <w:p>
       <w:r>
         <w:continuationSeparator/>
+      </w:r>
+    </w:p>
+  </w:footnote>
+  <w:footnote w:id="1">
+    <w:p>
+      <w:pPr>
+        <w:pStyle w:val="FootnoteText"/>
+        <w:rPr>
+          <w:rFonts w:ascii="Times New Roman" w:hAnsi="Times New Roman" w:cs="Times New Roman"/>
+          <w:sz w:val="20"/>
+          <w:szCs w:val="20"/>
+          <w:lang w:val="pl-PL"/>
+        </w:rPr>
+      </w:pPr>
+      <w:r>
+        <w:rPr>
+          <w:rStyle w:val="FootnoteReference"/>
+          <w:rFonts w:ascii="Times New Roman" w:hAnsi="Times New Roman" w:cs="Times New Roman"/>
+          <w:sz w:val="20"/>
+          <w:szCs w:val="20"/>
+        </w:rPr>
+        <w:footnoteRef/>
+      </w:r>
+      <w:r>
+        <w:rPr>
+          <w:rFonts w:ascii="Times New Roman" w:hAnsi="Times New Roman" w:cs="Times New Roman"/>
+          <w:sz w:val="20"/>
+          <w:szCs w:val="20"/>
+        </w:rPr>
+        <w:t xml:space="preserve"> </w:t>
+      </w:r>
+      <w:r>
+        <w:rPr>
+          <w:rFonts w:ascii="Times New Roman" w:hAnsi="Times New Roman" w:cs="Times New Roman"/>
+          <w:sz w:val="20"/>
+          <w:szCs w:val="20"/>
+          <w:lang w:val="pl-PL"/>
+        </w:rPr>
+        <w:t>iwo.dubaniowski@frs.ethz.ch</w:t>
       </w:r>
     </w:p>
   </w:footnote>
@@ -5580,6 +5625,31 @@
       <w:u w:val="single"/>
     </w:rPr>
   </w:style>
+  <w:style w:type="paragraph" w:styleId="FootnoteText">
+    <w:name w:val="footnote text"/>
+    <w:basedOn w:val="Normal"/>
+    <w:link w:val="FootnoteTextChar"/>
+    <w:uiPriority w:val="99"/>
+    <w:unhideWhenUsed/>
+    <w:rsid w:val="00D91961"/>
+  </w:style>
+  <w:style w:type="character" w:customStyle="1" w:styleId="FootnoteTextChar">
+    <w:name w:val="Footnote Text Char"/>
+    <w:basedOn w:val="DefaultParagraphFont"/>
+    <w:link w:val="FootnoteText"/>
+    <w:uiPriority w:val="99"/>
+    <w:rsid w:val="00D91961"/>
+  </w:style>
+  <w:style w:type="character" w:styleId="FootnoteReference">
+    <w:name w:val="footnote reference"/>
+    <w:basedOn w:val="DefaultParagraphFont"/>
+    <w:uiPriority w:val="99"/>
+    <w:unhideWhenUsed/>
+    <w:rsid w:val="00D91961"/>
+    <w:rPr>
+      <w:vertAlign w:val="superscript"/>
+    </w:rPr>
+  </w:style>
 </w:styles>
 </file>
 
@@ -6373,6 +6443,31 @@
     <w:rPr>
       <w:color w:val="0000FF" w:themeColor="hyperlink"/>
       <w:u w:val="single"/>
+    </w:rPr>
+  </w:style>
+  <w:style w:type="paragraph" w:styleId="FootnoteText">
+    <w:name w:val="footnote text"/>
+    <w:basedOn w:val="Normal"/>
+    <w:link w:val="FootnoteTextChar"/>
+    <w:uiPriority w:val="99"/>
+    <w:unhideWhenUsed/>
+    <w:rsid w:val="00D91961"/>
+  </w:style>
+  <w:style w:type="character" w:customStyle="1" w:styleId="FootnoteTextChar">
+    <w:name w:val="Footnote Text Char"/>
+    <w:basedOn w:val="DefaultParagraphFont"/>
+    <w:link w:val="FootnoteText"/>
+    <w:uiPriority w:val="99"/>
+    <w:rsid w:val="00D91961"/>
+  </w:style>
+  <w:style w:type="character" w:styleId="FootnoteReference">
+    <w:name w:val="footnote reference"/>
+    <w:basedOn w:val="DefaultParagraphFont"/>
+    <w:uiPriority w:val="99"/>
+    <w:unhideWhenUsed/>
+    <w:rsid w:val="00D91961"/>
+    <w:rPr>
+      <w:vertAlign w:val="superscript"/>
     </w:rPr>
   </w:style>
 </w:styles>
@@ -6780,7 +6875,7 @@
 </file>
 
 <file path=customXml/itemProps1.xml><?xml version="1.0" encoding="utf-8"?>
-<ds:datastoreItem xmlns:ds="http://schemas.openxmlformats.org/officeDocument/2006/customXml" ds:itemID="{6F3F020D-AD21-E44B-B746-9A7950D3AE35}">
+<ds:datastoreItem xmlns:ds="http://schemas.openxmlformats.org/officeDocument/2006/customXml" ds:itemID="{16D35CCD-BC53-4C45-84B8-0DD9DD5827E5}">
   <ds:schemaRefs>
     <ds:schemaRef ds:uri="http://schemas.openxmlformats.org/officeDocument/2006/bibliography"/>
   </ds:schemaRefs>

</xml_diff>

<commit_message>
Proofread report and some comments added
</commit_message>
<xml_diff>
--- a/ABM15-MateuszDubaniowski-Report.docx
+++ b/ABM15-MateuszDubaniowski-Report.docx
@@ -1771,8 +1771,6 @@
         </w:rPr>
         <w:t xml:space="preserve"> to</w:t>
       </w:r>
-      <w:bookmarkStart w:id="0" w:name="_GoBack"/>
-      <w:bookmarkEnd w:id="0"/>
       <w:r>
         <w:rPr>
           <w:rFonts w:ascii="Times New Roman" w:hAnsi="Times New Roman"/>
@@ -1866,7 +1864,7 @@
           <w:szCs w:val="22"/>
         </w:rPr>
       </w:pPr>
-      <w:bookmarkStart w:id="1" w:name="_Ref314759769"/>
+      <w:bookmarkStart w:id="0" w:name="_Ref314759769"/>
       <w:r>
         <w:rPr>
           <w:sz w:val="22"/>
@@ -1910,7 +1908,7 @@
         </w:rPr>
         <w:fldChar w:fldCharType="end"/>
       </w:r>
-      <w:bookmarkEnd w:id="1"/>
+      <w:bookmarkEnd w:id="0"/>
       <w:r>
         <w:rPr>
           <w:sz w:val="22"/>
@@ -1974,7 +1972,13 @@
         <w:rPr>
           <w:rFonts w:ascii="Times New Roman" w:hAnsi="Times New Roman"/>
         </w:rPr>
-        <w:t xml:space="preserve"> in our MATLAB simulation</w:t>
+        <w:t xml:space="preserve"> </w:t>
+      </w:r>
+      <w:r>
+        <w:rPr>
+          <w:rFonts w:ascii="Times New Roman" w:hAnsi="Times New Roman"/>
+        </w:rPr>
+        <w:t>in the simulation</w:t>
       </w:r>
       <w:r>
         <w:rPr>
@@ -1986,7 +1990,31 @@
         <w:rPr>
           <w:rFonts w:ascii="Times New Roman" w:hAnsi="Times New Roman"/>
         </w:rPr>
-        <w:t xml:space="preserve"> Each row of the matrix corresponds to one agent, while columns signify what type is a given agent (patient or staff), their location (room number), and their state (Susceptible, Infected, Recovered). A sample of this matrix can be seen on </w:t>
+        <w:t xml:space="preserve"> Each row of the matrix corresponds to one agent, while columns signify what</w:t>
+      </w:r>
+      <w:r>
+        <w:rPr>
+          <w:rFonts w:ascii="Times New Roman" w:hAnsi="Times New Roman"/>
+        </w:rPr>
+        <w:t xml:space="preserve"> is the</w:t>
+      </w:r>
+      <w:r>
+        <w:rPr>
+          <w:rFonts w:ascii="Times New Roman" w:hAnsi="Times New Roman"/>
+        </w:rPr>
+        <w:t xml:space="preserve"> type</w:t>
+      </w:r>
+      <w:r>
+        <w:rPr>
+          <w:rFonts w:ascii="Times New Roman" w:hAnsi="Times New Roman"/>
+        </w:rPr>
+        <w:t xml:space="preserve"> of</w:t>
+      </w:r>
+      <w:r>
+        <w:rPr>
+          <w:rFonts w:ascii="Times New Roman" w:hAnsi="Times New Roman"/>
+        </w:rPr>
+        <w:t xml:space="preserve"> a given agent (patient or staff), their location (room number), and their state (Susceptible, Infected, Recovered). A sample of this matrix can be seen on </w:t>
       </w:r>
       <w:r>
         <w:rPr>
@@ -2068,7 +2096,19 @@
         <w:rPr>
           <w:rFonts w:ascii="Times New Roman" w:hAnsi="Times New Roman"/>
         </w:rPr>
-        <w:t xml:space="preserve"> in our MATLAB simulation.</w:t>
+        <w:t xml:space="preserve"> in the </w:t>
+      </w:r>
+      <w:r>
+        <w:rPr>
+          <w:rFonts w:ascii="Times New Roman" w:hAnsi="Times New Roman"/>
+        </w:rPr>
+        <w:t xml:space="preserve">MATLAB </w:t>
+      </w:r>
+      <w:r>
+        <w:rPr>
+          <w:rFonts w:ascii="Times New Roman" w:hAnsi="Times New Roman"/>
+        </w:rPr>
+        <w:t>simulation.</w:t>
       </w:r>
     </w:p>
     <w:p>
@@ -2095,7 +2135,19 @@
         <w:rPr>
           <w:rFonts w:ascii="Times New Roman" w:hAnsi="Times New Roman"/>
         </w:rPr>
-        <w:t xml:space="preserve"> over time. The number of steps is defined by </w:t>
+        <w:t xml:space="preserve"> over time. The</w:t>
+      </w:r>
+      <w:r>
+        <w:rPr>
+          <w:rFonts w:ascii="Times New Roman" w:hAnsi="Times New Roman"/>
+        </w:rPr>
+        <w:t xml:space="preserve"> total</w:t>
+      </w:r>
+      <w:r>
+        <w:rPr>
+          <w:rFonts w:ascii="Times New Roman" w:hAnsi="Times New Roman"/>
+        </w:rPr>
+        <w:t xml:space="preserve"> number of steps is defined by </w:t>
       </w:r>
       <w:r>
         <w:rPr>
@@ -2108,13 +2160,79 @@
         <w:rPr>
           <w:rFonts w:ascii="Times New Roman" w:hAnsi="Times New Roman"/>
         </w:rPr>
-        <w:t xml:space="preserve"> constant. Subsequently, we iterate over agents. While iterating over agents, the MATLAB script checks for different charactersistics of the agent.</w:t>
-      </w:r>
-      <w:r>
-        <w:rPr>
-          <w:rFonts w:ascii="Times New Roman" w:hAnsi="Times New Roman"/>
-        </w:rPr>
-        <w:t xml:space="preserve"> Based on these characteristics, the status of infection of the agents is updated. There are distinct probabilities defined in MATLAB file that specify state transition probabilities of agents.</w:t>
+        <w:t xml:space="preserve"> constant. Subsequently, we iterate over agents. While iterating over agents, the MATLAB script checks for different charactersistics of </w:t>
+      </w:r>
+      <w:r>
+        <w:rPr>
+          <w:rFonts w:ascii="Times New Roman" w:hAnsi="Times New Roman"/>
+        </w:rPr>
+        <w:t>each</w:t>
+      </w:r>
+      <w:r>
+        <w:rPr>
+          <w:rFonts w:ascii="Times New Roman" w:hAnsi="Times New Roman"/>
+        </w:rPr>
+        <w:t xml:space="preserve"> agent.</w:t>
+      </w:r>
+      <w:r>
+        <w:rPr>
+          <w:rFonts w:ascii="Times New Roman" w:hAnsi="Times New Roman"/>
+        </w:rPr>
+        <w:t xml:space="preserve"> Based on these characteristics, the</w:t>
+      </w:r>
+      <w:r>
+        <w:rPr>
+          <w:rFonts w:ascii="Times New Roman" w:hAnsi="Times New Roman"/>
+        </w:rPr>
+        <w:t xml:space="preserve"> </w:t>
+      </w:r>
+      <w:r>
+        <w:rPr>
+          <w:rFonts w:ascii="Times New Roman" w:hAnsi="Times New Roman"/>
+        </w:rPr>
+        <w:t>SIRS</w:t>
+      </w:r>
+      <w:r>
+        <w:rPr>
+          <w:rFonts w:ascii="Times New Roman" w:hAnsi="Times New Roman"/>
+        </w:rPr>
+        <w:t xml:space="preserve"> stat</w:t>
+      </w:r>
+      <w:r>
+        <w:rPr>
+          <w:rFonts w:ascii="Times New Roman" w:hAnsi="Times New Roman"/>
+        </w:rPr>
+        <w:t>e</w:t>
+      </w:r>
+      <w:r>
+        <w:rPr>
+          <w:rFonts w:ascii="Times New Roman" w:hAnsi="Times New Roman"/>
+        </w:rPr>
+        <w:t xml:space="preserve"> </w:t>
+      </w:r>
+      <w:r>
+        <w:rPr>
+          <w:rFonts w:ascii="Times New Roman" w:hAnsi="Times New Roman"/>
+        </w:rPr>
+        <w:t xml:space="preserve">of </w:t>
+      </w:r>
+      <w:r>
+        <w:rPr>
+          <w:rFonts w:ascii="Times New Roman" w:hAnsi="Times New Roman"/>
+        </w:rPr>
+        <w:t>each</w:t>
+      </w:r>
+      <w:r>
+        <w:rPr>
+          <w:rFonts w:ascii="Times New Roman" w:hAnsi="Times New Roman"/>
+        </w:rPr>
+        <w:t xml:space="preserve"> agent</w:t>
+      </w:r>
+      <w:r>
+        <w:rPr>
+          <w:rFonts w:ascii="Times New Roman" w:hAnsi="Times New Roman"/>
+        </w:rPr>
+        <w:t xml:space="preserve"> is updated. There are distinct probabilities defined in MATLAB file that specify state transition probabilities of agents.</w:t>
       </w:r>
     </w:p>
     <w:p>
@@ -2282,7 +2400,7 @@
           <w:sz w:val="22"/>
         </w:rPr>
       </w:pPr>
-      <w:bookmarkStart w:id="2" w:name="_Ref314759359"/>
+      <w:bookmarkStart w:id="1" w:name="_Ref314759359"/>
       <w:r>
         <w:rPr>
           <w:sz w:val="22"/>
@@ -2320,7 +2438,7 @@
         </w:rPr>
         <w:fldChar w:fldCharType="end"/>
       </w:r>
-      <w:bookmarkEnd w:id="2"/>
+      <w:bookmarkEnd w:id="1"/>
       <w:r>
         <w:rPr>
           <w:sz w:val="22"/>
@@ -2339,6 +2457,12 @@
           <w:sz w:val="22"/>
         </w:rPr>
         <w:t xml:space="preserve"> matrix</w:t>
+      </w:r>
+      <w:r>
+        <w:rPr>
+          <w:sz w:val="22"/>
+        </w:rPr>
+        <w:t>.</w:t>
       </w:r>
     </w:p>
     <w:p>
@@ -2425,7 +2549,7 @@
           <w:sz w:val="22"/>
         </w:rPr>
       </w:pPr>
-      <w:bookmarkStart w:id="3" w:name="_Ref315533899"/>
+      <w:bookmarkStart w:id="2" w:name="_Ref315533899"/>
       <w:r>
         <w:rPr>
           <w:sz w:val="22"/>
@@ -2463,7 +2587,7 @@
         </w:rPr>
         <w:fldChar w:fldCharType="end"/>
       </w:r>
-      <w:bookmarkEnd w:id="3"/>
+      <w:bookmarkEnd w:id="2"/>
       <w:r>
         <w:rPr>
           <w:sz w:val="22"/>
@@ -2614,7 +2738,7 @@
               <w:rPr>
                 <w:rFonts w:ascii="Times New Roman" w:hAnsi="Times New Roman"/>
               </w:rPr>
-              <w:t>How long the simulation runs?</w:t>
+              <w:t>How long the simulation runs</w:t>
             </w:r>
           </w:p>
         </w:tc>
@@ -3283,9 +3407,27 @@
       <w:pPr>
         <w:spacing w:before="240" w:line="276" w:lineRule="auto"/>
         <w:jc w:val="both"/>
-      </w:pPr>
-      <w:r>
-        <w:t xml:space="preserve">In this section, we present some of the results that we obtained when running the above model with a specific set of paramters. Moreover, we suggest further </w:t>
+        <w:rPr>
+          <w:rFonts w:ascii="Times New Roman" w:hAnsi="Times New Roman"/>
+        </w:rPr>
+      </w:pPr>
+      <w:r>
+        <w:rPr>
+          <w:rFonts w:ascii="Times New Roman" w:hAnsi="Times New Roman"/>
+        </w:rPr>
+        <w:t>In this section, we present some of the results that we obtained when running the model</w:t>
+      </w:r>
+      <w:r>
+        <w:rPr>
+          <w:rFonts w:ascii="Times New Roman" w:hAnsi="Times New Roman"/>
+        </w:rPr>
+        <w:t>, described in the previous section,</w:t>
+      </w:r>
+      <w:r>
+        <w:rPr>
+          <w:rFonts w:ascii="Times New Roman" w:hAnsi="Times New Roman"/>
+        </w:rPr>
+        <w:t xml:space="preserve"> with a specific set of paramters. Moreover, we suggest further </w:t>
       </w:r>
       <w:r>
         <w:rPr>
@@ -3294,9 +3436,15 @@
         <w:t>improvements</w:t>
       </w:r>
       <w:r>
+        <w:rPr>
+          <w:rFonts w:ascii="Times New Roman" w:hAnsi="Times New Roman"/>
+        </w:rPr>
         <w:t xml:space="preserve"> to the model that c</w:t>
       </w:r>
       <w:r>
+        <w:rPr>
+          <w:rFonts w:ascii="Times New Roman" w:hAnsi="Times New Roman"/>
+        </w:rPr>
         <w:t>ould make it more accurate and reliable.</w:t>
       </w:r>
     </w:p>
@@ -3304,14 +3452,26 @@
       <w:pPr>
         <w:spacing w:before="240" w:line="276" w:lineRule="auto"/>
         <w:jc w:val="both"/>
-      </w:pPr>
-      <w:r>
+        <w:rPr>
+          <w:rFonts w:ascii="Times New Roman" w:hAnsi="Times New Roman"/>
+        </w:rPr>
+      </w:pPr>
+      <w:r>
+        <w:rPr>
+          <w:rFonts w:ascii="Times New Roman" w:hAnsi="Times New Roman"/>
+        </w:rPr>
         <w:t>To present the results, we use a heatmap, where colours correspond to different numbers of infected patients in each ward at each given point in time. The heatmap is complemented with a graph of  number of agents with each status versus time. This graph is being drawn in real-time</w:t>
       </w:r>
       <w:r>
+        <w:rPr>
+          <w:rFonts w:ascii="Times New Roman" w:hAnsi="Times New Roman"/>
+        </w:rPr>
         <w:t>,</w:t>
       </w:r>
       <w:r>
+        <w:rPr>
+          <w:rFonts w:ascii="Times New Roman" w:hAnsi="Times New Roman"/>
+        </w:rPr>
         <w:t xml:space="preserve"> and shows how the number of infected patients varies as simulation progresses.</w:t>
       </w:r>
     </w:p>
@@ -3384,7 +3544,7 @@
           <w:sz w:val="22"/>
         </w:rPr>
       </w:pPr>
-      <w:bookmarkStart w:id="4" w:name="_Ref315533271"/>
+      <w:bookmarkStart w:id="3" w:name="_Ref315533271"/>
       <w:r>
         <w:rPr>
           <w:sz w:val="22"/>
@@ -3422,89 +3582,245 @@
         </w:rPr>
         <w:fldChar w:fldCharType="end"/>
       </w:r>
-      <w:bookmarkEnd w:id="4"/>
+      <w:bookmarkEnd w:id="3"/>
       <w:r>
         <w:rPr>
           <w:sz w:val="22"/>
         </w:rPr>
         <w:t>: Heatmap and graph of infections vs. time for one large 7-bed ward and rest small 1-bed wards</w:t>
+      </w:r>
+      <w:r>
+        <w:rPr>
+          <w:sz w:val="22"/>
+        </w:rPr>
+        <w:t>.</w:t>
       </w:r>
     </w:p>
     <w:p>
       <w:pPr>
         <w:spacing w:before="240" w:line="276" w:lineRule="auto"/>
         <w:jc w:val="both"/>
-      </w:pPr>
-      <w:r>
+        <w:rPr>
+          <w:rFonts w:ascii="Times New Roman" w:hAnsi="Times New Roman"/>
+        </w:rPr>
+      </w:pPr>
+      <w:r>
+        <w:rPr>
+          <w:rFonts w:ascii="Times New Roman" w:hAnsi="Times New Roman"/>
+        </w:rPr>
         <w:t xml:space="preserve">On </w:t>
       </w:r>
       <w:r>
+        <w:rPr>
+          <w:rFonts w:ascii="Times New Roman" w:hAnsi="Times New Roman"/>
+        </w:rPr>
         <w:fldChar w:fldCharType="begin"/>
       </w:r>
       <w:r>
+        <w:rPr>
+          <w:rFonts w:ascii="Times New Roman" w:hAnsi="Times New Roman"/>
+        </w:rPr>
         <w:instrText xml:space="preserve"> REF _Ref315533271 \h </w:instrText>
       </w:r>
       <w:r>
+        <w:rPr>
+          <w:rFonts w:ascii="Times New Roman" w:hAnsi="Times New Roman"/>
+        </w:rPr>
+      </w:r>
+      <w:r>
+        <w:rPr>
+          <w:rFonts w:ascii="Times New Roman" w:hAnsi="Times New Roman"/>
+        </w:rPr>
         <w:fldChar w:fldCharType="separate"/>
       </w:r>
       <w:r>
+        <w:rPr>
+          <w:rFonts w:ascii="Times New Roman" w:hAnsi="Times New Roman"/>
+        </w:rPr>
         <w:t>Figure 3</w:t>
       </w:r>
       <w:r>
+        <w:rPr>
+          <w:rFonts w:ascii="Times New Roman" w:hAnsi="Times New Roman"/>
+        </w:rPr>
         <w:fldChar w:fldCharType="end"/>
       </w:r>
       <w:r>
+        <w:rPr>
+          <w:rFonts w:ascii="Times New Roman" w:hAnsi="Times New Roman"/>
+        </w:rPr>
         <w:t xml:space="preserve">, we can see how the infection spreads through a hospital, when the map of the hospital is as shown on </w:t>
       </w:r>
       <w:r>
+        <w:rPr>
+          <w:rFonts w:ascii="Times New Roman" w:hAnsi="Times New Roman"/>
+        </w:rPr>
         <w:fldChar w:fldCharType="begin"/>
       </w:r>
       <w:r>
+        <w:rPr>
+          <w:rFonts w:ascii="Times New Roman" w:hAnsi="Times New Roman"/>
+        </w:rPr>
         <w:instrText xml:space="preserve"> REF _Ref315533658 \h </w:instrText>
       </w:r>
       <w:r>
+        <w:rPr>
+          <w:rFonts w:ascii="Times New Roman" w:hAnsi="Times New Roman"/>
+        </w:rPr>
+      </w:r>
+      <w:r>
+        <w:rPr>
+          <w:rFonts w:ascii="Times New Roman" w:hAnsi="Times New Roman"/>
+        </w:rPr>
         <w:fldChar w:fldCharType="separate"/>
       </w:r>
       <w:r>
+        <w:rPr>
+          <w:rFonts w:ascii="Times New Roman" w:hAnsi="Times New Roman"/>
+        </w:rPr>
         <w:t>Figure 4</w:t>
       </w:r>
       <w:r>
+        <w:rPr>
+          <w:rFonts w:ascii="Times New Roman" w:hAnsi="Times New Roman"/>
+        </w:rPr>
         <w:fldChar w:fldCharType="end"/>
       </w:r>
       <w:r>
+        <w:rPr>
+          <w:rFonts w:ascii="Times New Roman" w:hAnsi="Times New Roman"/>
+        </w:rPr>
         <w:t xml:space="preserve">. We can see from </w:t>
       </w:r>
       <w:r>
+        <w:rPr>
+          <w:rFonts w:ascii="Times New Roman" w:hAnsi="Times New Roman"/>
+        </w:rPr>
         <w:fldChar w:fldCharType="begin"/>
       </w:r>
       <w:r>
+        <w:rPr>
+          <w:rFonts w:ascii="Times New Roman" w:hAnsi="Times New Roman"/>
+        </w:rPr>
         <w:instrText xml:space="preserve"> REF _Ref315533658 \h </w:instrText>
       </w:r>
       <w:r>
+        <w:rPr>
+          <w:rFonts w:ascii="Times New Roman" w:hAnsi="Times New Roman"/>
+        </w:rPr>
+      </w:r>
+      <w:r>
+        <w:rPr>
+          <w:rFonts w:ascii="Times New Roman" w:hAnsi="Times New Roman"/>
+        </w:rPr>
         <w:fldChar w:fldCharType="separate"/>
       </w:r>
       <w:r>
+        <w:rPr>
+          <w:rFonts w:ascii="Times New Roman" w:hAnsi="Times New Roman"/>
+        </w:rPr>
         <w:t>Figure 4</w:t>
       </w:r>
       <w:r>
+        <w:rPr>
+          <w:rFonts w:ascii="Times New Roman" w:hAnsi="Times New Roman"/>
+        </w:rPr>
         <w:fldChar w:fldCharType="end"/>
       </w:r>
       <w:r>
-        <w:t>, that there is one room in  the top left corner containing 7 beds, and the other wards contain only one bed per ward. This map allows us to produce the simulation in accordance with principles described in the previous chapter. The results suggest that in such environment, hospital-acquired infections</w:t>
-      </w:r>
-      <w:r>
-        <w:t xml:space="preserve"> will spread continously with no foreseeable end. We can see that the number of infected patients stabilizes around 20 and remains such for the whole duration of the simulation. Consequently, we can conclude that</w:t>
-      </w:r>
-      <w:r>
-        <w:t xml:space="preserve"> such a hospital setup is not beneficial to decreasing the prevalance of HAIs.</w:t>
-      </w:r>
-      <w:r>
+        <w:rPr>
+          <w:rFonts w:ascii="Times New Roman" w:hAnsi="Times New Roman"/>
+        </w:rPr>
+        <w:t>, that there is one room in</w:t>
+      </w:r>
+      <w:r>
+        <w:rPr>
+          <w:rFonts w:ascii="Times New Roman" w:hAnsi="Times New Roman"/>
+        </w:rPr>
+        <w:t xml:space="preserve"> the top left corner containing 7 beds, and other wards contain only </w:t>
+      </w:r>
+      <w:r>
+        <w:rPr>
+          <w:rFonts w:ascii="Times New Roman" w:hAnsi="Times New Roman"/>
+        </w:rPr>
+        <w:t>1</w:t>
+      </w:r>
+      <w:r>
+        <w:rPr>
+          <w:rFonts w:ascii="Times New Roman" w:hAnsi="Times New Roman"/>
+        </w:rPr>
+        <w:t xml:space="preserve"> bed per ward</w:t>
+      </w:r>
+      <w:r>
+        <w:rPr>
+          <w:rFonts w:ascii="Times New Roman" w:hAnsi="Times New Roman"/>
+        </w:rPr>
+        <w:t>.</w:t>
+      </w:r>
+      <w:r>
+        <w:rPr>
+          <w:rStyle w:val="FootnoteReference"/>
+          <w:rFonts w:ascii="Times New Roman" w:hAnsi="Times New Roman"/>
+        </w:rPr>
+        <w:footnoteReference w:id="2"/>
+      </w:r>
+      <w:r>
+        <w:rPr>
+          <w:rFonts w:ascii="Times New Roman" w:hAnsi="Times New Roman"/>
+        </w:rPr>
+        <w:t xml:space="preserve"> This map allows us to produce the simulation in accordance with principles described in the previous chapter. The results suggest that in such environment, hospital-acquired infections</w:t>
+      </w:r>
+      <w:r>
+        <w:rPr>
+          <w:rFonts w:ascii="Times New Roman" w:hAnsi="Times New Roman"/>
+        </w:rPr>
+        <w:t xml:space="preserve"> will spread continously with no foreseeable end. We can see that the number of infected patients stabilizes around 20 and remains such for the whole duration of the simulation.</w:t>
+      </w:r>
+      <w:r>
+        <w:rPr>
+          <w:rFonts w:ascii="Times New Roman" w:hAnsi="Times New Roman"/>
+        </w:rPr>
+        <w:t xml:space="preserve"> We obtain this result every time after running the simulation 10 times.</w:t>
+      </w:r>
+      <w:r>
+        <w:rPr>
+          <w:rFonts w:ascii="Times New Roman" w:hAnsi="Times New Roman"/>
+        </w:rPr>
+        <w:t xml:space="preserve"> Consequently, we can conclude that</w:t>
+      </w:r>
+      <w:r>
+        <w:rPr>
+          <w:rFonts w:ascii="Times New Roman" w:hAnsi="Times New Roman"/>
+        </w:rPr>
+        <w:t xml:space="preserve"> such</w:t>
+      </w:r>
+      <w:r>
+        <w:rPr>
+          <w:rFonts w:ascii="Times New Roman" w:hAnsi="Times New Roman"/>
+        </w:rPr>
+        <w:t xml:space="preserve"> hospital setup is not beneficial to decreasing the prevalance of HAIs.</w:t>
+      </w:r>
+      <w:r>
+        <w:rPr>
+          <w:rFonts w:ascii="Times New Roman" w:hAnsi="Times New Roman"/>
+        </w:rPr>
         <w:fldChar w:fldCharType="begin"/>
       </w:r>
       <w:r>
+        <w:rPr>
+          <w:rFonts w:ascii="Times New Roman" w:hAnsi="Times New Roman"/>
+        </w:rPr>
         <w:instrText xml:space="preserve"> REF _Ref315533715 \h </w:instrText>
       </w:r>
       <w:r>
+        <w:rPr>
+          <w:rFonts w:ascii="Times New Roman" w:hAnsi="Times New Roman"/>
+        </w:rPr>
+      </w:r>
+      <w:r>
+        <w:rPr>
+          <w:rFonts w:ascii="Times New Roman" w:hAnsi="Times New Roman"/>
+        </w:rPr>
         <w:fldChar w:fldCharType="end"/>
       </w:r>
     </w:p>
@@ -3567,7 +3883,7 @@
           <w:sz w:val="22"/>
         </w:rPr>
       </w:pPr>
-      <w:bookmarkStart w:id="5" w:name="_Ref315533658"/>
+      <w:bookmarkStart w:id="4" w:name="_Ref315533658"/>
       <w:r>
         <w:rPr>
           <w:sz w:val="22"/>
@@ -3605,137 +3921,263 @@
         </w:rPr>
         <w:fldChar w:fldCharType="end"/>
       </w:r>
-      <w:bookmarkEnd w:id="5"/>
+      <w:bookmarkEnd w:id="4"/>
       <w:r>
         <w:rPr>
           <w:sz w:val="22"/>
         </w:rPr>
         <w:t>: Map of the hospital with one 7-bed ward and rest 1-bed wards</w:t>
+      </w:r>
+      <w:r>
+        <w:rPr>
+          <w:sz w:val="22"/>
+        </w:rPr>
+        <w:t>.</w:t>
       </w:r>
     </w:p>
     <w:p>
       <w:pPr>
         <w:spacing w:before="240" w:line="276" w:lineRule="auto"/>
         <w:jc w:val="both"/>
-      </w:pPr>
-      <w:r>
+        <w:rPr>
+          <w:rFonts w:ascii="Times New Roman" w:hAnsi="Times New Roman"/>
+        </w:rPr>
+      </w:pPr>
+      <w:r>
+        <w:rPr>
+          <w:rFonts w:ascii="Times New Roman" w:hAnsi="Times New Roman"/>
+        </w:rPr>
         <w:t xml:space="preserve">To find out an optimal setup, or number of beds per ward, we </w:t>
       </w:r>
       <w:r>
+        <w:rPr>
+          <w:rFonts w:ascii="Times New Roman" w:hAnsi="Times New Roman"/>
+        </w:rPr>
         <w:t>vary the map of hospital in the</w:t>
       </w:r>
       <w:r>
+        <w:rPr>
+          <w:rFonts w:ascii="Times New Roman" w:hAnsi="Times New Roman"/>
+        </w:rPr>
         <w:t xml:space="preserve"> simulation</w:t>
       </w:r>
       <w:r>
-        <w:t>. By looking at the graph of infected patients, we can deduce, weth</w:t>
-      </w:r>
-      <w:r>
+        <w:rPr>
+          <w:rFonts w:ascii="Times New Roman" w:hAnsi="Times New Roman"/>
+        </w:rPr>
+        <w:t>. By looking at the graph of infected patients, we can deduce, w</w:t>
+      </w:r>
+      <w:r>
+        <w:rPr>
+          <w:rFonts w:ascii="Times New Roman" w:hAnsi="Times New Roman"/>
+        </w:rPr>
+        <w:t>h</w:t>
+      </w:r>
+      <w:r>
+        <w:rPr>
+          <w:rFonts w:ascii="Times New Roman" w:hAnsi="Times New Roman"/>
+        </w:rPr>
+        <w:t>eth</w:t>
+      </w:r>
+      <w:r>
+        <w:rPr>
+          <w:rFonts w:ascii="Times New Roman" w:hAnsi="Times New Roman"/>
+        </w:rPr>
         <w:t>er such setup is beneficial in the given</w:t>
       </w:r>
       <w:r>
+        <w:rPr>
+          <w:rFonts w:ascii="Times New Roman" w:hAnsi="Times New Roman"/>
+        </w:rPr>
         <w:t xml:space="preserve"> hospital setting.</w:t>
       </w:r>
       <w:r>
-        <w:t xml:space="preserve"> Bel</w:t>
-      </w:r>
-      <w:r>
-        <w:t>ow, on</w:t>
-      </w:r>
-      <w:r>
+        <w:rPr>
+          <w:rFonts w:ascii="Times New Roman" w:hAnsi="Times New Roman"/>
+        </w:rPr>
         <w:t xml:space="preserve"> </w:t>
       </w:r>
       <w:r>
+        <w:rPr>
+          <w:rFonts w:ascii="Times New Roman" w:hAnsi="Times New Roman"/>
+        </w:rPr>
+        <w:t>O</w:t>
+      </w:r>
+      <w:r>
+        <w:rPr>
+          <w:rFonts w:ascii="Times New Roman" w:hAnsi="Times New Roman"/>
+        </w:rPr>
+        <w:t>n</w:t>
+      </w:r>
+      <w:r>
+        <w:rPr>
+          <w:rFonts w:ascii="Times New Roman" w:hAnsi="Times New Roman"/>
+        </w:rPr>
+        <w:t xml:space="preserve"> </w:t>
+      </w:r>
+      <w:r>
+        <w:rPr>
+          <w:rFonts w:ascii="Times New Roman" w:hAnsi="Times New Roman"/>
+        </w:rPr>
         <w:fldChar w:fldCharType="begin"/>
       </w:r>
       <w:r>
+        <w:rPr>
+          <w:rFonts w:ascii="Times New Roman" w:hAnsi="Times New Roman"/>
+        </w:rPr>
         <w:instrText xml:space="preserve"> REF _Ref315536092 \h </w:instrText>
       </w:r>
       <w:r>
+        <w:rPr>
+          <w:rFonts w:ascii="Times New Roman" w:hAnsi="Times New Roman"/>
+        </w:rPr>
+      </w:r>
+      <w:r>
+        <w:rPr>
+          <w:rFonts w:ascii="Times New Roman" w:hAnsi="Times New Roman"/>
+        </w:rPr>
         <w:fldChar w:fldCharType="separate"/>
       </w:r>
       <w:r>
         <w:rPr>
-          <w:sz w:val="22"/>
-        </w:rPr>
-        <w:t xml:space="preserve">Figure </w:t>
-      </w:r>
-      <w:r>
-        <w:rPr>
-          <w:noProof/>
-          <w:sz w:val="22"/>
-        </w:rPr>
-        <w:t>5</w:t>
-      </w:r>
-      <w:r>
+          <w:rFonts w:ascii="Times New Roman" w:hAnsi="Times New Roman"/>
+        </w:rPr>
+        <w:t>Figure 5</w:t>
+      </w:r>
+      <w:r>
+        <w:rPr>
+          <w:rFonts w:ascii="Times New Roman" w:hAnsi="Times New Roman"/>
+        </w:rPr>
         <w:fldChar w:fldCharType="end"/>
       </w:r>
       <w:r>
+        <w:rPr>
+          <w:rFonts w:ascii="Times New Roman" w:hAnsi="Times New Roman"/>
+        </w:rPr>
         <w:t>, a graph showing</w:t>
       </w:r>
       <w:r>
+        <w:rPr>
+          <w:rFonts w:ascii="Times New Roman" w:hAnsi="Times New Roman"/>
+        </w:rPr>
         <w:t xml:space="preserve"> a</w:t>
       </w:r>
       <w:r>
+        <w:rPr>
+          <w:rFonts w:ascii="Times New Roman" w:hAnsi="Times New Roman"/>
+        </w:rPr>
         <w:t xml:space="preserve"> more optimal setup is presented.</w:t>
       </w:r>
       <w:r>
-        <w:t xml:space="preserve"> We can see that the infection becomes eradicated at around 100 timesteps. This map was simulated 10 times, each time presenting similar results. This result allowed us to infer that such setup is beneficial to limiting the spread of HAIs. On </w:t>
-      </w:r>
-      <w:r>
+        <w:rPr>
+          <w:rFonts w:ascii="Times New Roman" w:hAnsi="Times New Roman"/>
+        </w:rPr>
+        <w:t xml:space="preserve"> We can see that the infection becomes eradicated at a</w:t>
+      </w:r>
+      <w:r>
+        <w:rPr>
+          <w:rFonts w:ascii="Times New Roman" w:hAnsi="Times New Roman"/>
+        </w:rPr>
+        <w:t>bout</w:t>
+      </w:r>
+      <w:r>
+        <w:rPr>
+          <w:rFonts w:ascii="Times New Roman" w:hAnsi="Times New Roman"/>
+        </w:rPr>
+        <w:t xml:space="preserve"> 100 timesteps. This map was simulated 10 times, each</w:t>
+      </w:r>
+      <w:r>
+        <w:rPr>
+          <w:rFonts w:ascii="Times New Roman" w:hAnsi="Times New Roman"/>
+        </w:rPr>
+        <w:t xml:space="preserve"> time presenting similar result</w:t>
+      </w:r>
+      <w:r>
+        <w:rPr>
+          <w:rFonts w:ascii="Times New Roman" w:hAnsi="Times New Roman"/>
+        </w:rPr>
+        <w:t xml:space="preserve">. This result allowed us to infer that such setup is beneficial to limiting the spread of HAIs. On </w:t>
+      </w:r>
+      <w:r>
+        <w:rPr>
+          <w:rFonts w:ascii="Times New Roman" w:hAnsi="Times New Roman"/>
+        </w:rPr>
         <w:fldChar w:fldCharType="begin"/>
       </w:r>
       <w:r>
+        <w:rPr>
+          <w:rFonts w:ascii="Times New Roman" w:hAnsi="Times New Roman"/>
+        </w:rPr>
         <w:instrText xml:space="preserve"> REF _Ref315536213 \h </w:instrText>
       </w:r>
       <w:r>
+        <w:rPr>
+          <w:rFonts w:ascii="Times New Roman" w:hAnsi="Times New Roman"/>
+        </w:rPr>
+      </w:r>
+      <w:r>
+        <w:rPr>
+          <w:rFonts w:ascii="Times New Roman" w:hAnsi="Times New Roman"/>
+        </w:rPr>
         <w:fldChar w:fldCharType="separate"/>
       </w:r>
       <w:r>
         <w:rPr>
-          <w:sz w:val="22"/>
-        </w:rPr>
-        <w:t xml:space="preserve">Figure </w:t>
-      </w:r>
-      <w:r>
-        <w:rPr>
-          <w:noProof/>
-          <w:sz w:val="22"/>
-        </w:rPr>
-        <w:t>6</w:t>
-      </w:r>
-      <w:r>
+          <w:rFonts w:ascii="Times New Roman" w:hAnsi="Times New Roman"/>
+        </w:rPr>
+        <w:t>Figure 6</w:t>
+      </w:r>
+      <w:r>
+        <w:rPr>
+          <w:rFonts w:ascii="Times New Roman" w:hAnsi="Times New Roman"/>
+        </w:rPr>
         <w:fldChar w:fldCharType="end"/>
       </w:r>
       <w:r>
+        <w:rPr>
+          <w:rFonts w:ascii="Times New Roman" w:hAnsi="Times New Roman"/>
+        </w:rPr>
         <w:t xml:space="preserve">, we can see the map of a hospital for </w:t>
       </w:r>
       <w:r>
+        <w:rPr>
+          <w:rFonts w:ascii="Times New Roman" w:hAnsi="Times New Roman"/>
+        </w:rPr>
         <w:fldChar w:fldCharType="begin"/>
       </w:r>
       <w:r>
+        <w:rPr>
+          <w:rFonts w:ascii="Times New Roman" w:hAnsi="Times New Roman"/>
+        </w:rPr>
         <w:instrText xml:space="preserve"> REF _Ref315536092 \h </w:instrText>
       </w:r>
       <w:r>
+        <w:rPr>
+          <w:rFonts w:ascii="Times New Roman" w:hAnsi="Times New Roman"/>
+        </w:rPr>
+      </w:r>
+      <w:r>
+        <w:rPr>
+          <w:rFonts w:ascii="Times New Roman" w:hAnsi="Times New Roman"/>
+        </w:rPr>
         <w:fldChar w:fldCharType="separate"/>
       </w:r>
       <w:r>
         <w:rPr>
-          <w:sz w:val="22"/>
-        </w:rPr>
-        <w:t xml:space="preserve">Figure </w:t>
-      </w:r>
-      <w:r>
-        <w:rPr>
-          <w:noProof/>
-          <w:sz w:val="22"/>
-        </w:rPr>
-        <w:t>5</w:t>
-      </w:r>
-      <w:r>
+          <w:rFonts w:ascii="Times New Roman" w:hAnsi="Times New Roman"/>
+        </w:rPr>
+        <w:t>Figure 5</w:t>
+      </w:r>
+      <w:r>
+        <w:rPr>
+          <w:rFonts w:ascii="Times New Roman" w:hAnsi="Times New Roman"/>
+        </w:rPr>
         <w:fldChar w:fldCharType="end"/>
       </w:r>
       <w:r>
+        <w:rPr>
+          <w:rFonts w:ascii="Times New Roman" w:hAnsi="Times New Roman"/>
+        </w:rPr>
         <w:t xml:space="preserve"> results.</w:t>
       </w:r>
     </w:p>
@@ -3743,23 +4185,92 @@
       <w:pPr>
         <w:spacing w:before="240" w:line="276" w:lineRule="auto"/>
         <w:jc w:val="both"/>
-      </w:pPr>
-      <w:r>
+        <w:rPr>
+          <w:rFonts w:ascii="Times New Roman" w:hAnsi="Times New Roman"/>
+        </w:rPr>
+      </w:pPr>
+      <w:r>
+        <w:rPr>
+          <w:rFonts w:ascii="Times New Roman" w:hAnsi="Times New Roman"/>
+        </w:rPr>
         <w:t>The simulation in MATLAB together with analysis of results such as presented above enables us to derive a recommended number of hospital beds per ward. This</w:t>
       </w:r>
       <w:r>
-        <w:t xml:space="preserve"> could be done by running </w:t>
-      </w:r>
-      <w:r>
+        <w:rPr>
+          <w:rFonts w:ascii="Times New Roman" w:hAnsi="Times New Roman"/>
+        </w:rPr>
+        <w:t xml:space="preserve"> </w:t>
+      </w:r>
+      <w:r>
+        <w:rPr>
+          <w:rFonts w:ascii="Times New Roman" w:hAnsi="Times New Roman"/>
+        </w:rPr>
+        <w:t>was achieved</w:t>
+      </w:r>
+      <w:r>
+        <w:rPr>
+          <w:rFonts w:ascii="Times New Roman" w:hAnsi="Times New Roman"/>
+        </w:rPr>
+        <w:t xml:space="preserve"> </w:t>
+      </w:r>
+      <w:r>
+        <w:rPr>
+          <w:rFonts w:ascii="Times New Roman" w:hAnsi="Times New Roman"/>
+        </w:rPr>
+        <w:t>through</w:t>
+      </w:r>
+      <w:r>
+        <w:rPr>
+          <w:rFonts w:ascii="Times New Roman" w:hAnsi="Times New Roman"/>
+        </w:rPr>
+        <w:t xml:space="preserve"> running </w:t>
+      </w:r>
+      <w:r>
+        <w:rPr>
+          <w:rFonts w:ascii="Times New Roman" w:hAnsi="Times New Roman"/>
+        </w:rPr>
         <w:t>several</w:t>
       </w:r>
       <w:r>
+        <w:rPr>
+          <w:rFonts w:ascii="Times New Roman" w:hAnsi="Times New Roman"/>
+        </w:rPr>
         <w:t xml:space="preserve"> maps with dif</w:t>
       </w:r>
       <w:r>
-        <w:t xml:space="preserve">ferent numbers of beds per ward each. After running the simulation with various maps, we noticed that the threshold tends to be at 3-bed and 4-bed wards. For 3-bed wards most of the runs ended with HAI being eradicated after 200 timesteps, while for 4-bed wards HAIs still remained in circulation after 200 timesteps. </w:t>
-      </w:r>
-      <w:r>
+        <w:rPr>
+          <w:rFonts w:ascii="Times New Roman" w:hAnsi="Times New Roman"/>
+        </w:rPr>
+        <w:t xml:space="preserve">ferent numbers of beds per ward each. After running the simulation with various maps, we noticed that the threshold tends to be </w:t>
+      </w:r>
+      <w:r>
+        <w:rPr>
+          <w:rFonts w:ascii="Times New Roman" w:hAnsi="Times New Roman"/>
+        </w:rPr>
+        <w:t>between</w:t>
+      </w:r>
+      <w:r>
+        <w:rPr>
+          <w:rFonts w:ascii="Times New Roman" w:hAnsi="Times New Roman"/>
+        </w:rPr>
+        <w:t xml:space="preserve"> 3-bed and 4-bed wards. For 3-bed wards most of the runs ended with HAI</w:t>
+      </w:r>
+      <w:r>
+        <w:rPr>
+          <w:rFonts w:ascii="Times New Roman" w:hAnsi="Times New Roman"/>
+        </w:rPr>
+        <w:t>s</w:t>
+      </w:r>
+      <w:r>
+        <w:rPr>
+          <w:rFonts w:ascii="Times New Roman" w:hAnsi="Times New Roman"/>
+        </w:rPr>
+        <w:t xml:space="preserve"> being eradicated after 200 timesteps, while for 4-bed wards HAIs still remained in circulation after 200 timesteps. </w:t>
+      </w:r>
+      <w:r>
+        <w:rPr>
+          <w:rFonts w:ascii="Times New Roman" w:hAnsi="Times New Roman"/>
+        </w:rPr>
         <w:t>This result suggests that hospital wards with 3-beds or less are significantly less prone to an HAI epidemic.</w:t>
       </w:r>
     </w:p>
@@ -3767,61 +4278,170 @@
       <w:pPr>
         <w:spacing w:before="240" w:line="276" w:lineRule="auto"/>
         <w:jc w:val="both"/>
-      </w:pPr>
-      <w:r>
-        <w:t xml:space="preserve">The above results hold true for the probabilities and parameters presented in </w:t>
-      </w:r>
-      <w:r>
+        <w:rPr>
+          <w:rFonts w:ascii="Times New Roman" w:hAnsi="Times New Roman"/>
+        </w:rPr>
+      </w:pPr>
+      <w:r>
+        <w:rPr>
+          <w:rFonts w:ascii="Times New Roman" w:hAnsi="Times New Roman"/>
+        </w:rPr>
+        <w:t>The above results</w:t>
+      </w:r>
+      <w:r>
+        <w:rPr>
+          <w:rFonts w:ascii="Times New Roman" w:hAnsi="Times New Roman"/>
+        </w:rPr>
+        <w:t xml:space="preserve"> hold true for the probabilities and parameters presented in </w:t>
+      </w:r>
+      <w:r>
+        <w:rPr>
+          <w:rFonts w:ascii="Times New Roman" w:hAnsi="Times New Roman"/>
+        </w:rPr>
         <w:fldChar w:fldCharType="begin"/>
       </w:r>
       <w:r>
+        <w:rPr>
+          <w:rFonts w:ascii="Times New Roman" w:hAnsi="Times New Roman"/>
+        </w:rPr>
         <w:instrText xml:space="preserve"> REF _Ref315533899 \h </w:instrText>
       </w:r>
       <w:r>
+        <w:rPr>
+          <w:rFonts w:ascii="Times New Roman" w:hAnsi="Times New Roman"/>
+        </w:rPr>
+      </w:r>
+      <w:r>
+        <w:rPr>
+          <w:rFonts w:ascii="Times New Roman" w:hAnsi="Times New Roman"/>
+        </w:rPr>
         <w:fldChar w:fldCharType="separate"/>
       </w:r>
       <w:r>
         <w:rPr>
-          <w:sz w:val="22"/>
-        </w:rPr>
-        <w:t xml:space="preserve">Table </w:t>
-      </w:r>
-      <w:r>
-        <w:rPr>
-          <w:noProof/>
-          <w:sz w:val="22"/>
-        </w:rPr>
-        <w:t>1</w:t>
-      </w:r>
-      <w:r>
+          <w:rFonts w:ascii="Times New Roman" w:hAnsi="Times New Roman"/>
+        </w:rPr>
+        <w:t>Table 1</w:t>
+      </w:r>
+      <w:r>
+        <w:rPr>
+          <w:rFonts w:ascii="Times New Roman" w:hAnsi="Times New Roman"/>
+        </w:rPr>
         <w:fldChar w:fldCharType="end"/>
       </w:r>
       <w:r>
-        <w:t>. Variation of these parameters influences the simulation outcomes. The extent to which these pa</w:t>
-      </w:r>
-      <w:r>
-        <w:t>ramters coincide with actual values is debatable</w:t>
-      </w:r>
-      <w:r>
+        <w:rPr>
+          <w:rFonts w:ascii="Times New Roman" w:hAnsi="Times New Roman"/>
+        </w:rPr>
+        <w:t>. Variation of these parameters in</w:t>
+      </w:r>
+      <w:r>
+        <w:rPr>
+          <w:rFonts w:ascii="Times New Roman" w:hAnsi="Times New Roman"/>
+        </w:rPr>
+        <w:t>fluences the simulation outcome</w:t>
+      </w:r>
+      <w:r>
+        <w:rPr>
+          <w:rFonts w:ascii="Times New Roman" w:hAnsi="Times New Roman"/>
+        </w:rPr>
+        <w:t>. The extent to which these pa</w:t>
+      </w:r>
+      <w:r>
+        <w:rPr>
+          <w:rFonts w:ascii="Times New Roman" w:hAnsi="Times New Roman"/>
+        </w:rPr>
+        <w:t>ramters coincide with actual</w:t>
+      </w:r>
+      <w:r>
+        <w:rPr>
+          <w:rFonts w:ascii="Times New Roman" w:hAnsi="Times New Roman"/>
+        </w:rPr>
+        <w:t>, real-life</w:t>
+      </w:r>
+      <w:r>
+        <w:rPr>
+          <w:rFonts w:ascii="Times New Roman" w:hAnsi="Times New Roman"/>
+        </w:rPr>
+        <w:t xml:space="preserve"> values is debatable</w:t>
+      </w:r>
+      <w:r>
+        <w:rPr>
+          <w:rFonts w:ascii="Times New Roman" w:hAnsi="Times New Roman"/>
+        </w:rPr>
         <w:t>, and further investigations and observation</w:t>
       </w:r>
       <w:r>
+        <w:rPr>
+          <w:rFonts w:ascii="Times New Roman" w:hAnsi="Times New Roman"/>
+        </w:rPr>
         <w:t>s</w:t>
       </w:r>
       <w:r>
+        <w:rPr>
+          <w:rFonts w:ascii="Times New Roman" w:hAnsi="Times New Roman"/>
+        </w:rPr>
         <w:t xml:space="preserve"> of these parameters</w:t>
       </w:r>
       <w:r>
+        <w:rPr>
+          <w:rFonts w:ascii="Times New Roman" w:hAnsi="Times New Roman"/>
+        </w:rPr>
         <w:t xml:space="preserve"> in hospital settings</w:t>
       </w:r>
       <w:r>
-        <w:t xml:space="preserve"> would be required to arrive with accurate values. Moreover, a consultation with field experts </w:t>
-      </w:r>
-      <w:r>
+        <w:rPr>
+          <w:rFonts w:ascii="Times New Roman" w:hAnsi="Times New Roman"/>
+        </w:rPr>
+        <w:t xml:space="preserve"> would be required to arrive with</w:t>
+      </w:r>
+      <w:r>
+        <w:rPr>
+          <w:rFonts w:ascii="Times New Roman" w:hAnsi="Times New Roman"/>
+        </w:rPr>
+        <w:t xml:space="preserve"> more</w:t>
+      </w:r>
+      <w:r>
+        <w:rPr>
+          <w:rFonts w:ascii="Times New Roman" w:hAnsi="Times New Roman"/>
+        </w:rPr>
+        <w:t xml:space="preserve"> accurate</w:t>
+      </w:r>
+      <w:r>
+        <w:rPr>
+          <w:rFonts w:ascii="Times New Roman" w:hAnsi="Times New Roman"/>
+        </w:rPr>
+        <w:t>, reliable</w:t>
+      </w:r>
+      <w:r>
+        <w:rPr>
+          <w:rFonts w:ascii="Times New Roman" w:hAnsi="Times New Roman"/>
+        </w:rPr>
+        <w:t xml:space="preserve"> values. Moreover, a consultation with field experts </w:t>
+      </w:r>
+      <w:r>
+        <w:rPr>
+          <w:rFonts w:ascii="Times New Roman" w:hAnsi="Times New Roman"/>
+        </w:rPr>
         <w:t>would help in ensuring the</w:t>
       </w:r>
       <w:r>
-        <w:t xml:space="preserve"> reliability of these parameters.</w:t>
+        <w:rPr>
+          <w:rFonts w:ascii="Times New Roman" w:hAnsi="Times New Roman"/>
+        </w:rPr>
+        <w:t xml:space="preserve"> </w:t>
+      </w:r>
+      <w:r>
+        <w:rPr>
+          <w:rFonts w:ascii="Times New Roman" w:hAnsi="Times New Roman"/>
+        </w:rPr>
+        <w:t>validity</w:t>
+      </w:r>
+      <w:r>
+        <w:rPr>
+          <w:rFonts w:ascii="Times New Roman" w:hAnsi="Times New Roman"/>
+        </w:rPr>
+        <w:t xml:space="preserve"> of these parameters.</w:t>
       </w:r>
     </w:p>
     <w:p>
@@ -3886,7 +4506,7 @@
           <w:sz w:val="22"/>
         </w:rPr>
       </w:pPr>
-      <w:bookmarkStart w:id="6" w:name="_Ref315536092"/>
+      <w:bookmarkStart w:id="5" w:name="_Ref315536092"/>
       <w:r>
         <w:rPr>
           <w:sz w:val="22"/>
@@ -3924,7 +4544,7 @@
         </w:rPr>
         <w:fldChar w:fldCharType="end"/>
       </w:r>
-      <w:bookmarkEnd w:id="6"/>
+      <w:bookmarkEnd w:id="5"/>
       <w:r>
         <w:rPr>
           <w:sz w:val="22"/>
@@ -3935,7 +4555,37 @@
         <w:rPr>
           <w:sz w:val="22"/>
         </w:rPr>
-        <w:t>, and a graph of infections vs. timesteps for a hospital map of 3-bed and 2-bed wards.</w:t>
+        <w:t xml:space="preserve">, and a graph of infections vs. timesteps for a </w:t>
+      </w:r>
+      <w:r>
+        <w:rPr>
+          <w:sz w:val="22"/>
+        </w:rPr>
+        <w:t xml:space="preserve">hospital map of 3-bed, </w:t>
+      </w:r>
+      <w:r>
+        <w:rPr>
+          <w:sz w:val="22"/>
+        </w:rPr>
+        <w:t>2-bed</w:t>
+      </w:r>
+      <w:r>
+        <w:rPr>
+          <w:sz w:val="22"/>
+        </w:rPr>
+        <w:t>,</w:t>
+      </w:r>
+      <w:r>
+        <w:rPr>
+          <w:sz w:val="22"/>
+        </w:rPr>
+        <w:t xml:space="preserve"> and 1-bed</w:t>
+      </w:r>
+      <w:r>
+        <w:rPr>
+          <w:sz w:val="22"/>
+        </w:rPr>
+        <w:t xml:space="preserve"> wards.</w:t>
       </w:r>
     </w:p>
     <w:p>
@@ -3997,7 +4647,7 @@
           <w:sz w:val="22"/>
         </w:rPr>
       </w:pPr>
-      <w:bookmarkStart w:id="7" w:name="_Ref315536213"/>
+      <w:bookmarkStart w:id="6" w:name="_Ref315536213"/>
       <w:r>
         <w:rPr>
           <w:sz w:val="22"/>
@@ -4035,12 +4685,18 @@
         </w:rPr>
         <w:fldChar w:fldCharType="end"/>
       </w:r>
-      <w:bookmarkEnd w:id="7"/>
+      <w:bookmarkEnd w:id="6"/>
       <w:r>
         <w:rPr>
           <w:sz w:val="22"/>
         </w:rPr>
         <w:t>: Map of hospital with 3-bed, 2-bed, and 1-bed wards only</w:t>
+      </w:r>
+      <w:r>
+        <w:rPr>
+          <w:sz w:val="22"/>
+        </w:rPr>
+        <w:t>.</w:t>
       </w:r>
     </w:p>
     <w:p>
@@ -4063,20 +4719,38 @@
       <w:pPr>
         <w:spacing w:before="240" w:line="276" w:lineRule="auto"/>
         <w:jc w:val="both"/>
-      </w:pPr>
-      <w:r>
+        <w:rPr>
+          <w:rFonts w:ascii="Times New Roman" w:hAnsi="Times New Roman"/>
+        </w:rPr>
+      </w:pPr>
+      <w:r>
+        <w:rPr>
+          <w:rFonts w:ascii="Times New Roman" w:hAnsi="Times New Roman"/>
+        </w:rPr>
         <w:t>In this chapter, we present summary of the project. Furthermore, we present conclusions derived from the project</w:t>
       </w:r>
       <w:r>
+        <w:rPr>
+          <w:rFonts w:ascii="Times New Roman" w:hAnsi="Times New Roman"/>
+        </w:rPr>
         <w:t>,</w:t>
       </w:r>
       <w:r>
+        <w:rPr>
+          <w:rFonts w:ascii="Times New Roman" w:hAnsi="Times New Roman"/>
+        </w:rPr>
         <w:t xml:space="preserve"> and suggest further work that could be </w:t>
       </w:r>
       <w:r>
+        <w:rPr>
+          <w:rFonts w:ascii="Times New Roman" w:hAnsi="Times New Roman"/>
+        </w:rPr>
         <w:t>carried on the subject</w:t>
       </w:r>
       <w:r>
+        <w:rPr>
+          <w:rFonts w:ascii="Times New Roman" w:hAnsi="Times New Roman"/>
+        </w:rPr>
         <w:t>.</w:t>
       </w:r>
     </w:p>
@@ -4084,30 +4758,330 @@
       <w:pPr>
         <w:spacing w:before="240" w:line="276" w:lineRule="auto"/>
         <w:jc w:val="both"/>
-      </w:pPr>
-      <w:r>
-        <w:t>Hospital-acquired infections (HAIs) are a serious issue in modern hospitals. These infections contribute to many diseases and reduced standard of healthcare at many facilities. It is estimated that 4% of patients admitted into US hospitals acquire a HAI.</w:t>
+        <w:rPr>
+          <w:rFonts w:ascii="Times New Roman" w:hAnsi="Times New Roman"/>
+        </w:rPr>
+      </w:pPr>
+      <w:r>
+        <w:rPr>
+          <w:rFonts w:ascii="Times New Roman" w:hAnsi="Times New Roman"/>
+        </w:rPr>
+        <w:t>Hospital-acquired</w:t>
+      </w:r>
+      <w:r>
+        <w:t xml:space="preserve"> </w:t>
+      </w:r>
+      <w:r>
+        <w:rPr>
+          <w:rFonts w:ascii="Times New Roman" w:hAnsi="Times New Roman"/>
+        </w:rPr>
+        <w:t>infections (HAIs) are a serious issue in modern hospitals. These infections contrib</w:t>
+      </w:r>
+      <w:r>
+        <w:rPr>
+          <w:rFonts w:ascii="Times New Roman" w:hAnsi="Times New Roman"/>
+        </w:rPr>
+        <w:t>ute to many diseases and reduce</w:t>
+      </w:r>
+      <w:r>
+        <w:rPr>
+          <w:rFonts w:ascii="Times New Roman" w:hAnsi="Times New Roman"/>
+        </w:rPr>
+        <w:t xml:space="preserve"> standard of healthcare at many facilities. It is estimated that 4% of patients admitted into US hospitals acquire a</w:t>
+      </w:r>
+      <w:r>
+        <w:rPr>
+          <w:rFonts w:ascii="Times New Roman" w:hAnsi="Times New Roman"/>
+        </w:rPr>
+        <w:t>n</w:t>
+      </w:r>
+      <w:r>
+        <w:rPr>
+          <w:rFonts w:ascii="Times New Roman" w:hAnsi="Times New Roman"/>
+        </w:rPr>
+        <w:t xml:space="preserve"> HAI.</w:t>
       </w:r>
     </w:p>
     <w:p>
       <w:pPr>
         <w:spacing w:before="240" w:line="276" w:lineRule="auto"/>
         <w:jc w:val="both"/>
-      </w:pPr>
-      <w:r>
-        <w:t xml:space="preserve">We developed a MATLAB simulation model following the agent-based modelling principles that simulates spreading of HAIs within hospitals of a particular outline of wards and number of beds per ward. The model uses various parameters for acquiring the infection and simulating transfers between wards. These parameters, when established correctly would allow us for a given hospital </w:t>
-      </w:r>
-      <w:r>
-        <w:t>design arrive with the optimal number of beds in wards that would prevent spreading of hospital acquired infections. These depend on various factors which could differ from hospital to hospital and an expert input along with observation of the environment would be required to devise correct parameters.</w:t>
+        <w:rPr>
+          <w:rFonts w:ascii="Times New Roman" w:hAnsi="Times New Roman"/>
+        </w:rPr>
+      </w:pPr>
+      <w:r>
+        <w:rPr>
+          <w:rFonts w:ascii="Times New Roman" w:hAnsi="Times New Roman"/>
+        </w:rPr>
+        <w:t xml:space="preserve">We developed a MATLAB simulation model following the agent-based modelling </w:t>
+      </w:r>
+      <w:r>
+        <w:rPr>
+          <w:rFonts w:ascii="Times New Roman" w:hAnsi="Times New Roman"/>
+        </w:rPr>
+        <w:t>framework</w:t>
+      </w:r>
+      <w:r>
+        <w:rPr>
+          <w:rFonts w:ascii="Times New Roman" w:hAnsi="Times New Roman"/>
+        </w:rPr>
+        <w:t xml:space="preserve"> that simulates spreading of HAIs within</w:t>
+      </w:r>
+      <w:r>
+        <w:rPr>
+          <w:rFonts w:ascii="Times New Roman" w:hAnsi="Times New Roman"/>
+        </w:rPr>
+        <w:t xml:space="preserve"> a hospital</w:t>
+      </w:r>
+      <w:r>
+        <w:rPr>
+          <w:rFonts w:ascii="Times New Roman" w:hAnsi="Times New Roman"/>
+        </w:rPr>
+        <w:t xml:space="preserve"> </w:t>
+      </w:r>
+      <w:r>
+        <w:rPr>
+          <w:rFonts w:ascii="Times New Roman" w:hAnsi="Times New Roman"/>
+        </w:rPr>
+        <w:t>with</w:t>
+      </w:r>
+      <w:r>
+        <w:rPr>
+          <w:rFonts w:ascii="Times New Roman" w:hAnsi="Times New Roman"/>
+        </w:rPr>
+        <w:t xml:space="preserve"> a particular outline of wards and number of beds per ward. The model uses various parameters </w:t>
+      </w:r>
+      <w:r>
+        <w:rPr>
+          <w:rFonts w:ascii="Times New Roman" w:hAnsi="Times New Roman"/>
+        </w:rPr>
+        <w:t>to simulate</w:t>
+      </w:r>
+      <w:r>
+        <w:rPr>
+          <w:rFonts w:ascii="Times New Roman" w:hAnsi="Times New Roman"/>
+        </w:rPr>
+        <w:t xml:space="preserve"> </w:t>
+      </w:r>
+      <w:r>
+        <w:rPr>
+          <w:rFonts w:ascii="Times New Roman" w:hAnsi="Times New Roman"/>
+        </w:rPr>
+        <w:t xml:space="preserve">acquiring </w:t>
+      </w:r>
+      <w:r>
+        <w:rPr>
+          <w:rFonts w:ascii="Times New Roman" w:hAnsi="Times New Roman"/>
+        </w:rPr>
+        <w:t xml:space="preserve">of </w:t>
+      </w:r>
+      <w:r>
+        <w:rPr>
+          <w:rFonts w:ascii="Times New Roman" w:hAnsi="Times New Roman"/>
+        </w:rPr>
+        <w:t>the infection</w:t>
+      </w:r>
+      <w:r>
+        <w:rPr>
+          <w:rFonts w:ascii="Times New Roman" w:hAnsi="Times New Roman"/>
+        </w:rPr>
+        <w:t>s and transitions of agents</w:t>
+      </w:r>
+      <w:r>
+        <w:rPr>
+          <w:rFonts w:ascii="Times New Roman" w:hAnsi="Times New Roman"/>
+        </w:rPr>
+        <w:t xml:space="preserve"> between wards. These parameters, when established correctly</w:t>
+      </w:r>
+      <w:r>
+        <w:rPr>
+          <w:rFonts w:ascii="Times New Roman" w:hAnsi="Times New Roman"/>
+        </w:rPr>
+        <w:t>,</w:t>
+      </w:r>
+      <w:r>
+        <w:rPr>
+          <w:rFonts w:ascii="Times New Roman" w:hAnsi="Times New Roman"/>
+        </w:rPr>
+        <w:t xml:space="preserve"> would allow us for a given hospital </w:t>
+      </w:r>
+      <w:r>
+        <w:rPr>
+          <w:rFonts w:ascii="Times New Roman" w:hAnsi="Times New Roman"/>
+        </w:rPr>
+        <w:t xml:space="preserve">design </w:t>
+      </w:r>
+      <w:r>
+        <w:rPr>
+          <w:rFonts w:ascii="Times New Roman" w:hAnsi="Times New Roman"/>
+        </w:rPr>
+        <w:t xml:space="preserve">to </w:t>
+      </w:r>
+      <w:r>
+        <w:rPr>
+          <w:rFonts w:ascii="Times New Roman" w:hAnsi="Times New Roman"/>
+        </w:rPr>
+        <w:t>arrive with</w:t>
+      </w:r>
+      <w:r>
+        <w:rPr>
+          <w:rFonts w:ascii="Times New Roman" w:hAnsi="Times New Roman"/>
+        </w:rPr>
+        <w:t xml:space="preserve"> optimal number</w:t>
+      </w:r>
+      <w:r>
+        <w:rPr>
+          <w:rFonts w:ascii="Times New Roman" w:hAnsi="Times New Roman"/>
+        </w:rPr>
+        <w:t>s</w:t>
+      </w:r>
+      <w:r>
+        <w:rPr>
+          <w:rFonts w:ascii="Times New Roman" w:hAnsi="Times New Roman"/>
+        </w:rPr>
+        <w:t xml:space="preserve"> of beds in wards</w:t>
+      </w:r>
+      <w:r>
+        <w:rPr>
+          <w:rFonts w:ascii="Times New Roman" w:hAnsi="Times New Roman"/>
+        </w:rPr>
+        <w:t xml:space="preserve"> </w:t>
+      </w:r>
+      <w:r>
+        <w:rPr>
+          <w:rFonts w:ascii="Times New Roman" w:hAnsi="Times New Roman"/>
+        </w:rPr>
+        <w:t xml:space="preserve">thus </w:t>
+      </w:r>
+      <w:r>
+        <w:rPr>
+          <w:rFonts w:ascii="Times New Roman" w:hAnsi="Times New Roman"/>
+        </w:rPr>
+        <w:t>prevent</w:t>
+      </w:r>
+      <w:r>
+        <w:rPr>
+          <w:rFonts w:ascii="Times New Roman" w:hAnsi="Times New Roman"/>
+        </w:rPr>
+        <w:t>ing the spread</w:t>
+      </w:r>
+      <w:r>
+        <w:rPr>
+          <w:rFonts w:ascii="Times New Roman" w:hAnsi="Times New Roman"/>
+        </w:rPr>
+        <w:t xml:space="preserve"> of hospital acquired infections. The</w:t>
+      </w:r>
+      <w:r>
+        <w:rPr>
+          <w:rFonts w:ascii="Times New Roman" w:hAnsi="Times New Roman"/>
+        </w:rPr>
+        <w:t xml:space="preserve"> parameters, however,</w:t>
+      </w:r>
+      <w:r>
+        <w:rPr>
+          <w:rFonts w:ascii="Times New Roman" w:hAnsi="Times New Roman"/>
+        </w:rPr>
+        <w:t xml:space="preserve"> depend on various factors which could differ from hospital to hospital and an expert input along with observation of the environment would be required to devise correct parameters.</w:t>
       </w:r>
     </w:p>
     <w:p>
       <w:pPr>
         <w:spacing w:before="240" w:line="276" w:lineRule="auto"/>
         <w:jc w:val="both"/>
-      </w:pPr>
-      <w:r>
-        <w:t>Our model would help to design better hopsitals, which reduce the spread of HAIs. Similarly, it would allow to arrive with the number of beds per ward for a given hospital design that reduces the spread of hospital acquired infections. For the paramters used in this report, the threshold between HAIs spreading indefinitely, and HAIs diminishing before 200 timesteps of simulation showed up to be between 3-bed wards and 4-bed wards. This suggests  that reducing the number of beds per ward to 3, we can decrease the risks of HAIs spreading throughout the hospital significantly.</w:t>
+        <w:rPr>
+          <w:rFonts w:ascii="Times New Roman" w:hAnsi="Times New Roman"/>
+        </w:rPr>
+      </w:pPr>
+      <w:r>
+        <w:rPr>
+          <w:rFonts w:ascii="Times New Roman" w:hAnsi="Times New Roman"/>
+        </w:rPr>
+        <w:t>Our model would help to design better hopsitals</w:t>
+      </w:r>
+      <w:r>
+        <w:rPr>
+          <w:rFonts w:ascii="Times New Roman" w:hAnsi="Times New Roman"/>
+        </w:rPr>
+        <w:t xml:space="preserve"> with </w:t>
+      </w:r>
+      <w:r>
+        <w:rPr>
+          <w:rFonts w:ascii="Times New Roman" w:hAnsi="Times New Roman"/>
+        </w:rPr>
+        <w:t>reduce</w:t>
+      </w:r>
+      <w:r>
+        <w:rPr>
+          <w:rFonts w:ascii="Times New Roman" w:hAnsi="Times New Roman"/>
+        </w:rPr>
+        <w:t>d</w:t>
+      </w:r>
+      <w:r>
+        <w:rPr>
+          <w:rFonts w:ascii="Times New Roman" w:hAnsi="Times New Roman"/>
+        </w:rPr>
+        <w:t xml:space="preserve"> spread</w:t>
+      </w:r>
+      <w:r>
+        <w:rPr>
+          <w:rFonts w:ascii="Times New Roman" w:hAnsi="Times New Roman"/>
+        </w:rPr>
+        <w:t>ing</w:t>
+      </w:r>
+      <w:r>
+        <w:rPr>
+          <w:rFonts w:ascii="Times New Roman" w:hAnsi="Times New Roman"/>
+        </w:rPr>
+        <w:t xml:space="preserve"> of HAIs. Similarly, it would allow</w:t>
+      </w:r>
+      <w:r>
+        <w:rPr>
+          <w:rFonts w:ascii="Times New Roman" w:hAnsi="Times New Roman"/>
+        </w:rPr>
+        <w:t xml:space="preserve"> us to arrive with a</w:t>
+      </w:r>
+      <w:r>
+        <w:rPr>
+          <w:rFonts w:ascii="Times New Roman" w:hAnsi="Times New Roman"/>
+        </w:rPr>
+        <w:t xml:space="preserve"> number of beds per ward for a given hospital design that reduces the spread of hospital acquired infections. For the paramters used in this report, the threshold between HAIs spreading indefinitely, and HAIs diminishing before 20</w:t>
+      </w:r>
+      <w:r>
+        <w:rPr>
+          <w:rFonts w:ascii="Times New Roman" w:hAnsi="Times New Roman"/>
+        </w:rPr>
+        <w:t xml:space="preserve">0 timesteps of simulation turned out </w:t>
+      </w:r>
+      <w:r>
+        <w:rPr>
+          <w:rFonts w:ascii="Times New Roman" w:hAnsi="Times New Roman"/>
+        </w:rPr>
+        <w:t xml:space="preserve">to be between 3-bed wards </w:t>
+      </w:r>
+      <w:r>
+        <w:rPr>
+          <w:rFonts w:ascii="Times New Roman" w:hAnsi="Times New Roman"/>
+        </w:rPr>
+        <w:t xml:space="preserve">and 4-bed wards. This suggests </w:t>
+      </w:r>
+      <w:r>
+        <w:rPr>
+          <w:rFonts w:ascii="Times New Roman" w:hAnsi="Times New Roman"/>
+        </w:rPr>
+        <w:t>that</w:t>
+      </w:r>
+      <w:r>
+        <w:rPr>
+          <w:rFonts w:ascii="Times New Roman" w:hAnsi="Times New Roman"/>
+        </w:rPr>
+        <w:t xml:space="preserve"> by</w:t>
+      </w:r>
+      <w:r>
+        <w:rPr>
+          <w:rFonts w:ascii="Times New Roman" w:hAnsi="Times New Roman"/>
+        </w:rPr>
+        <w:t xml:space="preserve"> reducing the number of beds per ward to 3, we can decrease the risks of HAIs spreading throughout the hospital significantly.</w:t>
       </w:r>
     </w:p>
     <w:p>
@@ -4122,8 +5096,14 @@
       <w:pPr>
         <w:spacing w:before="240" w:line="276" w:lineRule="auto"/>
         <w:jc w:val="both"/>
-      </w:pPr>
-      <w:r>
+        <w:rPr>
+          <w:rFonts w:ascii="Times New Roman" w:hAnsi="Times New Roman"/>
+        </w:rPr>
+      </w:pPr>
+      <w:r>
+        <w:rPr>
+          <w:rFonts w:ascii="Times New Roman" w:hAnsi="Times New Roman"/>
+        </w:rPr>
         <w:t>Finally, we present several ideas that could contribute to the project and extend its scope. These could be implemented in the next stage of the project, time permitting:</w:t>
       </w:r>
     </w:p>
@@ -4132,13 +5112,31 @@
         <w:pStyle w:val="ListParagraph"/>
         <w:numPr>
           <w:ilvl w:val="0"/>
-          <w:numId w:val="7"/>
+          <w:numId w:val="8"/>
         </w:numPr>
         <w:spacing w:before="240" w:line="276" w:lineRule="auto"/>
         <w:jc w:val="both"/>
-      </w:pPr>
-      <w:r>
-        <w:t>Validation of parameters – validating simulation parameters with expert opinions and observation of hospital environment.</w:t>
+        <w:rPr>
+          <w:rFonts w:ascii="Times New Roman" w:hAnsi="Times New Roman"/>
+        </w:rPr>
+      </w:pPr>
+      <w:r>
+        <w:rPr>
+          <w:rFonts w:ascii="Times New Roman" w:hAnsi="Times New Roman"/>
+        </w:rPr>
+        <w:t>Validation of parameters – validating simulation parameters with expert opinions and observation</w:t>
+      </w:r>
+      <w:r>
+        <w:rPr>
+          <w:rFonts w:ascii="Times New Roman" w:hAnsi="Times New Roman"/>
+        </w:rPr>
+        <w:t>s</w:t>
+      </w:r>
+      <w:r>
+        <w:rPr>
+          <w:rFonts w:ascii="Times New Roman" w:hAnsi="Times New Roman"/>
+        </w:rPr>
+        <w:t xml:space="preserve"> of hospital environment.</w:t>
       </w:r>
     </w:p>
     <w:p>
@@ -4146,13 +5144,33 @@
         <w:pStyle w:val="ListParagraph"/>
         <w:numPr>
           <w:ilvl w:val="0"/>
-          <w:numId w:val="7"/>
+          <w:numId w:val="8"/>
         </w:numPr>
         <w:spacing w:before="240" w:line="276" w:lineRule="auto"/>
         <w:jc w:val="both"/>
-      </w:pPr>
-      <w:r>
-        <w:t>Introducing mechanism for isolating infected patients – in real-life setting of a hospital infected patients might be attempted to be isolated from the general population of the hopsital. This mechanism could be introduced into the simulation.</w:t>
+        <w:rPr>
+          <w:rFonts w:ascii="Times New Roman" w:hAnsi="Times New Roman"/>
+        </w:rPr>
+      </w:pPr>
+      <w:r>
+        <w:rPr>
+          <w:rFonts w:ascii="Times New Roman" w:hAnsi="Times New Roman"/>
+        </w:rPr>
+        <w:t>Introducing mechanism for isolating infected patients – in real-life setting of a hospital</w:t>
+      </w:r>
+      <w:r>
+        <w:rPr>
+          <w:rFonts w:ascii="Times New Roman" w:hAnsi="Times New Roman"/>
+        </w:rPr>
+        <w:t>,</w:t>
+      </w:r>
+      <w:bookmarkStart w:id="7" w:name="_GoBack"/>
+      <w:bookmarkEnd w:id="7"/>
+      <w:r>
+        <w:rPr>
+          <w:rFonts w:ascii="Times New Roman" w:hAnsi="Times New Roman"/>
+        </w:rPr>
+        <w:t xml:space="preserve"> infected patients might be attempted to be isolated from the general population of the hopsital. This mechanism could be introduced into the simulation.</w:t>
       </w:r>
     </w:p>
     <w:p>
@@ -4160,12 +5178,18 @@
         <w:pStyle w:val="ListParagraph"/>
         <w:numPr>
           <w:ilvl w:val="0"/>
-          <w:numId w:val="7"/>
+          <w:numId w:val="8"/>
         </w:numPr>
         <w:spacing w:before="240" w:line="276" w:lineRule="auto"/>
         <w:jc w:val="both"/>
-      </w:pPr>
-      <w:r>
+        <w:rPr>
+          <w:rFonts w:ascii="Times New Roman" w:hAnsi="Times New Roman"/>
+        </w:rPr>
+      </w:pPr>
+      <w:r>
+        <w:rPr>
+          <w:rFonts w:ascii="Times New Roman" w:hAnsi="Times New Roman"/>
+        </w:rPr>
         <w:t>Paramters drawn from a distribution – each of the simulation parameters could be drawn from a distribution devised specifically for this parameter.</w:t>
       </w:r>
     </w:p>
@@ -4174,12 +5198,18 @@
         <w:pStyle w:val="ListParagraph"/>
         <w:numPr>
           <w:ilvl w:val="0"/>
-          <w:numId w:val="7"/>
+          <w:numId w:val="8"/>
         </w:numPr>
         <w:spacing w:before="240" w:line="276" w:lineRule="auto"/>
         <w:jc w:val="both"/>
-      </w:pPr>
-      <w:r>
+        <w:rPr>
+          <w:rFonts w:ascii="Times New Roman" w:hAnsi="Times New Roman"/>
+        </w:rPr>
+      </w:pPr>
+      <w:r>
+        <w:rPr>
+          <w:rFonts w:ascii="Times New Roman" w:hAnsi="Times New Roman"/>
+        </w:rPr>
         <w:t>New/discharged patients – introducing a mechanism to simulate new patients entering the hospital as well as patients being discharged.</w:t>
       </w:r>
     </w:p>
@@ -4201,7 +5231,7 @@
       </w:sdtPr>
       <w:sdtEndPr>
         <w:rPr>
-          <w:rFonts w:ascii="Times New Roman" w:hAnsi="Times New Roman"/>
+          <w:rFonts w:ascii="Times New Roman" w:hAnsi="Times New Roman" w:cs="Times New Roman"/>
         </w:rPr>
       </w:sdtEndPr>
       <w:sdtContent>
@@ -4227,7 +5257,7 @@
           </w:sdtPr>
           <w:sdtEndPr>
             <w:rPr>
-              <w:rFonts w:ascii="Times New Roman" w:hAnsi="Times New Roman"/>
+              <w:rFonts w:ascii="Times New Roman" w:hAnsi="Times New Roman" w:cs="Times New Roman"/>
             </w:rPr>
           </w:sdtEndPr>
           <w:sdtContent>
@@ -4237,38 +5267,38 @@
                 <w:spacing w:before="120"/>
                 <w:jc w:val="both"/>
                 <w:rPr>
-                  <w:rFonts w:cs="Times New Roman"/>
+                  <w:rFonts w:ascii="Times New Roman" w:hAnsi="Times New Roman" w:cs="Times New Roman"/>
                   <w:noProof/>
                 </w:rPr>
               </w:pPr>
               <w:r>
                 <w:rPr>
-                  <w:rFonts w:ascii="Times New Roman" w:hAnsi="Times New Roman"/>
+                  <w:rFonts w:ascii="Times New Roman" w:hAnsi="Times New Roman" w:cs="Times New Roman"/>
                 </w:rPr>
                 <w:fldChar w:fldCharType="begin"/>
               </w:r>
               <w:r>
                 <w:rPr>
-                  <w:rFonts w:ascii="Times New Roman" w:hAnsi="Times New Roman"/>
+                  <w:rFonts w:ascii="Times New Roman" w:hAnsi="Times New Roman" w:cs="Times New Roman"/>
                 </w:rPr>
                 <w:instrText xml:space="preserve"> BIBLIOGRAPHY </w:instrText>
               </w:r>
               <w:r>
                 <w:rPr>
-                  <w:rFonts w:ascii="Times New Roman" w:hAnsi="Times New Roman"/>
+                  <w:rFonts w:ascii="Times New Roman" w:hAnsi="Times New Roman" w:cs="Times New Roman"/>
                 </w:rPr>
                 <w:fldChar w:fldCharType="separate"/>
               </w:r>
               <w:r>
                 <w:rPr>
-                  <w:rFonts w:cs="Times New Roman"/>
+                  <w:rFonts w:ascii="Times New Roman" w:hAnsi="Times New Roman" w:cs="Times New Roman"/>
                   <w:noProof/>
                 </w:rPr>
                 <w:t xml:space="preserve">Stubblefield, Heaven. </w:t>
               </w:r>
               <w:r>
                 <w:rPr>
-                  <w:rFonts w:cs="Times New Roman"/>
+                  <w:rFonts w:ascii="Times New Roman" w:hAnsi="Times New Roman" w:cs="Times New Roman"/>
                   <w:noProof/>
                   <w:u w:val="single"/>
                 </w:rPr>
@@ -4276,7 +5306,7 @@
               </w:r>
               <w:r>
                 <w:rPr>
-                  <w:rFonts w:cs="Times New Roman"/>
+                  <w:rFonts w:ascii="Times New Roman" w:hAnsi="Times New Roman" w:cs="Times New Roman"/>
                   <w:noProof/>
                 </w:rPr>
                 <w:t>. Ed. George Krucik. 16 01, 2014. 18 01, 2016 &lt;http://www.healthline.com/health/hospital-acquired-nosocomial-infections#Overview1&gt;.</w:t>
@@ -4288,20 +5318,20 @@
                 <w:spacing w:before="120"/>
                 <w:jc w:val="both"/>
                 <w:rPr>
-                  <w:rFonts w:cs="Times New Roman"/>
+                  <w:rFonts w:ascii="Times New Roman" w:hAnsi="Times New Roman" w:cs="Times New Roman"/>
                   <w:noProof/>
                 </w:rPr>
               </w:pPr>
               <w:r>
                 <w:rPr>
-                  <w:rFonts w:cs="Times New Roman"/>
+                  <w:rFonts w:ascii="Times New Roman" w:hAnsi="Times New Roman" w:cs="Times New Roman"/>
                   <w:noProof/>
                 </w:rPr>
                 <w:t xml:space="preserve">Centers for Disease Control and Prevention. </w:t>
               </w:r>
               <w:r>
                 <w:rPr>
-                  <w:rFonts w:cs="Times New Roman"/>
+                  <w:rFonts w:ascii="Times New Roman" w:hAnsi="Times New Roman" w:cs="Times New Roman"/>
                   <w:noProof/>
                   <w:u w:val="single"/>
                 </w:rPr>
@@ -4309,7 +5339,7 @@
               </w:r>
               <w:r>
                 <w:rPr>
-                  <w:rFonts w:cs="Times New Roman"/>
+                  <w:rFonts w:ascii="Times New Roman" w:hAnsi="Times New Roman" w:cs="Times New Roman"/>
                   <w:noProof/>
                 </w:rPr>
                 <w:t>. 15 10, 2015. 18 01, 2016 &lt;http://www.cdc.gov/HAI/surveillance/&gt;.</w:t>
@@ -4321,20 +5351,20 @@
                 <w:spacing w:before="120"/>
                 <w:jc w:val="both"/>
                 <w:rPr>
-                  <w:rFonts w:cs="Times New Roman"/>
+                  <w:rFonts w:ascii="Times New Roman" w:hAnsi="Times New Roman" w:cs="Times New Roman"/>
                   <w:noProof/>
                 </w:rPr>
               </w:pPr>
               <w:r>
                 <w:rPr>
-                  <w:rFonts w:cs="Times New Roman"/>
+                  <w:rFonts w:ascii="Times New Roman" w:hAnsi="Times New Roman" w:cs="Times New Roman"/>
                   <w:noProof/>
                 </w:rPr>
                 <w:t xml:space="preserve">Ellison, Jennifer et al. “Hospital ward design and prevention of hospital-acquired infections: A prospective clinical trial.” </w:t>
               </w:r>
               <w:r>
                 <w:rPr>
-                  <w:rFonts w:cs="Times New Roman"/>
+                  <w:rFonts w:ascii="Times New Roman" w:hAnsi="Times New Roman" w:cs="Times New Roman"/>
                   <w:noProof/>
                   <w:u w:val="single"/>
                 </w:rPr>
@@ -4342,7 +5372,7 @@
               </w:r>
               <w:r>
                 <w:rPr>
-                  <w:rFonts w:cs="Times New Roman"/>
+                  <w:rFonts w:ascii="Times New Roman" w:hAnsi="Times New Roman" w:cs="Times New Roman"/>
                   <w:noProof/>
                 </w:rPr>
                 <w:t xml:space="preserve"> 25.5 (2014): 265-270.</w:t>
@@ -4353,12 +5383,12 @@
                 <w:spacing w:line="276" w:lineRule="auto"/>
                 <w:jc w:val="both"/>
                 <w:rPr>
-                  <w:rFonts w:ascii="Times New Roman" w:hAnsi="Times New Roman"/>
+                  <w:rFonts w:ascii="Times New Roman" w:hAnsi="Times New Roman" w:cs="Times New Roman"/>
                 </w:rPr>
               </w:pPr>
               <w:r>
                 <w:rPr>
-                  <w:rFonts w:ascii="Times New Roman" w:hAnsi="Times New Roman"/>
+                  <w:rFonts w:ascii="Times New Roman" w:hAnsi="Times New Roman" w:cs="Times New Roman"/>
                 </w:rPr>
                 <w:fldChar w:fldCharType="end"/>
               </w:r>
@@ -4501,6 +5531,34 @@
       </w:r>
     </w:p>
   </w:footnote>
+  <w:footnote w:id="2">
+    <w:p>
+      <w:pPr>
+        <w:pStyle w:val="FootnoteText"/>
+        <w:rPr>
+          <w:lang w:val="pl-PL"/>
+        </w:rPr>
+      </w:pPr>
+      <w:r>
+        <w:rPr>
+          <w:rStyle w:val="FootnoteReference"/>
+        </w:rPr>
+        <w:footnoteRef/>
+      </w:r>
+      <w:r>
+        <w:t xml:space="preserve"> </w:t>
+      </w:r>
+      <w:r>
+        <w:rPr>
+          <w:rFonts w:ascii="Times New Roman" w:hAnsi="Times New Roman" w:cs="Times New Roman"/>
+          <w:sz w:val="20"/>
+          <w:szCs w:val="20"/>
+          <w:lang w:val="pl-PL"/>
+        </w:rPr>
+        <w:t>Occupancy of -1 signifies a sanitary room</w:t>
+      </w:r>
+    </w:p>
+  </w:footnote>
 </w:footnotes>
 </file>
 
@@ -4864,6 +5922,119 @@
     </w:lvl>
   </w:abstractNum>
   <w:abstractNum w:abstractNumId="3">
+    <w:nsid w:val="3D830E07"/>
+    <w:multiLevelType w:val="hybridMultilevel"/>
+    <w:tmpl w:val="CE82EAE4"/>
+    <w:lvl w:ilvl="0" w:tplc="04090001">
+      <w:start w:val="1"/>
+      <w:numFmt w:val="bullet"/>
+      <w:lvlText w:val=""/>
+      <w:lvlJc w:val="left"/>
+      <w:pPr>
+        <w:ind w:left="720" w:hanging="360"/>
+      </w:pPr>
+      <w:rPr>
+        <w:rFonts w:ascii="Symbol" w:hAnsi="Symbol" w:hint="default"/>
+      </w:rPr>
+    </w:lvl>
+    <w:lvl w:ilvl="1" w:tplc="04090003" w:tentative="1">
+      <w:start w:val="1"/>
+      <w:numFmt w:val="bullet"/>
+      <w:lvlText w:val="o"/>
+      <w:lvlJc w:val="left"/>
+      <w:pPr>
+        <w:ind w:left="1440" w:hanging="360"/>
+      </w:pPr>
+      <w:rPr>
+        <w:rFonts w:ascii="Courier New" w:hAnsi="Courier New" w:hint="default"/>
+      </w:rPr>
+    </w:lvl>
+    <w:lvl w:ilvl="2" w:tplc="04090005" w:tentative="1">
+      <w:start w:val="1"/>
+      <w:numFmt w:val="bullet"/>
+      <w:lvlText w:val=""/>
+      <w:lvlJc w:val="left"/>
+      <w:pPr>
+        <w:ind w:left="2160" w:hanging="360"/>
+      </w:pPr>
+      <w:rPr>
+        <w:rFonts w:ascii="Wingdings" w:hAnsi="Wingdings" w:hint="default"/>
+      </w:rPr>
+    </w:lvl>
+    <w:lvl w:ilvl="3" w:tplc="04090001" w:tentative="1">
+      <w:start w:val="1"/>
+      <w:numFmt w:val="bullet"/>
+      <w:lvlText w:val=""/>
+      <w:lvlJc w:val="left"/>
+      <w:pPr>
+        <w:ind w:left="2880" w:hanging="360"/>
+      </w:pPr>
+      <w:rPr>
+        <w:rFonts w:ascii="Symbol" w:hAnsi="Symbol" w:hint="default"/>
+      </w:rPr>
+    </w:lvl>
+    <w:lvl w:ilvl="4" w:tplc="04090003" w:tentative="1">
+      <w:start w:val="1"/>
+      <w:numFmt w:val="bullet"/>
+      <w:lvlText w:val="o"/>
+      <w:lvlJc w:val="left"/>
+      <w:pPr>
+        <w:ind w:left="3600" w:hanging="360"/>
+      </w:pPr>
+      <w:rPr>
+        <w:rFonts w:ascii="Courier New" w:hAnsi="Courier New" w:hint="default"/>
+      </w:rPr>
+    </w:lvl>
+    <w:lvl w:ilvl="5" w:tplc="04090005" w:tentative="1">
+      <w:start w:val="1"/>
+      <w:numFmt w:val="bullet"/>
+      <w:lvlText w:val=""/>
+      <w:lvlJc w:val="left"/>
+      <w:pPr>
+        <w:ind w:left="4320" w:hanging="360"/>
+      </w:pPr>
+      <w:rPr>
+        <w:rFonts w:ascii="Wingdings" w:hAnsi="Wingdings" w:hint="default"/>
+      </w:rPr>
+    </w:lvl>
+    <w:lvl w:ilvl="6" w:tplc="04090001" w:tentative="1">
+      <w:start w:val="1"/>
+      <w:numFmt w:val="bullet"/>
+      <w:lvlText w:val=""/>
+      <w:lvlJc w:val="left"/>
+      <w:pPr>
+        <w:ind w:left="5040" w:hanging="360"/>
+      </w:pPr>
+      <w:rPr>
+        <w:rFonts w:ascii="Symbol" w:hAnsi="Symbol" w:hint="default"/>
+      </w:rPr>
+    </w:lvl>
+    <w:lvl w:ilvl="7" w:tplc="04090003" w:tentative="1">
+      <w:start w:val="1"/>
+      <w:numFmt w:val="bullet"/>
+      <w:lvlText w:val="o"/>
+      <w:lvlJc w:val="left"/>
+      <w:pPr>
+        <w:ind w:left="5760" w:hanging="360"/>
+      </w:pPr>
+      <w:rPr>
+        <w:rFonts w:ascii="Courier New" w:hAnsi="Courier New" w:hint="default"/>
+      </w:rPr>
+    </w:lvl>
+    <w:lvl w:ilvl="8" w:tplc="04090005" w:tentative="1">
+      <w:start w:val="1"/>
+      <w:numFmt w:val="bullet"/>
+      <w:lvlText w:val=""/>
+      <w:lvlJc w:val="left"/>
+      <w:pPr>
+        <w:ind w:left="6480" w:hanging="360"/>
+      </w:pPr>
+      <w:rPr>
+        <w:rFonts w:ascii="Wingdings" w:hAnsi="Wingdings" w:hint="default"/>
+      </w:rPr>
+    </w:lvl>
+  </w:abstractNum>
+  <w:abstractNum w:abstractNumId="4">
     <w:nsid w:val="58603276"/>
     <w:multiLevelType w:val="hybridMultilevel"/>
     <w:tmpl w:val="256CF548"/>
@@ -4949,7 +6120,7 @@
       </w:pPr>
     </w:lvl>
   </w:abstractNum>
-  <w:abstractNum w:abstractNumId="4">
+  <w:abstractNum w:abstractNumId="5">
     <w:nsid w:val="7DE75D6D"/>
     <w:multiLevelType w:val="hybridMultilevel"/>
     <w:tmpl w:val="DC4AAC32"/>
@@ -5090,7 +6261,7 @@
     </w:lvl>
   </w:abstractNum>
   <w:num w:numId="1">
-    <w:abstractNumId w:val="3"/>
+    <w:abstractNumId w:val="4"/>
   </w:num>
   <w:num w:numId="2">
     <w:abstractNumId w:val="0"/>
@@ -5105,10 +6276,13 @@
     <w:abstractNumId w:val="1"/>
   </w:num>
   <w:num w:numId="6">
-    <w:abstractNumId w:val="4"/>
+    <w:abstractNumId w:val="5"/>
   </w:num>
   <w:num w:numId="7">
     <w:abstractNumId w:val="2"/>
+  </w:num>
+  <w:num w:numId="8">
+    <w:abstractNumId w:val="3"/>
   </w:num>
 </w:numbering>
 </file>
@@ -7155,7 +8329,7 @@
 </file>
 
 <file path=customXml/itemProps1.xml><?xml version="1.0" encoding="utf-8"?>
-<ds:datastoreItem xmlns:ds="http://schemas.openxmlformats.org/officeDocument/2006/customXml" ds:itemID="{AC7A08C6-D14C-7F4C-8A00-5F5F97412408}">
+<ds:datastoreItem xmlns:ds="http://schemas.openxmlformats.org/officeDocument/2006/customXml" ds:itemID="{28D63A76-45BA-4440-81A3-643885C3B1DD}">
   <ds:schemaRefs>
     <ds:schemaRef ds:uri="http://schemas.openxmlformats.org/officeDocument/2006/bibliography"/>
   </ds:schemaRefs>

</xml_diff>

<commit_message>
Final report. And final commented code.
</commit_message>
<xml_diff>
--- a/ABM15-MateuszDubaniowski-Report.docx
+++ b/ABM15-MateuszDubaniowski-Report.docx
@@ -613,7 +613,31 @@
         <w:rPr>
           <w:rFonts w:ascii="Times New Roman" w:hAnsi="Times New Roman"/>
         </w:rPr>
-        <w:t xml:space="preserve">Hospital-acquired infections, also known as HAIs, or nosocomial infections are defined as </w:t>
+        <w:t>Hospital-acquired</w:t>
+      </w:r>
+      <w:r>
+        <w:rPr>
+          <w:rFonts w:ascii="Times New Roman" w:hAnsi="Times New Roman"/>
+        </w:rPr>
+        <w:t xml:space="preserve"> infections, also known as HAIs</w:t>
+      </w:r>
+      <w:r>
+        <w:rPr>
+          <w:rFonts w:ascii="Times New Roman" w:hAnsi="Times New Roman"/>
+        </w:rPr>
+        <w:t xml:space="preserve"> or nosocomial infections</w:t>
+      </w:r>
+      <w:r>
+        <w:rPr>
+          <w:rFonts w:ascii="Times New Roman" w:hAnsi="Times New Roman"/>
+        </w:rPr>
+        <w:t>,</w:t>
+      </w:r>
+      <w:r>
+        <w:rPr>
+          <w:rFonts w:ascii="Times New Roman" w:hAnsi="Times New Roman"/>
+        </w:rPr>
+        <w:t xml:space="preserve"> are defined as </w:t>
       </w:r>
       <w:r>
         <w:rPr>
@@ -934,7 +958,19 @@
         <w:rPr>
           <w:rFonts w:ascii="Times New Roman" w:hAnsi="Times New Roman"/>
         </w:rPr>
-        <w:t>Therefore, we model the spread of HAIs in hospitals based on the bedding arrangement used in the hospital and the ratio of staff to patients.</w:t>
+        <w:t>Therefore, we model the spread of HAIs in hospitals based on the bedding arrangement used in the hospital</w:t>
+      </w:r>
+      <w:r>
+        <w:rPr>
+          <w:rFonts w:ascii="Times New Roman" w:hAnsi="Times New Roman"/>
+        </w:rPr>
+        <w:t>s</w:t>
+      </w:r>
+      <w:r>
+        <w:rPr>
+          <w:rFonts w:ascii="Times New Roman" w:hAnsi="Times New Roman"/>
+        </w:rPr>
+        <w:t xml:space="preserve"> and the ratio of staff to patients.</w:t>
       </w:r>
       <w:r>
         <w:rPr>
@@ -988,7 +1024,13 @@
         <w:rPr>
           <w:rFonts w:ascii="Times New Roman" w:hAnsi="Times New Roman"/>
         </w:rPr>
-        <w:t xml:space="preserve"> for a particular, specified design of hospital wards</w:t>
+        <w:t xml:space="preserve"> for a particular, specified design of</w:t>
+      </w:r>
+      <w:r>
+        <w:rPr>
+          <w:rFonts w:ascii="Times New Roman" w:hAnsi="Times New Roman"/>
+        </w:rPr>
+        <w:t xml:space="preserve"> hospital wards</w:t>
       </w:r>
       <w:r>
         <w:rPr>
@@ -1000,7 +1042,19 @@
         <w:rPr>
           <w:rFonts w:ascii="Times New Roman" w:hAnsi="Times New Roman"/>
         </w:rPr>
-        <w:t xml:space="preserve"> and a given number of beds in each room. This model will then be utilized to see what bedding arrangements in wards are the most beneficial to combating hospital-acquired infections. </w:t>
+        <w:t xml:space="preserve"> and a given number of beds in each </w:t>
+      </w:r>
+      <w:r>
+        <w:rPr>
+          <w:rFonts w:ascii="Times New Roman" w:hAnsi="Times New Roman"/>
+        </w:rPr>
+        <w:t>ward</w:t>
+      </w:r>
+      <w:r>
+        <w:rPr>
+          <w:rFonts w:ascii="Times New Roman" w:hAnsi="Times New Roman"/>
+        </w:rPr>
+        <w:t xml:space="preserve">. This model will then be utilized to see what bedding arrangements in wards are the most beneficial to combating hospital-acquired infections. </w:t>
       </w:r>
       <w:r>
         <w:rPr>
@@ -1668,7 +1722,19 @@
         <w:rPr>
           <w:rFonts w:ascii="Times New Roman" w:hAnsi="Times New Roman"/>
         </w:rPr>
-        <w:t xml:space="preserve"> other than through a member of staff carrying it on their body or outfit. Recovered patients become susceptible almost immediately, as HAIs are in fact often different unrelated and independent infections.</w:t>
+        <w:t xml:space="preserve"> other than through a member of staff carrying it on their body or outfit. Recovered patients become</w:t>
+      </w:r>
+      <w:r>
+        <w:rPr>
+          <w:rFonts w:ascii="Times New Roman" w:hAnsi="Times New Roman"/>
+        </w:rPr>
+        <w:t xml:space="preserve"> susceptible almost immediately</w:t>
+      </w:r>
+      <w:r>
+        <w:rPr>
+          <w:rFonts w:ascii="Times New Roman" w:hAnsi="Times New Roman"/>
+        </w:rPr>
+        <w:t xml:space="preserve"> as HAIs are in fact often different unrelated and independent infections.</w:t>
       </w:r>
     </w:p>
     <w:p>
@@ -1929,7 +1995,19 @@
         <w:rPr>
           <w:rFonts w:ascii="Times New Roman" w:hAnsi="Times New Roman"/>
         </w:rPr>
-        <w:t>In our model patients and staff member are</w:t>
+        <w:t>In our model patients and staff member</w:t>
+      </w:r>
+      <w:r>
+        <w:rPr>
+          <w:rFonts w:ascii="Times New Roman" w:hAnsi="Times New Roman"/>
+        </w:rPr>
+        <w:t>s</w:t>
+      </w:r>
+      <w:r>
+        <w:rPr>
+          <w:rFonts w:ascii="Times New Roman" w:hAnsi="Times New Roman"/>
+        </w:rPr>
+        <w:t xml:space="preserve"> are</w:t>
       </w:r>
       <w:r>
         <w:rPr>
@@ -3460,7 +3538,43 @@
         <w:rPr>
           <w:rFonts w:ascii="Times New Roman" w:hAnsi="Times New Roman"/>
         </w:rPr>
-        <w:t>To present the results, we use a heatmap, where colours correspond to different numbers of infected patients in each ward at each given point in time. The heatmap is complemented with a graph of  number of agents with each status versus time. This graph is being drawn in real-time</w:t>
+        <w:t>To present the results, we use a heatmap, where colours correspond to different numbers of infected patients in each ward at each given point in time. The heatmap is complemented with a graph of  number of agents wi</w:t>
+      </w:r>
+      <w:r>
+        <w:rPr>
+          <w:rFonts w:ascii="Times New Roman" w:hAnsi="Times New Roman"/>
+        </w:rPr>
+        <w:t>th each status versus time. These</w:t>
+      </w:r>
+      <w:r>
+        <w:rPr>
+          <w:rFonts w:ascii="Times New Roman" w:hAnsi="Times New Roman"/>
+        </w:rPr>
+        <w:t xml:space="preserve"> graph</w:t>
+      </w:r>
+      <w:r>
+        <w:rPr>
+          <w:rFonts w:ascii="Times New Roman" w:hAnsi="Times New Roman"/>
+        </w:rPr>
+        <w:t>s</w:t>
+      </w:r>
+      <w:r>
+        <w:rPr>
+          <w:rFonts w:ascii="Times New Roman" w:hAnsi="Times New Roman"/>
+        </w:rPr>
+        <w:t xml:space="preserve"> </w:t>
+      </w:r>
+      <w:r>
+        <w:rPr>
+          <w:rFonts w:ascii="Times New Roman" w:hAnsi="Times New Roman"/>
+        </w:rPr>
+        <w:t>are</w:t>
+      </w:r>
+      <w:r>
+        <w:rPr>
+          <w:rFonts w:ascii="Times New Roman" w:hAnsi="Times New Roman"/>
+        </w:rPr>
+        <w:t xml:space="preserve"> drawn in real-time</w:t>
       </w:r>
       <w:r>
         <w:rPr>
@@ -3472,7 +3586,13 @@
         <w:rPr>
           <w:rFonts w:ascii="Times New Roman" w:hAnsi="Times New Roman"/>
         </w:rPr>
-        <w:t xml:space="preserve"> and shows how the number of infected patients varies as simulation progresses.</w:t>
+        <w:t xml:space="preserve"> and show</w:t>
+      </w:r>
+      <w:r>
+        <w:rPr>
+          <w:rFonts w:ascii="Times New Roman" w:hAnsi="Times New Roman"/>
+        </w:rPr>
+        <w:t xml:space="preserve"> how the number of infected patients varies as simulation progresses.</w:t>
       </w:r>
     </w:p>
     <w:p>
@@ -3926,7 +4046,19 @@
         <w:rPr>
           <w:sz w:val="22"/>
         </w:rPr>
-        <w:t>: Map of the hospital with one 7-bed ward and rest 1-bed wards</w:t>
+        <w:t xml:space="preserve">: Map of </w:t>
+      </w:r>
+      <w:r>
+        <w:rPr>
+          <w:sz w:val="22"/>
+        </w:rPr>
+        <w:t>a</w:t>
+      </w:r>
+      <w:r>
+        <w:rPr>
+          <w:sz w:val="22"/>
+        </w:rPr>
+        <w:t xml:space="preserve"> hospital with one 7-bed ward and rest 1-bed wards</w:t>
       </w:r>
       <w:r>
         <w:rPr>
@@ -5164,8 +5296,6 @@
         </w:rPr>
         <w:t>,</w:t>
       </w:r>
-      <w:bookmarkStart w:id="7" w:name="_GoBack"/>
-      <w:bookmarkEnd w:id="7"/>
       <w:r>
         <w:rPr>
           <w:rFonts w:ascii="Times New Roman" w:hAnsi="Times New Roman"/>
@@ -5190,7 +5320,21 @@
         <w:rPr>
           <w:rFonts w:ascii="Times New Roman" w:hAnsi="Times New Roman"/>
         </w:rPr>
-        <w:t>Paramters drawn from a distribution – each of the simulation parameters could be drawn from a distribution devised specifically for this parameter.</w:t>
+        <w:t>Param</w:t>
+      </w:r>
+      <w:r>
+        <w:rPr>
+          <w:rFonts w:ascii="Times New Roman" w:hAnsi="Times New Roman"/>
+        </w:rPr>
+        <w:t>e</w:t>
+      </w:r>
+      <w:bookmarkStart w:id="7" w:name="_GoBack"/>
+      <w:bookmarkEnd w:id="7"/>
+      <w:r>
+        <w:rPr>
+          <w:rFonts w:ascii="Times New Roman" w:hAnsi="Times New Roman"/>
+        </w:rPr>
+        <w:t>ters drawn from a distribution – each of the simulation parameters could be drawn from a distribution devised specifically for this parameter.</w:t>
       </w:r>
     </w:p>
     <w:p>
@@ -5556,6 +5700,15 @@
           <w:lang w:val="pl-PL"/>
         </w:rPr>
         <w:t>Occupancy of -1 signifies a sanitary room</w:t>
+      </w:r>
+      <w:r>
+        <w:rPr>
+          <w:rFonts w:ascii="Times New Roman" w:hAnsi="Times New Roman" w:cs="Times New Roman"/>
+          <w:sz w:val="20"/>
+          <w:szCs w:val="20"/>
+          <w:lang w:val="pl-PL"/>
+        </w:rPr>
+        <w:t>.</w:t>
       </w:r>
     </w:p>
   </w:footnote>
@@ -8329,7 +8482,7 @@
 </file>
 
 <file path=customXml/itemProps1.xml><?xml version="1.0" encoding="utf-8"?>
-<ds:datastoreItem xmlns:ds="http://schemas.openxmlformats.org/officeDocument/2006/customXml" ds:itemID="{28D63A76-45BA-4440-81A3-643885C3B1DD}">
+<ds:datastoreItem xmlns:ds="http://schemas.openxmlformats.org/officeDocument/2006/customXml" ds:itemID="{58F808C7-504A-C244-9491-55A44710817D}">
   <ds:schemaRefs>
     <ds:schemaRef ds:uri="http://schemas.openxmlformats.org/officeDocument/2006/bibliography"/>
   </ds:schemaRefs>

</xml_diff>